<commit_message>
report cover, header, footer
</commit_message>
<xml_diff>
--- a/report/final.docx
+++ b/report/final.docx
@@ -4,22 +4,859 @@
   <w:body>
     <w:p>
       <w:pPr>
-        <w:spacing w:after="0" w:line="360" w:lineRule="auto"/>
+        <w:spacing w:line="360" w:lineRule="auto"/>
         <w:jc w:val="center"/>
+        <w:rPr>
+          <w:rFonts w:ascii="Arial" w:hAnsi="Arial" w:cs="Arial"/>
+          <w:noProof/>
+        </w:rPr>
+      </w:pPr>
+      <w:r>
+        <w:rPr>
+          <w:noProof/>
+        </w:rPr>
+        <w:drawing>
+          <wp:anchor distT="0" distB="0" distL="114300" distR="114300" simplePos="0" relativeHeight="251655168" behindDoc="1" locked="0" layoutInCell="1" allowOverlap="1">
+            <wp:simplePos x="0" y="0"/>
+            <wp:positionH relativeFrom="margin">
+              <wp:align>right</wp:align>
+            </wp:positionH>
+            <wp:positionV relativeFrom="paragraph">
+              <wp:posOffset>34925</wp:posOffset>
+            </wp:positionV>
+            <wp:extent cx="5543550" cy="7629525"/>
+            <wp:effectExtent l="38100" t="38100" r="38100" b="47625"/>
+            <wp:wrapNone/>
+            <wp:docPr id="33" name="Picture 33" descr="KHUNG"/>
+            <wp:cNvGraphicFramePr>
+              <a:graphicFrameLocks xmlns:a="http://schemas.openxmlformats.org/drawingml/2006/main" noChangeAspect="1"/>
+            </wp:cNvGraphicFramePr>
+            <a:graphic xmlns:a="http://schemas.openxmlformats.org/drawingml/2006/main">
+              <a:graphicData uri="http://schemas.openxmlformats.org/drawingml/2006/picture">
+                <pic:pic xmlns:pic="http://schemas.openxmlformats.org/drawingml/2006/picture">
+                  <pic:nvPicPr>
+                    <pic:cNvPr id="0" name="Picture 1" descr="KHUNG"/>
+                    <pic:cNvPicPr>
+                      <a:picLocks noChangeAspect="1" noChangeArrowheads="1"/>
+                    </pic:cNvPicPr>
+                  </pic:nvPicPr>
+                  <pic:blipFill>
+                    <a:blip r:embed="rId8" cstate="print">
+                      <a:extLst>
+                        <a:ext uri="{28A0092B-C50C-407E-A947-70E740481C1C}">
+                          <a14:useLocalDpi xmlns:a14="http://schemas.microsoft.com/office/drawing/2010/main" val="0"/>
+                        </a:ext>
+                      </a:extLst>
+                    </a:blip>
+                    <a:srcRect/>
+                    <a:stretch>
+                      <a:fillRect/>
+                    </a:stretch>
+                  </pic:blipFill>
+                  <pic:spPr bwMode="auto">
+                    <a:xfrm>
+                      <a:off x="0" y="0"/>
+                      <a:ext cx="5543550" cy="7629525"/>
+                    </a:xfrm>
+                    <a:prstGeom prst="rect">
+                      <a:avLst/>
+                    </a:prstGeom>
+                    <a:solidFill>
+                      <a:srgbClr val="000000"/>
+                    </a:solidFill>
+                    <a:ln w="38100">
+                      <a:solidFill>
+                        <a:srgbClr val="000000"/>
+                      </a:solidFill>
+                      <a:miter lim="800000"/>
+                      <a:headEnd/>
+                      <a:tailEnd/>
+                    </a:ln>
+                  </pic:spPr>
+                </pic:pic>
+              </a:graphicData>
+            </a:graphic>
+            <wp14:sizeRelH relativeFrom="page">
+              <wp14:pctWidth>0</wp14:pctWidth>
+            </wp14:sizeRelH>
+            <wp14:sizeRelV relativeFrom="page">
+              <wp14:pctHeight>0</wp14:pctHeight>
+            </wp14:sizeRelV>
+          </wp:anchor>
+        </w:drawing>
+      </w:r>
+      <w:r>
+        <w:rPr>
+          <w:rFonts w:ascii="Arial" w:hAnsi="Arial" w:cs="Arial"/>
+          <w:noProof/>
+        </w:rPr>
+        <w:tab/>
+      </w:r>
+    </w:p>
+    <w:p>
+      <w:pPr>
+        <w:spacing w:line="360" w:lineRule="auto"/>
+        <w:jc w:val="center"/>
+        <w:rPr>
+          <w:rFonts w:ascii="Arial" w:hAnsi="Arial" w:cs="Arial"/>
+          <w:b/>
+          <w:bCs/>
+          <w:szCs w:val="28"/>
+        </w:rPr>
+      </w:pPr>
+      <w:r>
+        <w:rPr>
+          <w:rFonts w:ascii="Arial" w:hAnsi="Arial" w:cs="Arial"/>
+          <w:b/>
+          <w:bCs/>
+          <w:szCs w:val="28"/>
+        </w:rPr>
+        <w:t>TRƯỜNG ĐẠI HỌC BÁCH KHOA HÀ NỘI</w:t>
+      </w:r>
+    </w:p>
+    <w:p>
+      <w:pPr>
+        <w:spacing w:line="360" w:lineRule="auto"/>
+        <w:jc w:val="center"/>
+        <w:rPr>
+          <w:rFonts w:ascii="Arial" w:hAnsi="Arial" w:cs="Arial"/>
+          <w:b/>
+          <w:bCs/>
+        </w:rPr>
+      </w:pPr>
+      <w:r>
+        <w:rPr>
+          <w:rFonts w:ascii="Arial" w:hAnsi="Arial" w:cs="Arial"/>
+          <w:b/>
+          <w:bCs/>
+        </w:rPr>
+        <w:t>*****</w:t>
+      </w:r>
+    </w:p>
+    <w:p>
+      <w:pPr>
+        <w:spacing w:line="360" w:lineRule="auto"/>
+        <w:jc w:val="center"/>
+        <w:rPr>
+          <w:rFonts w:ascii="Arial" w:hAnsi="Arial" w:cs="Arial"/>
+        </w:rPr>
+      </w:pPr>
+      <w:r>
+        <w:rPr>
+          <w:rFonts w:ascii="Arial" w:hAnsi="Arial" w:cs="Arial"/>
+          <w:noProof/>
+          <w:sz w:val="14"/>
+          <w:szCs w:val="16"/>
+        </w:rPr>
+        <w:drawing>
+          <wp:inline distT="0" distB="0" distL="0" distR="0">
+            <wp:extent cx="1628775" cy="2228850"/>
+            <wp:effectExtent l="0" t="0" r="9525" b="0"/>
+            <wp:docPr id="29" name="Picture 29"/>
+            <wp:cNvGraphicFramePr>
+              <a:graphicFrameLocks xmlns:a="http://schemas.openxmlformats.org/drawingml/2006/main" noChangeAspect="1"/>
+            </wp:cNvGraphicFramePr>
+            <a:graphic xmlns:a="http://schemas.openxmlformats.org/drawingml/2006/main">
+              <a:graphicData uri="http://schemas.openxmlformats.org/drawingml/2006/picture">
+                <pic:pic xmlns:pic="http://schemas.openxmlformats.org/drawingml/2006/picture">
+                  <pic:nvPicPr>
+                    <pic:cNvPr id="0" name="Picture 2"/>
+                    <pic:cNvPicPr>
+                      <a:picLocks noChangeAspect="1" noChangeArrowheads="1"/>
+                    </pic:cNvPicPr>
+                  </pic:nvPicPr>
+                  <pic:blipFill>
+                    <a:blip r:embed="rId9">
+                      <a:extLst>
+                        <a:ext uri="{28A0092B-C50C-407E-A947-70E740481C1C}">
+                          <a14:useLocalDpi xmlns:a14="http://schemas.microsoft.com/office/drawing/2010/main" val="0"/>
+                        </a:ext>
+                      </a:extLst>
+                    </a:blip>
+                    <a:srcRect/>
+                    <a:stretch>
+                      <a:fillRect/>
+                    </a:stretch>
+                  </pic:blipFill>
+                  <pic:spPr bwMode="auto">
+                    <a:xfrm>
+                      <a:off x="0" y="0"/>
+                      <a:ext cx="1628775" cy="2228850"/>
+                    </a:xfrm>
+                    <a:prstGeom prst="rect">
+                      <a:avLst/>
+                    </a:prstGeom>
+                    <a:noFill/>
+                    <a:ln>
+                      <a:noFill/>
+                    </a:ln>
+                  </pic:spPr>
+                </pic:pic>
+              </a:graphicData>
+            </a:graphic>
+          </wp:inline>
+        </w:drawing>
+      </w:r>
+    </w:p>
+    <w:p>
+      <w:pPr>
+        <w:spacing w:after="200" w:line="360" w:lineRule="auto"/>
+        <w:rPr>
+          <w:rFonts w:ascii="Arial" w:hAnsi="Arial" w:cs="Arial"/>
+          <w:b/>
+          <w:bCs/>
+        </w:rPr>
+      </w:pPr>
+      <w:r>
+        <w:rPr>
+          <w:rFonts w:ascii="VNI-Times" w:hAnsi="VNI-Times" w:cs="Times New Roman"/>
+          <w:noProof/>
+          <w:sz w:val="24"/>
+        </w:rPr>
+        <mc:AlternateContent>
+          <mc:Choice Requires="wps">
+            <w:drawing>
+              <wp:anchor distT="0" distB="0" distL="114300" distR="114300" simplePos="0" relativeHeight="251660288" behindDoc="0" locked="0" layoutInCell="1" allowOverlap="1">
+                <wp:simplePos x="0" y="0"/>
+                <wp:positionH relativeFrom="margin">
+                  <wp:align>center</wp:align>
+                </wp:positionH>
+                <wp:positionV relativeFrom="paragraph">
+                  <wp:posOffset>1587500</wp:posOffset>
+                </wp:positionV>
+                <wp:extent cx="4667250" cy="1285875"/>
+                <wp:effectExtent l="0" t="0" r="0" b="9525"/>
+                <wp:wrapTopAndBottom/>
+                <wp:docPr id="30" name="Text Box 30"/>
+                <wp:cNvGraphicFramePr/>
+                <a:graphic xmlns:a="http://schemas.openxmlformats.org/drawingml/2006/main">
+                  <a:graphicData uri="http://schemas.microsoft.com/office/word/2010/wordprocessingShape">
+                    <wps:wsp>
+                      <wps:cNvSpPr txBox="1"/>
+                      <wps:spPr>
+                        <a:xfrm>
+                          <a:off x="0" y="0"/>
+                          <a:ext cx="4667250" cy="1285875"/>
+                        </a:xfrm>
+                        <a:prstGeom prst="rect">
+                          <a:avLst/>
+                        </a:prstGeom>
+                        <a:solidFill>
+                          <a:schemeClr val="lt1"/>
+                        </a:solidFill>
+                        <a:ln w="6350">
+                          <a:noFill/>
+                        </a:ln>
+                        <a:effectLst/>
+                      </wps:spPr>
+                      <wps:style>
+                        <a:lnRef idx="0">
+                          <a:schemeClr val="accent1"/>
+                        </a:lnRef>
+                        <a:fillRef idx="0">
+                          <a:schemeClr val="accent1"/>
+                        </a:fillRef>
+                        <a:effectRef idx="0">
+                          <a:schemeClr val="accent1"/>
+                        </a:effectRef>
+                        <a:fontRef idx="minor">
+                          <a:schemeClr val="dk1"/>
+                        </a:fontRef>
+                      </wps:style>
+                      <wps:txbx>
+                        <w:txbxContent>
+                          <w:p>
+                            <w:pPr>
+                              <w:rPr>
+                                <w:rFonts w:ascii="Arial" w:hAnsi="Arial" w:cs="Arial"/>
+                                <w:sz w:val="24"/>
+                                <w:szCs w:val="24"/>
+                              </w:rPr>
+                            </w:pPr>
+                            <w:r>
+                              <w:rPr>
+                                <w:rFonts w:ascii="Arial" w:hAnsi="Arial" w:cs="Arial"/>
+                                <w:sz w:val="24"/>
+                                <w:szCs w:val="24"/>
+                              </w:rPr>
+                              <w:t xml:space="preserve"> </w:t>
+                            </w:r>
+                            <w:r>
+                              <w:rPr>
+                                <w:rFonts w:ascii="Arial" w:hAnsi="Arial" w:cs="Arial"/>
+                                <w:b/>
+                                <w:sz w:val="24"/>
+                                <w:szCs w:val="24"/>
+                              </w:rPr>
+                              <w:t>Nhóm Maya</w:t>
+                            </w:r>
+                            <w:r>
+                              <w:rPr>
+                                <w:rFonts w:ascii="Arial" w:hAnsi="Arial" w:cs="Arial"/>
+                                <w:sz w:val="24"/>
+                                <w:szCs w:val="24"/>
+                              </w:rPr>
+                              <w:t xml:space="preserve"> </w:t>
+                            </w:r>
+                            <w:r>
+                              <w:rPr>
+                                <w:rFonts w:ascii="Arial" w:hAnsi="Arial" w:cs="Arial"/>
+                                <w:sz w:val="24"/>
+                                <w:szCs w:val="24"/>
+                              </w:rPr>
+                              <w:tab/>
+                              <w:t>Lê Sĩ Bích – 20155125</w:t>
+                            </w:r>
+                          </w:p>
+                          <w:p>
+                            <w:pPr>
+                              <w:rPr>
+                                <w:rFonts w:ascii="Arial" w:hAnsi="Arial" w:cs="Arial"/>
+                                <w:sz w:val="24"/>
+                                <w:szCs w:val="24"/>
+                              </w:rPr>
+                            </w:pPr>
+                            <w:r>
+                              <w:rPr>
+                                <w:rFonts w:ascii="Arial" w:hAnsi="Arial" w:cs="Arial"/>
+                                <w:sz w:val="24"/>
+                                <w:szCs w:val="24"/>
+                              </w:rPr>
+                              <w:tab/>
+                            </w:r>
+                            <w:r>
+                              <w:rPr>
+                                <w:rFonts w:ascii="Arial" w:hAnsi="Arial" w:cs="Arial"/>
+                                <w:sz w:val="24"/>
+                                <w:szCs w:val="24"/>
+                              </w:rPr>
+                              <w:tab/>
+                            </w:r>
+                            <w:r>
+                              <w:rPr>
+                                <w:rFonts w:ascii="Arial" w:hAnsi="Arial" w:cs="Arial"/>
+                                <w:sz w:val="24"/>
+                                <w:szCs w:val="24"/>
+                              </w:rPr>
+                              <w:tab/>
+                              <w:t>Phạm Sỹ Bằng – 20155119</w:t>
+                            </w:r>
+                          </w:p>
+                          <w:p>
+                            <w:pPr>
+                              <w:rPr>
+                                <w:rFonts w:ascii="Arial" w:hAnsi="Arial" w:cs="Arial"/>
+                                <w:sz w:val="24"/>
+                                <w:szCs w:val="24"/>
+                              </w:rPr>
+                            </w:pPr>
+                            <w:r>
+                              <w:rPr>
+                                <w:rFonts w:ascii="Arial" w:hAnsi="Arial" w:cs="Arial"/>
+                                <w:sz w:val="24"/>
+                                <w:szCs w:val="24"/>
+                              </w:rPr>
+                              <w:tab/>
+                            </w:r>
+                            <w:r>
+                              <w:rPr>
+                                <w:rFonts w:ascii="Arial" w:hAnsi="Arial" w:cs="Arial"/>
+                                <w:sz w:val="24"/>
+                                <w:szCs w:val="24"/>
+                              </w:rPr>
+                              <w:tab/>
+                            </w:r>
+                            <w:r>
+                              <w:rPr>
+                                <w:rFonts w:ascii="Arial" w:hAnsi="Arial" w:cs="Arial"/>
+                                <w:sz w:val="24"/>
+                                <w:szCs w:val="24"/>
+                              </w:rPr>
+                              <w:tab/>
+                              <w:t>Trịnh Bá Huy – 20155712</w:t>
+                            </w:r>
+                          </w:p>
+                          <w:p>
+                            <w:pPr>
+                              <w:rPr>
+                                <w:rFonts w:ascii="Arial" w:hAnsi="Arial" w:cs="Arial"/>
+                                <w:sz w:val="24"/>
+                                <w:szCs w:val="24"/>
+                              </w:rPr>
+                            </w:pPr>
+                            <w:r>
+                              <w:rPr>
+                                <w:rFonts w:ascii="Arial" w:hAnsi="Arial" w:cs="Arial"/>
+                                <w:sz w:val="24"/>
+                                <w:szCs w:val="24"/>
+                              </w:rPr>
+                              <w:tab/>
+                            </w:r>
+                            <w:r>
+                              <w:rPr>
+                                <w:rFonts w:ascii="Arial" w:hAnsi="Arial" w:cs="Arial"/>
+                                <w:sz w:val="24"/>
+                                <w:szCs w:val="24"/>
+                              </w:rPr>
+                              <w:tab/>
+                            </w:r>
+                            <w:r>
+                              <w:rPr>
+                                <w:rFonts w:ascii="Arial" w:hAnsi="Arial" w:cs="Arial"/>
+                                <w:sz w:val="24"/>
+                                <w:szCs w:val="24"/>
+                              </w:rPr>
+                              <w:tab/>
+                              <w:t xml:space="preserve">Nguyễn Hữu Thắng </w:t>
+                            </w:r>
+                            <w:r>
+                              <w:rPr>
+                                <w:rFonts w:ascii="Arial" w:hAnsi="Arial" w:cs="Arial"/>
+                                <w:sz w:val="24"/>
+                                <w:szCs w:val="24"/>
+                              </w:rPr>
+                              <w:t>–</w:t>
+                            </w:r>
+                            <w:r>
+                              <w:rPr>
+                                <w:rFonts w:ascii="Arial" w:hAnsi="Arial" w:cs="Arial"/>
+                                <w:sz w:val="24"/>
+                                <w:szCs w:val="24"/>
+                              </w:rPr>
+                              <w:t xml:space="preserve"> 20156500</w:t>
+                            </w:r>
+                          </w:p>
+                        </w:txbxContent>
+                      </wps:txbx>
+                      <wps:bodyPr rot="0" spcFirstLastPara="0" vertOverflow="overflow" horzOverflow="overflow" vert="horz" wrap="square" lIns="91440" tIns="45720" rIns="91440" bIns="45720" numCol="1" spcCol="0" rtlCol="0" fromWordArt="0" anchor="t" anchorCtr="0" forceAA="0" compatLnSpc="1">
+                        <a:prstTxWarp prst="textNoShape">
+                          <a:avLst/>
+                        </a:prstTxWarp>
+                        <a:noAutofit/>
+                      </wps:bodyPr>
+                    </wps:wsp>
+                  </a:graphicData>
+                </a:graphic>
+                <wp14:sizeRelH relativeFrom="margin">
+                  <wp14:pctWidth>0</wp14:pctWidth>
+                </wp14:sizeRelH>
+                <wp14:sizeRelV relativeFrom="margin">
+                  <wp14:pctHeight>0</wp14:pctHeight>
+                </wp14:sizeRelV>
+              </wp:anchor>
+            </w:drawing>
+          </mc:Choice>
+          <mc:Fallback>
+            <w:pict>
+              <v:shapetype id="_x0000_t202" coordsize="21600,21600" o:spt="202" path="m,l,21600r21600,l21600,xe">
+                <v:stroke joinstyle="miter"/>
+                <v:path gradientshapeok="t" o:connecttype="rect"/>
+              </v:shapetype>
+              <v:shape id="Text Box 30" o:spid="_x0000_s1026" type="#_x0000_t202" style="position:absolute;margin-left:0;margin-top:125pt;width:367.5pt;height:101.25pt;z-index:251660288;visibility:visible;mso-wrap-style:square;mso-width-percent:0;mso-height-percent:0;mso-wrap-distance-left:9pt;mso-wrap-distance-top:0;mso-wrap-distance-right:9pt;mso-wrap-distance-bottom:0;mso-position-horizontal:center;mso-position-horizontal-relative:margin;mso-position-vertical:absolute;mso-position-vertical-relative:text;mso-width-percent:0;mso-height-percent:0;mso-width-relative:margin;mso-height-relative:margin;v-text-anchor:top" o:gfxdata="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" fillcolor="white [3201]" stroked="f" strokeweight=".5pt">
+                <v:textbox>
+                  <w:txbxContent>
+                    <w:p>
+                      <w:pPr>
+                        <w:rPr>
+                          <w:rFonts w:ascii="Arial" w:hAnsi="Arial" w:cs="Arial"/>
+                          <w:sz w:val="24"/>
+                          <w:szCs w:val="24"/>
+                        </w:rPr>
+                      </w:pPr>
+                      <w:r>
+                        <w:rPr>
+                          <w:rFonts w:ascii="Arial" w:hAnsi="Arial" w:cs="Arial"/>
+                          <w:sz w:val="24"/>
+                          <w:szCs w:val="24"/>
+                        </w:rPr>
+                        <w:t xml:space="preserve"> </w:t>
+                      </w:r>
+                      <w:r>
+                        <w:rPr>
+                          <w:rFonts w:ascii="Arial" w:hAnsi="Arial" w:cs="Arial"/>
+                          <w:b/>
+                          <w:sz w:val="24"/>
+                          <w:szCs w:val="24"/>
+                        </w:rPr>
+                        <w:t>Nhóm Maya</w:t>
+                      </w:r>
+                      <w:r>
+                        <w:rPr>
+                          <w:rFonts w:ascii="Arial" w:hAnsi="Arial" w:cs="Arial"/>
+                          <w:sz w:val="24"/>
+                          <w:szCs w:val="24"/>
+                        </w:rPr>
+                        <w:t xml:space="preserve"> </w:t>
+                      </w:r>
+                      <w:r>
+                        <w:rPr>
+                          <w:rFonts w:ascii="Arial" w:hAnsi="Arial" w:cs="Arial"/>
+                          <w:sz w:val="24"/>
+                          <w:szCs w:val="24"/>
+                        </w:rPr>
+                        <w:tab/>
+                        <w:t>Lê Sĩ Bích – 20155125</w:t>
+                      </w:r>
+                    </w:p>
+                    <w:p>
+                      <w:pPr>
+                        <w:rPr>
+                          <w:rFonts w:ascii="Arial" w:hAnsi="Arial" w:cs="Arial"/>
+                          <w:sz w:val="24"/>
+                          <w:szCs w:val="24"/>
+                        </w:rPr>
+                      </w:pPr>
+                      <w:r>
+                        <w:rPr>
+                          <w:rFonts w:ascii="Arial" w:hAnsi="Arial" w:cs="Arial"/>
+                          <w:sz w:val="24"/>
+                          <w:szCs w:val="24"/>
+                        </w:rPr>
+                        <w:tab/>
+                      </w:r>
+                      <w:r>
+                        <w:rPr>
+                          <w:rFonts w:ascii="Arial" w:hAnsi="Arial" w:cs="Arial"/>
+                          <w:sz w:val="24"/>
+                          <w:szCs w:val="24"/>
+                        </w:rPr>
+                        <w:tab/>
+                      </w:r>
+                      <w:r>
+                        <w:rPr>
+                          <w:rFonts w:ascii="Arial" w:hAnsi="Arial" w:cs="Arial"/>
+                          <w:sz w:val="24"/>
+                          <w:szCs w:val="24"/>
+                        </w:rPr>
+                        <w:tab/>
+                        <w:t>Phạm Sỹ Bằng – 20155119</w:t>
+                      </w:r>
+                    </w:p>
+                    <w:p>
+                      <w:pPr>
+                        <w:rPr>
+                          <w:rFonts w:ascii="Arial" w:hAnsi="Arial" w:cs="Arial"/>
+                          <w:sz w:val="24"/>
+                          <w:szCs w:val="24"/>
+                        </w:rPr>
+                      </w:pPr>
+                      <w:r>
+                        <w:rPr>
+                          <w:rFonts w:ascii="Arial" w:hAnsi="Arial" w:cs="Arial"/>
+                          <w:sz w:val="24"/>
+                          <w:szCs w:val="24"/>
+                        </w:rPr>
+                        <w:tab/>
+                      </w:r>
+                      <w:r>
+                        <w:rPr>
+                          <w:rFonts w:ascii="Arial" w:hAnsi="Arial" w:cs="Arial"/>
+                          <w:sz w:val="24"/>
+                          <w:szCs w:val="24"/>
+                        </w:rPr>
+                        <w:tab/>
+                      </w:r>
+                      <w:r>
+                        <w:rPr>
+                          <w:rFonts w:ascii="Arial" w:hAnsi="Arial" w:cs="Arial"/>
+                          <w:sz w:val="24"/>
+                          <w:szCs w:val="24"/>
+                        </w:rPr>
+                        <w:tab/>
+                        <w:t>Trịnh Bá Huy – 20155712</w:t>
+                      </w:r>
+                    </w:p>
+                    <w:p>
+                      <w:pPr>
+                        <w:rPr>
+                          <w:rFonts w:ascii="Arial" w:hAnsi="Arial" w:cs="Arial"/>
+                          <w:sz w:val="24"/>
+                          <w:szCs w:val="24"/>
+                        </w:rPr>
+                      </w:pPr>
+                      <w:r>
+                        <w:rPr>
+                          <w:rFonts w:ascii="Arial" w:hAnsi="Arial" w:cs="Arial"/>
+                          <w:sz w:val="24"/>
+                          <w:szCs w:val="24"/>
+                        </w:rPr>
+                        <w:tab/>
+                      </w:r>
+                      <w:r>
+                        <w:rPr>
+                          <w:rFonts w:ascii="Arial" w:hAnsi="Arial" w:cs="Arial"/>
+                          <w:sz w:val="24"/>
+                          <w:szCs w:val="24"/>
+                        </w:rPr>
+                        <w:tab/>
+                      </w:r>
+                      <w:r>
+                        <w:rPr>
+                          <w:rFonts w:ascii="Arial" w:hAnsi="Arial" w:cs="Arial"/>
+                          <w:sz w:val="24"/>
+                          <w:szCs w:val="24"/>
+                        </w:rPr>
+                        <w:tab/>
+                        <w:t xml:space="preserve">Nguyễn Hữu Thắng </w:t>
+                      </w:r>
+                      <w:r>
+                        <w:rPr>
+                          <w:rFonts w:ascii="Arial" w:hAnsi="Arial" w:cs="Arial"/>
+                          <w:sz w:val="24"/>
+                          <w:szCs w:val="24"/>
+                        </w:rPr>
+                        <w:t>–</w:t>
+                      </w:r>
+                      <w:r>
+                        <w:rPr>
+                          <w:rFonts w:ascii="Arial" w:hAnsi="Arial" w:cs="Arial"/>
+                          <w:sz w:val="24"/>
+                          <w:szCs w:val="24"/>
+                        </w:rPr>
+                        <w:t xml:space="preserve"> 20156500</w:t>
+                      </w:r>
+                    </w:p>
+                  </w:txbxContent>
+                </v:textbox>
+                <w10:wrap type="topAndBottom" anchorx="margin"/>
+              </v:shape>
+            </w:pict>
+          </mc:Fallback>
+        </mc:AlternateContent>
+      </w:r>
+      <w:r>
+        <w:rPr>
+          <w:rFonts w:ascii="VNI-Times" w:hAnsi="VNI-Times" w:cs="Times New Roman"/>
+          <w:noProof/>
+          <w:sz w:val="24"/>
+        </w:rPr>
+        <mc:AlternateContent>
+          <mc:Choice Requires="wps">
+            <w:drawing>
+              <wp:anchor distT="0" distB="0" distL="114300" distR="114300" simplePos="0" relativeHeight="251656192" behindDoc="0" locked="0" layoutInCell="1" allowOverlap="1">
+                <wp:simplePos x="0" y="0"/>
+                <wp:positionH relativeFrom="column">
+                  <wp:posOffset>786766</wp:posOffset>
+                </wp:positionH>
+                <wp:positionV relativeFrom="paragraph">
+                  <wp:posOffset>93980</wp:posOffset>
+                </wp:positionV>
+                <wp:extent cx="3886200" cy="1017270"/>
+                <wp:effectExtent l="0" t="0" r="0" b="0"/>
+                <wp:wrapNone/>
+                <wp:docPr id="31" name="Text Box 31"/>
+                <wp:cNvGraphicFramePr/>
+                <a:graphic xmlns:a="http://schemas.openxmlformats.org/drawingml/2006/main">
+                  <a:graphicData uri="http://schemas.microsoft.com/office/word/2010/wordprocessingShape">
+                    <wps:wsp>
+                      <wps:cNvSpPr txBox="1"/>
+                      <wps:spPr>
+                        <a:xfrm>
+                          <a:off x="0" y="0"/>
+                          <a:ext cx="3886200" cy="1017270"/>
+                        </a:xfrm>
+                        <a:prstGeom prst="rect">
+                          <a:avLst/>
+                        </a:prstGeom>
+                        <a:noFill/>
+                        <a:ln w="6350">
+                          <a:noFill/>
+                        </a:ln>
+                        <a:effectLst/>
+                      </wps:spPr>
+                      <wps:style>
+                        <a:lnRef idx="0">
+                          <a:schemeClr val="accent1"/>
+                        </a:lnRef>
+                        <a:fillRef idx="0">
+                          <a:schemeClr val="accent1"/>
+                        </a:fillRef>
+                        <a:effectRef idx="0">
+                          <a:schemeClr val="accent1"/>
+                        </a:effectRef>
+                        <a:fontRef idx="minor">
+                          <a:schemeClr val="dk1"/>
+                        </a:fontRef>
+                      </wps:style>
+                      <wps:txbx>
+                        <w:txbxContent>
+                          <w:p>
+                            <w:pPr>
+                              <w:jc w:val="center"/>
+                              <w:rPr>
+                                <w:rFonts w:ascii="Arial" w:hAnsi="Arial" w:cs="Arial"/>
+                                <w:b/>
+                                <w:sz w:val="36"/>
+                                <w:szCs w:val="36"/>
+                              </w:rPr>
+                            </w:pPr>
+                            <w:r>
+                              <w:rPr>
+                                <w:rFonts w:ascii="Arial" w:hAnsi="Arial" w:cs="Arial"/>
+                                <w:b/>
+                                <w:sz w:val="36"/>
+                                <w:szCs w:val="36"/>
+                              </w:rPr>
+                              <w:t xml:space="preserve">BÁO CÁO </w:t>
+                            </w:r>
+                            <w:r>
+                              <w:rPr>
+                                <w:rFonts w:ascii="Arial" w:hAnsi="Arial" w:cs="Arial"/>
+                                <w:b/>
+                                <w:sz w:val="36"/>
+                                <w:szCs w:val="36"/>
+                              </w:rPr>
+                              <w:t>PTTKHT</w:t>
+                            </w:r>
+                          </w:p>
+                          <w:p>
+                            <w:pPr>
+                              <w:jc w:val="center"/>
+                              <w:rPr>
+                                <w:rFonts w:ascii="Arial" w:hAnsi="Arial" w:cs="Arial"/>
+                                <w:b/>
+                                <w:sz w:val="24"/>
+                                <w:szCs w:val="24"/>
+                              </w:rPr>
+                            </w:pPr>
+                          </w:p>
+                          <w:p>
+                            <w:pPr>
+                              <w:jc w:val="center"/>
+                              <w:rPr>
+                                <w:rFonts w:ascii="Arial" w:hAnsi="Arial" w:cs="Arial"/>
+                                <w:sz w:val="24"/>
+                                <w:szCs w:val="24"/>
+                              </w:rPr>
+                            </w:pPr>
+                            <w:r>
+                              <w:rPr>
+                                <w:rFonts w:ascii="Arial" w:hAnsi="Arial" w:cs="Arial"/>
+                                <w:sz w:val="24"/>
+                                <w:szCs w:val="24"/>
+                              </w:rPr>
+                              <w:t>Đề tài: Quản lý cửa hàng băng đĩa</w:t>
+                            </w:r>
+                          </w:p>
+                        </w:txbxContent>
+                      </wps:txbx>
+                      <wps:bodyPr rot="0" spcFirstLastPara="0" vertOverflow="overflow" horzOverflow="overflow" vert="horz" wrap="square" lIns="91440" tIns="45720" rIns="91440" bIns="45720" numCol="1" spcCol="0" rtlCol="0" fromWordArt="0" anchor="t" anchorCtr="0" forceAA="0" compatLnSpc="1">
+                        <a:prstTxWarp prst="textNoShape">
+                          <a:avLst/>
+                        </a:prstTxWarp>
+                        <a:noAutofit/>
+                      </wps:bodyPr>
+                    </wps:wsp>
+                  </a:graphicData>
+                </a:graphic>
+                <wp14:sizeRelH relativeFrom="page">
+                  <wp14:pctWidth>0</wp14:pctWidth>
+                </wp14:sizeRelH>
+                <wp14:sizeRelV relativeFrom="margin">
+                  <wp14:pctHeight>0</wp14:pctHeight>
+                </wp14:sizeRelV>
+              </wp:anchor>
+            </w:drawing>
+          </mc:Choice>
+          <mc:Fallback>
+            <w:pict>
+              <v:shape id="Text Box 31" o:spid="_x0000_s1027" type="#_x0000_t202" style="position:absolute;margin-left:61.95pt;margin-top:7.4pt;width:306pt;height:80.1pt;z-index:251656192;visibility:visible;mso-wrap-style:square;mso-width-percent:0;mso-height-percent:0;mso-wrap-distance-left:9pt;mso-wrap-distance-top:0;mso-wrap-distance-right:9pt;mso-wrap-distance-bottom:0;mso-position-horizontal:absolute;mso-position-horizontal-relative:text;mso-position-vertical:absolute;mso-position-vertical-relative:text;mso-width-percent:0;mso-height-percent:0;mso-width-relative:page;mso-height-relative:margin;v-text-anchor:top" o:gfxdata="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" filled="f" stroked="f" strokeweight=".5pt">
+                <v:textbox>
+                  <w:txbxContent>
+                    <w:p>
+                      <w:pPr>
+                        <w:jc w:val="center"/>
+                        <w:rPr>
+                          <w:rFonts w:ascii="Arial" w:hAnsi="Arial" w:cs="Arial"/>
+                          <w:b/>
+                          <w:sz w:val="36"/>
+                          <w:szCs w:val="36"/>
+                        </w:rPr>
+                      </w:pPr>
+                      <w:r>
+                        <w:rPr>
+                          <w:rFonts w:ascii="Arial" w:hAnsi="Arial" w:cs="Arial"/>
+                          <w:b/>
+                          <w:sz w:val="36"/>
+                          <w:szCs w:val="36"/>
+                        </w:rPr>
+                        <w:t xml:space="preserve">BÁO CÁO </w:t>
+                      </w:r>
+                      <w:r>
+                        <w:rPr>
+                          <w:rFonts w:ascii="Arial" w:hAnsi="Arial" w:cs="Arial"/>
+                          <w:b/>
+                          <w:sz w:val="36"/>
+                          <w:szCs w:val="36"/>
+                        </w:rPr>
+                        <w:t>PTTKHT</w:t>
+                      </w:r>
+                    </w:p>
+                    <w:p>
+                      <w:pPr>
+                        <w:jc w:val="center"/>
+                        <w:rPr>
+                          <w:rFonts w:ascii="Arial" w:hAnsi="Arial" w:cs="Arial"/>
+                          <w:b/>
+                          <w:sz w:val="24"/>
+                          <w:szCs w:val="24"/>
+                        </w:rPr>
+                      </w:pPr>
+                    </w:p>
+                    <w:p>
+                      <w:pPr>
+                        <w:jc w:val="center"/>
+                        <w:rPr>
+                          <w:rFonts w:ascii="Arial" w:hAnsi="Arial" w:cs="Arial"/>
+                          <w:sz w:val="24"/>
+                          <w:szCs w:val="24"/>
+                        </w:rPr>
+                      </w:pPr>
+                      <w:r>
+                        <w:rPr>
+                          <w:rFonts w:ascii="Arial" w:hAnsi="Arial" w:cs="Arial"/>
+                          <w:sz w:val="24"/>
+                          <w:szCs w:val="24"/>
+                        </w:rPr>
+                        <w:t>Đề tài: Quản lý cửa hàng băng đĩa</w:t>
+                      </w:r>
+                    </w:p>
+                  </w:txbxContent>
+                </v:textbox>
+              </v:shape>
+            </w:pict>
+          </mc:Fallback>
+        </mc:AlternateContent>
+      </w:r>
+      <w:r>
         <w:rPr>
           <w:rFonts w:ascii="Arial" w:hAnsi="Arial" w:cs="Arial"/>
           <w:b/>
           <w:sz w:val="40"/>
           <w:szCs w:val="40"/>
         </w:rPr>
-      </w:pPr>
-      <w:r>
+        <w:br w:type="page"/>
+      </w:r>
+    </w:p>
+    <w:p>
+      <w:pPr>
+        <w:spacing w:after="0" w:line="360" w:lineRule="auto"/>
+        <w:jc w:val="center"/>
         <w:rPr>
           <w:rFonts w:ascii="Arial" w:hAnsi="Arial" w:cs="Arial"/>
           <w:b/>
           <w:sz w:val="40"/>
           <w:szCs w:val="40"/>
         </w:rPr>
+      </w:pPr>
+      <w:r>
+        <w:rPr>
+          <w:rFonts w:ascii="Arial" w:hAnsi="Arial" w:cs="Arial"/>
+          <w:b/>
+          <w:sz w:val="40"/>
+          <w:szCs w:val="40"/>
+        </w:rPr>
+        <w:lastRenderedPageBreak/>
         <w:t>TEAM MAYA</w:t>
       </w:r>
     </w:p>
@@ -203,7 +1040,7 @@
         </w:rPr>
         <w:t xml:space="preserve">$ git clone </w:t>
       </w:r>
-      <w:hyperlink r:id="rId6" w:history="1">
+      <w:hyperlink r:id="rId10" w:history="1">
         <w:r>
           <w:rPr>
             <w:rStyle w:val="Hyperlink"/>
@@ -451,18 +1288,16 @@
         </w:rPr>
         <w:br w:type="page"/>
       </w:r>
-      <w:r>
-        <w:rPr>
-          <w:rFonts w:ascii="Arial" w:hAnsi="Arial" w:cs="Arial"/>
-          <w:sz w:val="24"/>
-          <w:szCs w:val="24"/>
-        </w:rPr>
-        <w:lastRenderedPageBreak/>
-        <w:br w:type="page"/>
-      </w:r>
     </w:p>
     <w:sdt>
       <w:sdtPr>
+        <w:rPr>
+          <w:rFonts w:asciiTheme="minorHAnsi" w:eastAsiaTheme="minorEastAsia" w:hAnsiTheme="minorHAnsi" w:cstheme="minorBidi"/>
+          <w:color w:val="auto"/>
+          <w:sz w:val="22"/>
+          <w:szCs w:val="22"/>
+          <w:lang w:eastAsia="ja-JP"/>
+        </w:rPr>
         <w:id w:val="-480614593"/>
         <w:docPartObj>
           <w:docPartGallery w:val="Table of Contents"/>
@@ -471,14 +1306,9 @@
       </w:sdtPr>
       <w:sdtEndPr>
         <w:rPr>
-          <w:rFonts w:asciiTheme="minorHAnsi" w:eastAsiaTheme="minorEastAsia" w:hAnsiTheme="minorHAnsi" w:cstheme="minorBidi"/>
           <w:b/>
           <w:bCs/>
           <w:noProof/>
-          <w:color w:val="auto"/>
-          <w:sz w:val="22"/>
-          <w:szCs w:val="22"/>
-          <w:lang w:eastAsia="ja-JP"/>
         </w:rPr>
       </w:sdtEndPr>
       <w:sdtContent>
@@ -487,10 +1317,13 @@
             <w:pStyle w:val="TOCHeading"/>
           </w:pPr>
           <w:r>
-            <w:t>Contents</w:t>
+            <w:t>Conten</w:t>
           </w:r>
           <w:bookmarkStart w:id="0" w:name="_GoBack"/>
           <w:bookmarkEnd w:id="0"/>
+          <w:r>
+            <w:t>ts</w:t>
+          </w:r>
         </w:p>
         <w:p>
           <w:pPr>
@@ -512,7 +1345,7 @@
           <w:r>
             <w:fldChar w:fldCharType="separate"/>
           </w:r>
-          <w:hyperlink w:anchor="_Toc500317033" w:history="1">
+          <w:hyperlink w:anchor="_Toc500423915" w:history="1">
             <w:r>
               <w:rPr>
                 <w:rStyle w:val="Hyperlink"/>
@@ -554,7 +1387,7 @@
                 <w:noProof/>
                 <w:webHidden/>
               </w:rPr>
-              <w:instrText xml:space="preserve"> PAGEREF _Toc500317033 \h </w:instrText>
+              <w:instrText xml:space="preserve"> PAGEREF _Toc500423915 \h </w:instrText>
             </w:r>
             <w:r>
               <w:rPr>
@@ -574,7 +1407,7 @@
                 <w:noProof/>
                 <w:webHidden/>
               </w:rPr>
-              <w:t>4</w:t>
+              <w:t>5</w:t>
             </w:r>
             <w:r>
               <w:rPr>
@@ -596,7 +1429,7 @@
               <w:noProof/>
             </w:rPr>
           </w:pPr>
-          <w:hyperlink w:anchor="_Toc500317034" w:history="1">
+          <w:hyperlink w:anchor="_Toc500423916" w:history="1">
             <w:r>
               <w:rPr>
                 <w:rStyle w:val="Hyperlink"/>
@@ -638,7 +1471,7 @@
                 <w:noProof/>
                 <w:webHidden/>
               </w:rPr>
-              <w:instrText xml:space="preserve"> PAGEREF _Toc500317034 \h </w:instrText>
+              <w:instrText xml:space="preserve"> PAGEREF _Toc500423916 \h </w:instrText>
             </w:r>
             <w:r>
               <w:rPr>
@@ -658,7 +1491,7 @@
                 <w:noProof/>
                 <w:webHidden/>
               </w:rPr>
-              <w:t>5</w:t>
+              <w:t>6</w:t>
             </w:r>
             <w:r>
               <w:rPr>
@@ -680,7 +1513,7 @@
               <w:noProof/>
             </w:rPr>
           </w:pPr>
-          <w:hyperlink w:anchor="_Toc500317035" w:history="1">
+          <w:hyperlink w:anchor="_Toc500423917" w:history="1">
             <w:r>
               <w:rPr>
                 <w:rStyle w:val="Hyperlink"/>
@@ -722,7 +1555,7 @@
                 <w:noProof/>
                 <w:webHidden/>
               </w:rPr>
-              <w:instrText xml:space="preserve"> PAGEREF _Toc500317035 \h </w:instrText>
+              <w:instrText xml:space="preserve"> PAGEREF _Toc500423917 \h </w:instrText>
             </w:r>
             <w:r>
               <w:rPr>
@@ -742,7 +1575,7 @@
                 <w:noProof/>
                 <w:webHidden/>
               </w:rPr>
-              <w:t>5</w:t>
+              <w:t>6</w:t>
             </w:r>
             <w:r>
               <w:rPr>
@@ -764,7 +1597,7 @@
               <w:noProof/>
             </w:rPr>
           </w:pPr>
-          <w:hyperlink w:anchor="_Toc500317036" w:history="1">
+          <w:hyperlink w:anchor="_Toc500423918" w:history="1">
             <w:r>
               <w:rPr>
                 <w:rStyle w:val="Hyperlink"/>
@@ -806,7 +1639,7 @@
                 <w:noProof/>
                 <w:webHidden/>
               </w:rPr>
-              <w:instrText xml:space="preserve"> PAGEREF _Toc500317036 \h </w:instrText>
+              <w:instrText xml:space="preserve"> PAGEREF _Toc500423918 \h </w:instrText>
             </w:r>
             <w:r>
               <w:rPr>
@@ -826,7 +1659,7 @@
                 <w:noProof/>
                 <w:webHidden/>
               </w:rPr>
-              <w:t>6</w:t>
+              <w:t>7</w:t>
             </w:r>
             <w:r>
               <w:rPr>
@@ -848,7 +1681,7 @@
               <w:noProof/>
             </w:rPr>
           </w:pPr>
-          <w:hyperlink w:anchor="_Toc500317037" w:history="1">
+          <w:hyperlink w:anchor="_Toc500423919" w:history="1">
             <w:r>
               <w:rPr>
                 <w:rStyle w:val="Hyperlink"/>
@@ -890,7 +1723,7 @@
                 <w:noProof/>
                 <w:webHidden/>
               </w:rPr>
-              <w:instrText xml:space="preserve"> PAGEREF _Toc500317037 \h </w:instrText>
+              <w:instrText xml:space="preserve"> PAGEREF _Toc500423919 \h </w:instrText>
             </w:r>
             <w:r>
               <w:rPr>
@@ -910,7 +1743,7 @@
                 <w:noProof/>
                 <w:webHidden/>
               </w:rPr>
-              <w:t>7</w:t>
+              <w:t>8</w:t>
             </w:r>
             <w:r>
               <w:rPr>
@@ -932,7 +1765,7 @@
               <w:noProof/>
             </w:rPr>
           </w:pPr>
-          <w:hyperlink w:anchor="_Toc500317038" w:history="1">
+          <w:hyperlink w:anchor="_Toc500423920" w:history="1">
             <w:r>
               <w:rPr>
                 <w:rStyle w:val="Hyperlink"/>
@@ -974,7 +1807,7 @@
                 <w:noProof/>
                 <w:webHidden/>
               </w:rPr>
-              <w:instrText xml:space="preserve"> PAGEREF _Toc500317038 \h </w:instrText>
+              <w:instrText xml:space="preserve"> PAGEREF _Toc500423920 \h </w:instrText>
             </w:r>
             <w:r>
               <w:rPr>
@@ -994,7 +1827,7 @@
                 <w:noProof/>
                 <w:webHidden/>
               </w:rPr>
-              <w:t>8</w:t>
+              <w:t>9</w:t>
             </w:r>
             <w:r>
               <w:rPr>
@@ -1016,7 +1849,7 @@
               <w:noProof/>
             </w:rPr>
           </w:pPr>
-          <w:hyperlink w:anchor="_Toc500317039" w:history="1">
+          <w:hyperlink w:anchor="_Toc500423921" w:history="1">
             <w:r>
               <w:rPr>
                 <w:rStyle w:val="Hyperlink"/>
@@ -1058,7 +1891,7 @@
                 <w:noProof/>
                 <w:webHidden/>
               </w:rPr>
-              <w:instrText xml:space="preserve"> PAGEREF _Toc500317039 \h </w:instrText>
+              <w:instrText xml:space="preserve"> PAGEREF _Toc500423921 \h </w:instrText>
             </w:r>
             <w:r>
               <w:rPr>
@@ -1078,7 +1911,7 @@
                 <w:noProof/>
                 <w:webHidden/>
               </w:rPr>
-              <w:t>9</w:t>
+              <w:t>10</w:t>
             </w:r>
             <w:r>
               <w:rPr>
@@ -1100,7 +1933,7 @@
               <w:noProof/>
             </w:rPr>
           </w:pPr>
-          <w:hyperlink w:anchor="_Toc500317040" w:history="1">
+          <w:hyperlink w:anchor="_Toc500423922" w:history="1">
             <w:r>
               <w:rPr>
                 <w:rStyle w:val="Hyperlink"/>
@@ -1142,7 +1975,7 @@
                 <w:noProof/>
                 <w:webHidden/>
               </w:rPr>
-              <w:instrText xml:space="preserve"> PAGEREF _Toc500317040 \h </w:instrText>
+              <w:instrText xml:space="preserve"> PAGEREF _Toc500423922 \h </w:instrText>
             </w:r>
             <w:r>
               <w:rPr>
@@ -1162,7 +1995,7 @@
                 <w:noProof/>
                 <w:webHidden/>
               </w:rPr>
-              <w:t>10</w:t>
+              <w:t>11</w:t>
             </w:r>
             <w:r>
               <w:rPr>
@@ -1184,7 +2017,7 @@
               <w:noProof/>
             </w:rPr>
           </w:pPr>
-          <w:hyperlink w:anchor="_Toc500317041" w:history="1">
+          <w:hyperlink w:anchor="_Toc500423923" w:history="1">
             <w:r>
               <w:rPr>
                 <w:rStyle w:val="Hyperlink"/>
@@ -1226,7 +2059,7 @@
                 <w:noProof/>
                 <w:webHidden/>
               </w:rPr>
-              <w:instrText xml:space="preserve"> PAGEREF _Toc500317041 \h </w:instrText>
+              <w:instrText xml:space="preserve"> PAGEREF _Toc500423923 \h </w:instrText>
             </w:r>
             <w:r>
               <w:rPr>
@@ -1246,7 +2079,7 @@
                 <w:noProof/>
                 <w:webHidden/>
               </w:rPr>
-              <w:t>11</w:t>
+              <w:t>12</w:t>
             </w:r>
             <w:r>
               <w:rPr>
@@ -1268,7 +2101,7 @@
               <w:noProof/>
             </w:rPr>
           </w:pPr>
-          <w:hyperlink w:anchor="_Toc500317042" w:history="1">
+          <w:hyperlink w:anchor="_Toc500423924" w:history="1">
             <w:r>
               <w:rPr>
                 <w:rStyle w:val="Hyperlink"/>
@@ -1310,7 +2143,7 @@
                 <w:noProof/>
                 <w:webHidden/>
               </w:rPr>
-              <w:instrText xml:space="preserve"> PAGEREF _Toc500317042 \h </w:instrText>
+              <w:instrText xml:space="preserve"> PAGEREF _Toc500423924 \h </w:instrText>
             </w:r>
             <w:r>
               <w:rPr>
@@ -1330,7 +2163,7 @@
                 <w:noProof/>
                 <w:webHidden/>
               </w:rPr>
-              <w:t>12</w:t>
+              <w:t>13</w:t>
             </w:r>
             <w:r>
               <w:rPr>
@@ -1352,7 +2185,7 @@
               <w:noProof/>
             </w:rPr>
           </w:pPr>
-          <w:hyperlink w:anchor="_Toc500317043" w:history="1">
+          <w:hyperlink w:anchor="_Toc500423925" w:history="1">
             <w:r>
               <w:rPr>
                 <w:rStyle w:val="Hyperlink"/>
@@ -1394,7 +2227,7 @@
                 <w:noProof/>
                 <w:webHidden/>
               </w:rPr>
-              <w:instrText xml:space="preserve"> PAGEREF _Toc500317043 \h </w:instrText>
+              <w:instrText xml:space="preserve"> PAGEREF _Toc500423925 \h </w:instrText>
             </w:r>
             <w:r>
               <w:rPr>
@@ -1414,7 +2247,7 @@
                 <w:noProof/>
                 <w:webHidden/>
               </w:rPr>
-              <w:t>13</w:t>
+              <w:t>14</w:t>
             </w:r>
             <w:r>
               <w:rPr>
@@ -1436,7 +2269,7 @@
               <w:noProof/>
             </w:rPr>
           </w:pPr>
-          <w:hyperlink w:anchor="_Toc500317044" w:history="1">
+          <w:hyperlink w:anchor="_Toc500423926" w:history="1">
             <w:r>
               <w:rPr>
                 <w:rStyle w:val="Hyperlink"/>
@@ -1478,7 +2311,7 @@
                 <w:noProof/>
                 <w:webHidden/>
               </w:rPr>
-              <w:instrText xml:space="preserve"> PAGEREF _Toc500317044 \h </w:instrText>
+              <w:instrText xml:space="preserve"> PAGEREF _Toc500423926 \h </w:instrText>
             </w:r>
             <w:r>
               <w:rPr>
@@ -1498,7 +2331,7 @@
                 <w:noProof/>
                 <w:webHidden/>
               </w:rPr>
-              <w:t>14</w:t>
+              <w:t>15</w:t>
             </w:r>
             <w:r>
               <w:rPr>
@@ -1520,7 +2353,7 @@
               <w:noProof/>
             </w:rPr>
           </w:pPr>
-          <w:hyperlink w:anchor="_Toc500317045" w:history="1">
+          <w:hyperlink w:anchor="_Toc500423927" w:history="1">
             <w:r>
               <w:rPr>
                 <w:rStyle w:val="Hyperlink"/>
@@ -1562,7 +2395,7 @@
                 <w:noProof/>
                 <w:webHidden/>
               </w:rPr>
-              <w:instrText xml:space="preserve"> PAGEREF _Toc500317045 \h </w:instrText>
+              <w:instrText xml:space="preserve"> PAGEREF _Toc500423927 \h </w:instrText>
             </w:r>
             <w:r>
               <w:rPr>
@@ -1582,7 +2415,7 @@
                 <w:noProof/>
                 <w:webHidden/>
               </w:rPr>
-              <w:t>15</w:t>
+              <w:t>16</w:t>
             </w:r>
             <w:r>
               <w:rPr>
@@ -1604,7 +2437,7 @@
               <w:noProof/>
             </w:rPr>
           </w:pPr>
-          <w:hyperlink w:anchor="_Toc500317046" w:history="1">
+          <w:hyperlink w:anchor="_Toc500423928" w:history="1">
             <w:r>
               <w:rPr>
                 <w:rStyle w:val="Hyperlink"/>
@@ -1646,7 +2479,7 @@
                 <w:noProof/>
                 <w:webHidden/>
               </w:rPr>
-              <w:instrText xml:space="preserve"> PAGEREF _Toc500317046 \h </w:instrText>
+              <w:instrText xml:space="preserve"> PAGEREF _Toc500423928 \h </w:instrText>
             </w:r>
             <w:r>
               <w:rPr>
@@ -1666,7 +2499,7 @@
                 <w:noProof/>
                 <w:webHidden/>
               </w:rPr>
-              <w:t>16</w:t>
+              <w:t>17</w:t>
             </w:r>
             <w:r>
               <w:rPr>
@@ -1688,7 +2521,7 @@
               <w:noProof/>
             </w:rPr>
           </w:pPr>
-          <w:hyperlink w:anchor="_Toc500317047" w:history="1">
+          <w:hyperlink w:anchor="_Toc500423929" w:history="1">
             <w:r>
               <w:rPr>
                 <w:rStyle w:val="Hyperlink"/>
@@ -1730,7 +2563,7 @@
                 <w:noProof/>
                 <w:webHidden/>
               </w:rPr>
-              <w:instrText xml:space="preserve"> PAGEREF _Toc500317047 \h </w:instrText>
+              <w:instrText xml:space="preserve"> PAGEREF _Toc500423929 \h </w:instrText>
             </w:r>
             <w:r>
               <w:rPr>
@@ -1750,7 +2583,7 @@
                 <w:noProof/>
                 <w:webHidden/>
               </w:rPr>
-              <w:t>17</w:t>
+              <w:t>18</w:t>
             </w:r>
             <w:r>
               <w:rPr>
@@ -1772,7 +2605,7 @@
               <w:noProof/>
             </w:rPr>
           </w:pPr>
-          <w:hyperlink w:anchor="_Toc500317048" w:history="1">
+          <w:hyperlink w:anchor="_Toc500423930" w:history="1">
             <w:r>
               <w:rPr>
                 <w:rStyle w:val="Hyperlink"/>
@@ -1814,7 +2647,7 @@
                 <w:noProof/>
                 <w:webHidden/>
               </w:rPr>
-              <w:instrText xml:space="preserve"> PAGEREF _Toc500317048 \h </w:instrText>
+              <w:instrText xml:space="preserve"> PAGEREF _Toc500423930 \h </w:instrText>
             </w:r>
             <w:r>
               <w:rPr>
@@ -1834,7 +2667,7 @@
                 <w:noProof/>
                 <w:webHidden/>
               </w:rPr>
-              <w:t>18</w:t>
+              <w:t>19</w:t>
             </w:r>
             <w:r>
               <w:rPr>
@@ -1856,7 +2689,7 @@
               <w:noProof/>
             </w:rPr>
           </w:pPr>
-          <w:hyperlink w:anchor="_Toc500317049" w:history="1">
+          <w:hyperlink w:anchor="_Toc500423931" w:history="1">
             <w:r>
               <w:rPr>
                 <w:rStyle w:val="Hyperlink"/>
@@ -1898,7 +2731,7 @@
                 <w:noProof/>
                 <w:webHidden/>
               </w:rPr>
-              <w:instrText xml:space="preserve"> PAGEREF _Toc500317049 \h </w:instrText>
+              <w:instrText xml:space="preserve"> PAGEREF _Toc500423931 \h </w:instrText>
             </w:r>
             <w:r>
               <w:rPr>
@@ -1918,7 +2751,7 @@
                 <w:noProof/>
                 <w:webHidden/>
               </w:rPr>
-              <w:t>19</w:t>
+              <w:t>20</w:t>
             </w:r>
             <w:r>
               <w:rPr>
@@ -1940,7 +2773,7 @@
               <w:noProof/>
             </w:rPr>
           </w:pPr>
-          <w:hyperlink w:anchor="_Toc500317050" w:history="1">
+          <w:hyperlink w:anchor="_Toc500423932" w:history="1">
             <w:r>
               <w:rPr>
                 <w:rStyle w:val="Hyperlink"/>
@@ -1982,7 +2815,7 @@
                 <w:noProof/>
                 <w:webHidden/>
               </w:rPr>
-              <w:instrText xml:space="preserve"> PAGEREF _Toc500317050 \h </w:instrText>
+              <w:instrText xml:space="preserve"> PAGEREF _Toc500423932 \h </w:instrText>
             </w:r>
             <w:r>
               <w:rPr>
@@ -2002,7 +2835,7 @@
                 <w:noProof/>
                 <w:webHidden/>
               </w:rPr>
-              <w:t>20</w:t>
+              <w:t>21</w:t>
             </w:r>
             <w:r>
               <w:rPr>
@@ -2024,7 +2857,7 @@
               <w:noProof/>
             </w:rPr>
           </w:pPr>
-          <w:hyperlink w:anchor="_Toc500317051" w:history="1">
+          <w:hyperlink w:anchor="_Toc500423933" w:history="1">
             <w:r>
               <w:rPr>
                 <w:rStyle w:val="Hyperlink"/>
@@ -2066,7 +2899,7 @@
                 <w:noProof/>
                 <w:webHidden/>
               </w:rPr>
-              <w:instrText xml:space="preserve"> PAGEREF _Toc500317051 \h </w:instrText>
+              <w:instrText xml:space="preserve"> PAGEREF _Toc500423933 \h </w:instrText>
             </w:r>
             <w:r>
               <w:rPr>
@@ -2086,7 +2919,7 @@
                 <w:noProof/>
                 <w:webHidden/>
               </w:rPr>
-              <w:t>21</w:t>
+              <w:t>22</w:t>
             </w:r>
             <w:r>
               <w:rPr>
@@ -2108,7 +2941,7 @@
               <w:noProof/>
             </w:rPr>
           </w:pPr>
-          <w:hyperlink w:anchor="_Toc500317052" w:history="1">
+          <w:hyperlink w:anchor="_Toc500423934" w:history="1">
             <w:r>
               <w:rPr>
                 <w:rStyle w:val="Hyperlink"/>
@@ -2150,7 +2983,7 @@
                 <w:noProof/>
                 <w:webHidden/>
               </w:rPr>
-              <w:instrText xml:space="preserve"> PAGEREF _Toc500317052 \h </w:instrText>
+              <w:instrText xml:space="preserve"> PAGEREF _Toc500423934 \h </w:instrText>
             </w:r>
             <w:r>
               <w:rPr>
@@ -2170,7 +3003,7 @@
                 <w:noProof/>
                 <w:webHidden/>
               </w:rPr>
-              <w:t>22</w:t>
+              <w:t>23</w:t>
             </w:r>
             <w:r>
               <w:rPr>
@@ -2192,7 +3025,7 @@
               <w:noProof/>
             </w:rPr>
           </w:pPr>
-          <w:hyperlink w:anchor="_Toc500317053" w:history="1">
+          <w:hyperlink w:anchor="_Toc500423935" w:history="1">
             <w:r>
               <w:rPr>
                 <w:rStyle w:val="Hyperlink"/>
@@ -2234,7 +3067,7 @@
                 <w:noProof/>
                 <w:webHidden/>
               </w:rPr>
-              <w:instrText xml:space="preserve"> PAGEREF _Toc500317053 \h </w:instrText>
+              <w:instrText xml:space="preserve"> PAGEREF _Toc500423935 \h </w:instrText>
             </w:r>
             <w:r>
               <w:rPr>
@@ -2254,7 +3087,7 @@
                 <w:noProof/>
                 <w:webHidden/>
               </w:rPr>
-              <w:t>23</w:t>
+              <w:t>24</w:t>
             </w:r>
             <w:r>
               <w:rPr>
@@ -2276,7 +3109,7 @@
               <w:noProof/>
             </w:rPr>
           </w:pPr>
-          <w:hyperlink w:anchor="_Toc500317054" w:history="1">
+          <w:hyperlink w:anchor="_Toc500423936" w:history="1">
             <w:r>
               <w:rPr>
                 <w:rStyle w:val="Hyperlink"/>
@@ -2318,7 +3151,7 @@
                 <w:noProof/>
                 <w:webHidden/>
               </w:rPr>
-              <w:instrText xml:space="preserve"> PAGEREF _Toc500317054 \h </w:instrText>
+              <w:instrText xml:space="preserve"> PAGEREF _Toc500423936 \h </w:instrText>
             </w:r>
             <w:r>
               <w:rPr>
@@ -2338,7 +3171,244 @@
                 <w:noProof/>
                 <w:webHidden/>
               </w:rPr>
-              <w:t>24</w:t>
+              <w:t>25</w:t>
+            </w:r>
+            <w:r>
+              <w:rPr>
+                <w:noProof/>
+                <w:webHidden/>
+              </w:rPr>
+              <w:fldChar w:fldCharType="end"/>
+            </w:r>
+          </w:hyperlink>
+        </w:p>
+        <w:p>
+          <w:pPr>
+            <w:pStyle w:val="TOC2"/>
+            <w:tabs>
+              <w:tab w:val="left" w:pos="660"/>
+              <w:tab w:val="right" w:leader="dot" w:pos="8828"/>
+            </w:tabs>
+            <w:rPr>
+              <w:noProof/>
+            </w:rPr>
+          </w:pPr>
+          <w:hyperlink w:anchor="_Toc500423937" w:history="1">
+            <w:r>
+              <w:rPr>
+                <w:rStyle w:val="Hyperlink"/>
+                <w:rFonts w:ascii="Arial" w:hAnsi="Arial" w:cs="Arial"/>
+                <w:noProof/>
+              </w:rPr>
+              <w:t>1.</w:t>
+            </w:r>
+            <w:r>
+              <w:rPr>
+                <w:noProof/>
+              </w:rPr>
+              <w:tab/>
+            </w:r>
+            <w:r>
+              <w:rPr>
+                <w:rStyle w:val="Hyperlink"/>
+                <w:rFonts w:ascii="Arial" w:hAnsi="Arial" w:cs="Arial"/>
+                <w:noProof/>
+              </w:rPr>
+              <w:t>Use case Quản lý CD:</w:t>
+            </w:r>
+            <w:r>
+              <w:rPr>
+                <w:noProof/>
+                <w:webHidden/>
+              </w:rPr>
+              <w:tab/>
+            </w:r>
+            <w:r>
+              <w:rPr>
+                <w:noProof/>
+                <w:webHidden/>
+              </w:rPr>
+              <w:fldChar w:fldCharType="begin"/>
+            </w:r>
+            <w:r>
+              <w:rPr>
+                <w:noProof/>
+                <w:webHidden/>
+              </w:rPr>
+              <w:instrText xml:space="preserve"> PAGEREF _Toc500423937 \h </w:instrText>
+            </w:r>
+            <w:r>
+              <w:rPr>
+                <w:noProof/>
+                <w:webHidden/>
+              </w:rPr>
+            </w:r>
+            <w:r>
+              <w:rPr>
+                <w:noProof/>
+                <w:webHidden/>
+              </w:rPr>
+              <w:fldChar w:fldCharType="separate"/>
+            </w:r>
+            <w:r>
+              <w:rPr>
+                <w:noProof/>
+                <w:webHidden/>
+              </w:rPr>
+              <w:t>25</w:t>
+            </w:r>
+            <w:r>
+              <w:rPr>
+                <w:noProof/>
+                <w:webHidden/>
+              </w:rPr>
+              <w:fldChar w:fldCharType="end"/>
+            </w:r>
+          </w:hyperlink>
+        </w:p>
+        <w:p>
+          <w:pPr>
+            <w:pStyle w:val="TOC2"/>
+            <w:tabs>
+              <w:tab w:val="left" w:pos="660"/>
+              <w:tab w:val="right" w:leader="dot" w:pos="8828"/>
+            </w:tabs>
+            <w:rPr>
+              <w:noProof/>
+            </w:rPr>
+          </w:pPr>
+          <w:hyperlink w:anchor="_Toc500423938" w:history="1">
+            <w:r>
+              <w:rPr>
+                <w:rStyle w:val="Hyperlink"/>
+                <w:rFonts w:ascii="Arial" w:hAnsi="Arial" w:cs="Arial"/>
+                <w:noProof/>
+              </w:rPr>
+              <w:t>2.</w:t>
+            </w:r>
+            <w:r>
+              <w:rPr>
+                <w:noProof/>
+              </w:rPr>
+              <w:tab/>
+            </w:r>
+            <w:r>
+              <w:rPr>
+                <w:rStyle w:val="Hyperlink"/>
+                <w:rFonts w:ascii="Arial" w:hAnsi="Arial" w:cs="Arial"/>
+                <w:noProof/>
+              </w:rPr>
+              <w:t>Use case Quản lý kho hàng</w:t>
+            </w:r>
+            <w:r>
+              <w:rPr>
+                <w:noProof/>
+                <w:webHidden/>
+              </w:rPr>
+              <w:tab/>
+            </w:r>
+            <w:r>
+              <w:rPr>
+                <w:noProof/>
+                <w:webHidden/>
+              </w:rPr>
+              <w:fldChar w:fldCharType="begin"/>
+            </w:r>
+            <w:r>
+              <w:rPr>
+                <w:noProof/>
+                <w:webHidden/>
+              </w:rPr>
+              <w:instrText xml:space="preserve"> PAGEREF _Toc500423938 \h </w:instrText>
+            </w:r>
+            <w:r>
+              <w:rPr>
+                <w:noProof/>
+                <w:webHidden/>
+              </w:rPr>
+            </w:r>
+            <w:r>
+              <w:rPr>
+                <w:noProof/>
+                <w:webHidden/>
+              </w:rPr>
+              <w:fldChar w:fldCharType="separate"/>
+            </w:r>
+            <w:r>
+              <w:rPr>
+                <w:noProof/>
+                <w:webHidden/>
+              </w:rPr>
+              <w:t>30</w:t>
+            </w:r>
+            <w:r>
+              <w:rPr>
+                <w:noProof/>
+                <w:webHidden/>
+              </w:rPr>
+              <w:fldChar w:fldCharType="end"/>
+            </w:r>
+          </w:hyperlink>
+        </w:p>
+        <w:p>
+          <w:pPr>
+            <w:pStyle w:val="TOC2"/>
+            <w:tabs>
+              <w:tab w:val="right" w:leader="dot" w:pos="8828"/>
+            </w:tabs>
+            <w:rPr>
+              <w:noProof/>
+            </w:rPr>
+          </w:pPr>
+          <w:hyperlink w:anchor="_Toc500423939" w:history="1">
+            <w:r>
+              <w:rPr>
+                <w:rStyle w:val="Hyperlink"/>
+                <w:rFonts w:ascii="Arial" w:hAnsi="Arial" w:cs="Arial"/>
+                <w:noProof/>
+              </w:rPr>
+              <w:t>3.   Use case Quản lý người dùng</w:t>
+            </w:r>
+            <w:r>
+              <w:rPr>
+                <w:noProof/>
+                <w:webHidden/>
+              </w:rPr>
+              <w:tab/>
+            </w:r>
+            <w:r>
+              <w:rPr>
+                <w:noProof/>
+                <w:webHidden/>
+              </w:rPr>
+              <w:fldChar w:fldCharType="begin"/>
+            </w:r>
+            <w:r>
+              <w:rPr>
+                <w:noProof/>
+                <w:webHidden/>
+              </w:rPr>
+              <w:instrText xml:space="preserve"> PAGEREF _Toc500423939 \h </w:instrText>
+            </w:r>
+            <w:r>
+              <w:rPr>
+                <w:noProof/>
+                <w:webHidden/>
+              </w:rPr>
+            </w:r>
+            <w:r>
+              <w:rPr>
+                <w:noProof/>
+                <w:webHidden/>
+              </w:rPr>
+              <w:fldChar w:fldCharType="separate"/>
+            </w:r>
+            <w:r>
+              <w:rPr>
+                <w:noProof/>
+                <w:webHidden/>
+              </w:rPr>
+              <w:t>33</w:t>
             </w:r>
             <w:r>
               <w:rPr>
@@ -2360,7 +3430,7 @@
               <w:noProof/>
             </w:rPr>
           </w:pPr>
-          <w:hyperlink w:anchor="_Toc500317055" w:history="1">
+          <w:hyperlink w:anchor="_Toc500423940" w:history="1">
             <w:r>
               <w:rPr>
                 <w:rStyle w:val="Hyperlink"/>
@@ -2402,7 +3472,7 @@
                 <w:noProof/>
                 <w:webHidden/>
               </w:rPr>
-              <w:instrText xml:space="preserve"> PAGEREF _Toc500317055 \h </w:instrText>
+              <w:instrText xml:space="preserve"> PAGEREF _Toc500423940 \h </w:instrText>
             </w:r>
             <w:r>
               <w:rPr>
@@ -2422,7 +3492,175 @@
                 <w:noProof/>
                 <w:webHidden/>
               </w:rPr>
-              <w:t>39</w:t>
+              <w:t>40</w:t>
+            </w:r>
+            <w:r>
+              <w:rPr>
+                <w:noProof/>
+                <w:webHidden/>
+              </w:rPr>
+              <w:fldChar w:fldCharType="end"/>
+            </w:r>
+          </w:hyperlink>
+        </w:p>
+        <w:p>
+          <w:pPr>
+            <w:pStyle w:val="TOC2"/>
+            <w:tabs>
+              <w:tab w:val="left" w:pos="660"/>
+              <w:tab w:val="right" w:leader="dot" w:pos="8828"/>
+            </w:tabs>
+            <w:rPr>
+              <w:noProof/>
+            </w:rPr>
+          </w:pPr>
+          <w:hyperlink w:anchor="_Toc500423941" w:history="1">
+            <w:r>
+              <w:rPr>
+                <w:rStyle w:val="Hyperlink"/>
+                <w:rFonts w:ascii="Arial" w:hAnsi="Arial" w:cs="Arial"/>
+                <w:noProof/>
+              </w:rPr>
+              <w:t>1.</w:t>
+            </w:r>
+            <w:r>
+              <w:rPr>
+                <w:noProof/>
+              </w:rPr>
+              <w:tab/>
+            </w:r>
+            <w:r>
+              <w:rPr>
+                <w:rStyle w:val="Hyperlink"/>
+                <w:rFonts w:ascii="Arial" w:hAnsi="Arial" w:cs="Arial"/>
+                <w:noProof/>
+              </w:rPr>
+              <w:t>Use Case Đặt Hàng</w:t>
+            </w:r>
+            <w:r>
+              <w:rPr>
+                <w:noProof/>
+                <w:webHidden/>
+              </w:rPr>
+              <w:tab/>
+            </w:r>
+            <w:r>
+              <w:rPr>
+                <w:noProof/>
+                <w:webHidden/>
+              </w:rPr>
+              <w:fldChar w:fldCharType="begin"/>
+            </w:r>
+            <w:r>
+              <w:rPr>
+                <w:noProof/>
+                <w:webHidden/>
+              </w:rPr>
+              <w:instrText xml:space="preserve"> PAGEREF _Toc500423941 \h </w:instrText>
+            </w:r>
+            <w:r>
+              <w:rPr>
+                <w:noProof/>
+                <w:webHidden/>
+              </w:rPr>
+            </w:r>
+            <w:r>
+              <w:rPr>
+                <w:noProof/>
+                <w:webHidden/>
+              </w:rPr>
+              <w:fldChar w:fldCharType="separate"/>
+            </w:r>
+            <w:r>
+              <w:rPr>
+                <w:noProof/>
+                <w:webHidden/>
+              </w:rPr>
+              <w:t>40</w:t>
+            </w:r>
+            <w:r>
+              <w:rPr>
+                <w:noProof/>
+                <w:webHidden/>
+              </w:rPr>
+              <w:fldChar w:fldCharType="end"/>
+            </w:r>
+          </w:hyperlink>
+        </w:p>
+        <w:p>
+          <w:pPr>
+            <w:pStyle w:val="TOC2"/>
+            <w:tabs>
+              <w:tab w:val="left" w:pos="660"/>
+              <w:tab w:val="right" w:leader="dot" w:pos="8828"/>
+            </w:tabs>
+            <w:rPr>
+              <w:noProof/>
+            </w:rPr>
+          </w:pPr>
+          <w:hyperlink w:anchor="_Toc500423942" w:history="1">
+            <w:r>
+              <w:rPr>
+                <w:rStyle w:val="Hyperlink"/>
+                <w:rFonts w:ascii="Arial" w:hAnsi="Arial" w:cs="Arial"/>
+                <w:noProof/>
+              </w:rPr>
+              <w:t>2.</w:t>
+            </w:r>
+            <w:r>
+              <w:rPr>
+                <w:noProof/>
+              </w:rPr>
+              <w:tab/>
+            </w:r>
+            <w:r>
+              <w:rPr>
+                <w:rStyle w:val="Hyperlink"/>
+                <w:rFonts w:ascii="Arial" w:hAnsi="Arial" w:cs="Arial"/>
+                <w:noProof/>
+              </w:rPr>
+              <w:t>Use Case Tìm Kiếm CD</w:t>
+            </w:r>
+            <w:r>
+              <w:rPr>
+                <w:noProof/>
+                <w:webHidden/>
+              </w:rPr>
+              <w:tab/>
+            </w:r>
+            <w:r>
+              <w:rPr>
+                <w:noProof/>
+                <w:webHidden/>
+              </w:rPr>
+              <w:fldChar w:fldCharType="begin"/>
+            </w:r>
+            <w:r>
+              <w:rPr>
+                <w:noProof/>
+                <w:webHidden/>
+              </w:rPr>
+              <w:instrText xml:space="preserve"> PAGEREF _Toc500423942 \h </w:instrText>
+            </w:r>
+            <w:r>
+              <w:rPr>
+                <w:noProof/>
+                <w:webHidden/>
+              </w:rPr>
+            </w:r>
+            <w:r>
+              <w:rPr>
+                <w:noProof/>
+                <w:webHidden/>
+              </w:rPr>
+              <w:fldChar w:fldCharType="separate"/>
+            </w:r>
+            <w:r>
+              <w:rPr>
+                <w:noProof/>
+                <w:webHidden/>
+              </w:rPr>
+              <w:t>44</w:t>
             </w:r>
             <w:r>
               <w:rPr>
@@ -2444,7 +3682,7 @@
               <w:noProof/>
             </w:rPr>
           </w:pPr>
-          <w:hyperlink w:anchor="_Toc500317056" w:history="1">
+          <w:hyperlink w:anchor="_Toc500423943" w:history="1">
             <w:r>
               <w:rPr>
                 <w:rStyle w:val="Hyperlink"/>
@@ -2486,7 +3724,7 @@
                 <w:noProof/>
                 <w:webHidden/>
               </w:rPr>
-              <w:instrText xml:space="preserve"> PAGEREF _Toc500317056 \h </w:instrText>
+              <w:instrText xml:space="preserve"> PAGEREF _Toc500423943 \h </w:instrText>
             </w:r>
             <w:r>
               <w:rPr>
@@ -2506,7 +3744,259 @@
                 <w:noProof/>
                 <w:webHidden/>
               </w:rPr>
-              <w:t>47</w:t>
+              <w:t>48</w:t>
+            </w:r>
+            <w:r>
+              <w:rPr>
+                <w:noProof/>
+                <w:webHidden/>
+              </w:rPr>
+              <w:fldChar w:fldCharType="end"/>
+            </w:r>
+          </w:hyperlink>
+        </w:p>
+        <w:p>
+          <w:pPr>
+            <w:pStyle w:val="TOC2"/>
+            <w:tabs>
+              <w:tab w:val="left" w:pos="660"/>
+              <w:tab w:val="right" w:leader="dot" w:pos="8828"/>
+            </w:tabs>
+            <w:rPr>
+              <w:noProof/>
+            </w:rPr>
+          </w:pPr>
+          <w:hyperlink w:anchor="_Toc500423944" w:history="1">
+            <w:r>
+              <w:rPr>
+                <w:rStyle w:val="Hyperlink"/>
+                <w:rFonts w:ascii="Arial" w:hAnsi="Arial" w:cs="Arial"/>
+                <w:noProof/>
+              </w:rPr>
+              <w:t>1.</w:t>
+            </w:r>
+            <w:r>
+              <w:rPr>
+                <w:noProof/>
+              </w:rPr>
+              <w:tab/>
+            </w:r>
+            <w:r>
+              <w:rPr>
+                <w:rStyle w:val="Hyperlink"/>
+                <w:rFonts w:ascii="Arial" w:hAnsi="Arial" w:cs="Arial"/>
+                <w:noProof/>
+              </w:rPr>
+              <w:t>Use case Chấp nhận Đơn Hàng:</w:t>
+            </w:r>
+            <w:r>
+              <w:rPr>
+                <w:noProof/>
+                <w:webHidden/>
+              </w:rPr>
+              <w:tab/>
+            </w:r>
+            <w:r>
+              <w:rPr>
+                <w:noProof/>
+                <w:webHidden/>
+              </w:rPr>
+              <w:fldChar w:fldCharType="begin"/>
+            </w:r>
+            <w:r>
+              <w:rPr>
+                <w:noProof/>
+                <w:webHidden/>
+              </w:rPr>
+              <w:instrText xml:space="preserve"> PAGEREF _Toc500423944 \h </w:instrText>
+            </w:r>
+            <w:r>
+              <w:rPr>
+                <w:noProof/>
+                <w:webHidden/>
+              </w:rPr>
+            </w:r>
+            <w:r>
+              <w:rPr>
+                <w:noProof/>
+                <w:webHidden/>
+              </w:rPr>
+              <w:fldChar w:fldCharType="separate"/>
+            </w:r>
+            <w:r>
+              <w:rPr>
+                <w:noProof/>
+                <w:webHidden/>
+              </w:rPr>
+              <w:t>48</w:t>
+            </w:r>
+            <w:r>
+              <w:rPr>
+                <w:noProof/>
+                <w:webHidden/>
+              </w:rPr>
+              <w:fldChar w:fldCharType="end"/>
+            </w:r>
+          </w:hyperlink>
+        </w:p>
+        <w:p>
+          <w:pPr>
+            <w:pStyle w:val="TOC2"/>
+            <w:tabs>
+              <w:tab w:val="left" w:pos="660"/>
+              <w:tab w:val="right" w:leader="dot" w:pos="8828"/>
+            </w:tabs>
+            <w:rPr>
+              <w:noProof/>
+            </w:rPr>
+          </w:pPr>
+          <w:hyperlink w:anchor="_Toc500423945" w:history="1">
+            <w:r>
+              <w:rPr>
+                <w:rStyle w:val="Hyperlink"/>
+                <w:rFonts w:ascii="Arial" w:hAnsi="Arial" w:cs="Arial"/>
+                <w:noProof/>
+              </w:rPr>
+              <w:t>2.</w:t>
+            </w:r>
+            <w:r>
+              <w:rPr>
+                <w:noProof/>
+              </w:rPr>
+              <w:tab/>
+            </w:r>
+            <w:r>
+              <w:rPr>
+                <w:rStyle w:val="Hyperlink"/>
+                <w:rFonts w:ascii="Arial" w:hAnsi="Arial" w:cs="Arial"/>
+                <w:noProof/>
+              </w:rPr>
+              <w:t>Use case Bảo trì đơn hàng</w:t>
+            </w:r>
+            <w:r>
+              <w:rPr>
+                <w:noProof/>
+                <w:webHidden/>
+              </w:rPr>
+              <w:tab/>
+            </w:r>
+            <w:r>
+              <w:rPr>
+                <w:noProof/>
+                <w:webHidden/>
+              </w:rPr>
+              <w:fldChar w:fldCharType="begin"/>
+            </w:r>
+            <w:r>
+              <w:rPr>
+                <w:noProof/>
+                <w:webHidden/>
+              </w:rPr>
+              <w:instrText xml:space="preserve"> PAGEREF _Toc500423945 \h </w:instrText>
+            </w:r>
+            <w:r>
+              <w:rPr>
+                <w:noProof/>
+                <w:webHidden/>
+              </w:rPr>
+            </w:r>
+            <w:r>
+              <w:rPr>
+                <w:noProof/>
+                <w:webHidden/>
+              </w:rPr>
+              <w:fldChar w:fldCharType="separate"/>
+            </w:r>
+            <w:r>
+              <w:rPr>
+                <w:noProof/>
+                <w:webHidden/>
+              </w:rPr>
+              <w:t>50</w:t>
+            </w:r>
+            <w:r>
+              <w:rPr>
+                <w:noProof/>
+                <w:webHidden/>
+              </w:rPr>
+              <w:fldChar w:fldCharType="end"/>
+            </w:r>
+          </w:hyperlink>
+        </w:p>
+        <w:p>
+          <w:pPr>
+            <w:pStyle w:val="TOC2"/>
+            <w:tabs>
+              <w:tab w:val="left" w:pos="660"/>
+              <w:tab w:val="right" w:leader="dot" w:pos="8828"/>
+            </w:tabs>
+            <w:rPr>
+              <w:noProof/>
+            </w:rPr>
+          </w:pPr>
+          <w:hyperlink w:anchor="_Toc500423946" w:history="1">
+            <w:r>
+              <w:rPr>
+                <w:rStyle w:val="Hyperlink"/>
+                <w:rFonts w:ascii="Arial" w:hAnsi="Arial" w:cs="Arial"/>
+                <w:noProof/>
+              </w:rPr>
+              <w:t>3.</w:t>
+            </w:r>
+            <w:r>
+              <w:rPr>
+                <w:noProof/>
+              </w:rPr>
+              <w:tab/>
+            </w:r>
+            <w:r>
+              <w:rPr>
+                <w:rStyle w:val="Hyperlink"/>
+                <w:rFonts w:ascii="Arial" w:hAnsi="Arial" w:cs="Arial"/>
+                <w:noProof/>
+              </w:rPr>
+              <w:t>Use case Hủy đơn hàng</w:t>
+            </w:r>
+            <w:r>
+              <w:rPr>
+                <w:noProof/>
+                <w:webHidden/>
+              </w:rPr>
+              <w:tab/>
+            </w:r>
+            <w:r>
+              <w:rPr>
+                <w:noProof/>
+                <w:webHidden/>
+              </w:rPr>
+              <w:fldChar w:fldCharType="begin"/>
+            </w:r>
+            <w:r>
+              <w:rPr>
+                <w:noProof/>
+                <w:webHidden/>
+              </w:rPr>
+              <w:instrText xml:space="preserve"> PAGEREF _Toc500423946 \h </w:instrText>
+            </w:r>
+            <w:r>
+              <w:rPr>
+                <w:noProof/>
+                <w:webHidden/>
+              </w:rPr>
+            </w:r>
+            <w:r>
+              <w:rPr>
+                <w:noProof/>
+                <w:webHidden/>
+              </w:rPr>
+              <w:fldChar w:fldCharType="separate"/>
+            </w:r>
+            <w:r>
+              <w:rPr>
+                <w:noProof/>
+                <w:webHidden/>
+              </w:rPr>
+              <w:t>53</w:t>
             </w:r>
             <w:r>
               <w:rPr>
@@ -2528,14 +4018,14 @@
               <w:noProof/>
             </w:rPr>
           </w:pPr>
-          <w:hyperlink w:anchor="_Toc500317057" w:history="1">
+          <w:hyperlink w:anchor="_Toc500423947" w:history="1">
             <w:r>
               <w:rPr>
                 <w:rStyle w:val="Hyperlink"/>
                 <w:rFonts w:ascii="Arial" w:hAnsi="Arial" w:cs="Arial"/>
                 <w:noProof/>
               </w:rPr>
-              <w:t>6.</w:t>
+              <w:t>4.</w:t>
             </w:r>
             <w:r>
               <w:rPr>
@@ -2570,7 +4060,7 @@
                 <w:noProof/>
                 <w:webHidden/>
               </w:rPr>
-              <w:instrText xml:space="preserve"> PAGEREF _Toc500317057 \h </w:instrText>
+              <w:instrText xml:space="preserve"> PAGEREF _Toc500423947 \h </w:instrText>
             </w:r>
             <w:r>
               <w:rPr>
@@ -2591,6 +4081,258 @@
                 <w:webHidden/>
               </w:rPr>
               <w:t>58</w:t>
+            </w:r>
+            <w:r>
+              <w:rPr>
+                <w:noProof/>
+                <w:webHidden/>
+              </w:rPr>
+              <w:fldChar w:fldCharType="end"/>
+            </w:r>
+          </w:hyperlink>
+        </w:p>
+        <w:p>
+          <w:pPr>
+            <w:pStyle w:val="TOC2"/>
+            <w:tabs>
+              <w:tab w:val="left" w:pos="660"/>
+              <w:tab w:val="right" w:leader="dot" w:pos="8828"/>
+            </w:tabs>
+            <w:rPr>
+              <w:noProof/>
+            </w:rPr>
+          </w:pPr>
+          <w:hyperlink w:anchor="_Toc500423948" w:history="1">
+            <w:r>
+              <w:rPr>
+                <w:rStyle w:val="Hyperlink"/>
+                <w:rFonts w:ascii="Arial" w:hAnsi="Arial" w:cs="Arial"/>
+                <w:noProof/>
+              </w:rPr>
+              <w:t>1.</w:t>
+            </w:r>
+            <w:r>
+              <w:rPr>
+                <w:noProof/>
+              </w:rPr>
+              <w:tab/>
+            </w:r>
+            <w:r>
+              <w:rPr>
+                <w:rStyle w:val="Hyperlink"/>
+                <w:rFonts w:ascii="Arial" w:hAnsi="Arial" w:cs="Arial"/>
+                <w:noProof/>
+              </w:rPr>
+              <w:t>Use case Đăng Nhập :</w:t>
+            </w:r>
+            <w:r>
+              <w:rPr>
+                <w:noProof/>
+                <w:webHidden/>
+              </w:rPr>
+              <w:tab/>
+            </w:r>
+            <w:r>
+              <w:rPr>
+                <w:noProof/>
+                <w:webHidden/>
+              </w:rPr>
+              <w:fldChar w:fldCharType="begin"/>
+            </w:r>
+            <w:r>
+              <w:rPr>
+                <w:noProof/>
+                <w:webHidden/>
+              </w:rPr>
+              <w:instrText xml:space="preserve"> PAGEREF _Toc500423948 \h </w:instrText>
+            </w:r>
+            <w:r>
+              <w:rPr>
+                <w:noProof/>
+                <w:webHidden/>
+              </w:rPr>
+            </w:r>
+            <w:r>
+              <w:rPr>
+                <w:noProof/>
+                <w:webHidden/>
+              </w:rPr>
+              <w:fldChar w:fldCharType="separate"/>
+            </w:r>
+            <w:r>
+              <w:rPr>
+                <w:noProof/>
+                <w:webHidden/>
+              </w:rPr>
+              <w:t>58</w:t>
+            </w:r>
+            <w:r>
+              <w:rPr>
+                <w:noProof/>
+                <w:webHidden/>
+              </w:rPr>
+              <w:fldChar w:fldCharType="end"/>
+            </w:r>
+          </w:hyperlink>
+        </w:p>
+        <w:p>
+          <w:pPr>
+            <w:pStyle w:val="TOC2"/>
+            <w:tabs>
+              <w:tab w:val="left" w:pos="660"/>
+              <w:tab w:val="right" w:leader="dot" w:pos="8828"/>
+            </w:tabs>
+            <w:rPr>
+              <w:noProof/>
+            </w:rPr>
+          </w:pPr>
+          <w:hyperlink w:anchor="_Toc500423949" w:history="1">
+            <w:r>
+              <w:rPr>
+                <w:rStyle w:val="Hyperlink"/>
+                <w:rFonts w:ascii="Arial" w:hAnsi="Arial" w:cs="Arial"/>
+                <w:noProof/>
+              </w:rPr>
+              <w:t>2.</w:t>
+            </w:r>
+            <w:r>
+              <w:rPr>
+                <w:noProof/>
+              </w:rPr>
+              <w:tab/>
+            </w:r>
+            <w:r>
+              <w:rPr>
+                <w:rStyle w:val="Hyperlink"/>
+                <w:rFonts w:ascii="Arial" w:hAnsi="Arial" w:cs="Arial"/>
+                <w:noProof/>
+              </w:rPr>
+              <w:t>Use case Đăng Kí :</w:t>
+            </w:r>
+            <w:r>
+              <w:rPr>
+                <w:noProof/>
+                <w:webHidden/>
+              </w:rPr>
+              <w:tab/>
+            </w:r>
+            <w:r>
+              <w:rPr>
+                <w:noProof/>
+                <w:webHidden/>
+              </w:rPr>
+              <w:fldChar w:fldCharType="begin"/>
+            </w:r>
+            <w:r>
+              <w:rPr>
+                <w:noProof/>
+                <w:webHidden/>
+              </w:rPr>
+              <w:instrText xml:space="preserve"> PAGEREF _Toc500423949 \h </w:instrText>
+            </w:r>
+            <w:r>
+              <w:rPr>
+                <w:noProof/>
+                <w:webHidden/>
+              </w:rPr>
+            </w:r>
+            <w:r>
+              <w:rPr>
+                <w:noProof/>
+                <w:webHidden/>
+              </w:rPr>
+              <w:fldChar w:fldCharType="separate"/>
+            </w:r>
+            <w:r>
+              <w:rPr>
+                <w:noProof/>
+                <w:webHidden/>
+              </w:rPr>
+              <w:t>60</w:t>
+            </w:r>
+            <w:r>
+              <w:rPr>
+                <w:noProof/>
+                <w:webHidden/>
+              </w:rPr>
+              <w:fldChar w:fldCharType="end"/>
+            </w:r>
+          </w:hyperlink>
+        </w:p>
+        <w:p>
+          <w:pPr>
+            <w:pStyle w:val="TOC2"/>
+            <w:tabs>
+              <w:tab w:val="left" w:pos="660"/>
+              <w:tab w:val="right" w:leader="dot" w:pos="8828"/>
+            </w:tabs>
+            <w:rPr>
+              <w:noProof/>
+            </w:rPr>
+          </w:pPr>
+          <w:hyperlink w:anchor="_Toc500423950" w:history="1">
+            <w:r>
+              <w:rPr>
+                <w:rStyle w:val="Hyperlink"/>
+                <w:rFonts w:ascii="Arial" w:hAnsi="Arial" w:cs="Arial"/>
+                <w:noProof/>
+              </w:rPr>
+              <w:t>3.</w:t>
+            </w:r>
+            <w:r>
+              <w:rPr>
+                <w:noProof/>
+              </w:rPr>
+              <w:tab/>
+            </w:r>
+            <w:r>
+              <w:rPr>
+                <w:rStyle w:val="Hyperlink"/>
+                <w:rFonts w:ascii="Arial" w:hAnsi="Arial" w:cs="Arial"/>
+                <w:noProof/>
+              </w:rPr>
+              <w:t>Use case Đăng Xuất :</w:t>
+            </w:r>
+            <w:r>
+              <w:rPr>
+                <w:noProof/>
+                <w:webHidden/>
+              </w:rPr>
+              <w:tab/>
+            </w:r>
+            <w:r>
+              <w:rPr>
+                <w:noProof/>
+                <w:webHidden/>
+              </w:rPr>
+              <w:fldChar w:fldCharType="begin"/>
+            </w:r>
+            <w:r>
+              <w:rPr>
+                <w:noProof/>
+                <w:webHidden/>
+              </w:rPr>
+              <w:instrText xml:space="preserve"> PAGEREF _Toc500423950 \h </w:instrText>
+            </w:r>
+            <w:r>
+              <w:rPr>
+                <w:noProof/>
+                <w:webHidden/>
+              </w:rPr>
+            </w:r>
+            <w:r>
+              <w:rPr>
+                <w:noProof/>
+                <w:webHidden/>
+              </w:rPr>
+              <w:fldChar w:fldCharType="separate"/>
+            </w:r>
+            <w:r>
+              <w:rPr>
+                <w:noProof/>
+                <w:webHidden/>
+              </w:rPr>
+              <w:t>63</w:t>
             </w:r>
             <w:r>
               <w:rPr>
@@ -2646,7 +4388,7 @@
           <w:szCs w:val="24"/>
         </w:rPr>
       </w:pPr>
-      <w:bookmarkStart w:id="1" w:name="_Toc500317033"/>
+      <w:bookmarkStart w:id="1" w:name="_Toc500423915"/>
       <w:r>
         <w:rPr>
           <w:rFonts w:ascii="Arial" w:hAnsi="Arial" w:cs="Arial"/>
@@ -2690,7 +4432,7 @@
                     <pic:cNvPicPr/>
                   </pic:nvPicPr>
                   <pic:blipFill>
-                    <a:blip r:embed="rId7">
+                    <a:blip r:embed="rId11">
                       <a:extLst>
                         <a:ext uri="{28A0092B-C50C-407E-A947-70E740481C1C}">
                           <a14:useLocalDpi xmlns:a14="http://schemas.microsoft.com/office/drawing/2010/main" val="0"/>
@@ -2870,7 +4612,7 @@
           <w:szCs w:val="24"/>
         </w:rPr>
       </w:pPr>
-      <w:bookmarkStart w:id="2" w:name="_Toc500317034"/>
+      <w:bookmarkStart w:id="2" w:name="_Toc500423916"/>
       <w:r>
         <w:rPr>
           <w:rFonts w:ascii="Arial" w:hAnsi="Arial" w:cs="Arial"/>
@@ -2912,7 +4654,7 @@
           <w:szCs w:val="24"/>
         </w:rPr>
       </w:pPr>
-      <w:bookmarkStart w:id="3" w:name="_Toc500317035"/>
+      <w:bookmarkStart w:id="3" w:name="_Toc500423917"/>
       <w:r>
         <w:rPr>
           <w:rFonts w:ascii="Arial" w:hAnsi="Arial" w:cs="Arial"/>
@@ -3400,7 +5142,7 @@
           <w:szCs w:val="24"/>
         </w:rPr>
       </w:pPr>
-      <w:bookmarkStart w:id="4" w:name="_Toc500317036"/>
+      <w:bookmarkStart w:id="4" w:name="_Toc500423918"/>
       <w:r>
         <w:rPr>
           <w:rFonts w:ascii="Arial" w:hAnsi="Arial" w:cs="Arial"/>
@@ -3940,7 +5682,7 @@
           <w:szCs w:val="24"/>
         </w:rPr>
       </w:pPr>
-      <w:bookmarkStart w:id="5" w:name="_Toc500317037"/>
+      <w:bookmarkStart w:id="5" w:name="_Toc500423919"/>
       <w:r>
         <w:rPr>
           <w:rFonts w:ascii="Arial" w:hAnsi="Arial" w:cs="Arial"/>
@@ -4635,7 +6377,7 @@
           <w:szCs w:val="24"/>
         </w:rPr>
       </w:pPr>
-      <w:bookmarkStart w:id="6" w:name="_Toc500317038"/>
+      <w:bookmarkStart w:id="6" w:name="_Toc500423920"/>
       <w:r>
         <w:rPr>
           <w:rFonts w:ascii="Arial" w:hAnsi="Arial" w:cs="Arial"/>
@@ -5193,7 +6935,7 @@
           <w:szCs w:val="24"/>
         </w:rPr>
       </w:pPr>
-      <w:bookmarkStart w:id="7" w:name="_Toc500317039"/>
+      <w:bookmarkStart w:id="7" w:name="_Toc500423921"/>
       <w:r>
         <w:rPr>
           <w:rFonts w:ascii="Arial" w:hAnsi="Arial" w:cs="Arial"/>
@@ -5699,7 +7441,7 @@
           <w:szCs w:val="24"/>
         </w:rPr>
       </w:pPr>
-      <w:bookmarkStart w:id="8" w:name="_Toc500317040"/>
+      <w:bookmarkStart w:id="8" w:name="_Toc500423922"/>
       <w:r>
         <w:rPr>
           <w:rFonts w:ascii="Arial" w:hAnsi="Arial" w:cs="Arial"/>
@@ -6205,7 +7947,7 @@
           <w:szCs w:val="24"/>
         </w:rPr>
       </w:pPr>
-      <w:bookmarkStart w:id="9" w:name="_Toc500317041"/>
+      <w:bookmarkStart w:id="9" w:name="_Toc500423923"/>
       <w:r>
         <w:rPr>
           <w:rFonts w:ascii="Arial" w:hAnsi="Arial" w:cs="Arial"/>
@@ -6728,7 +8470,7 @@
           <w:szCs w:val="24"/>
         </w:rPr>
       </w:pPr>
-      <w:bookmarkStart w:id="10" w:name="_Toc500317042"/>
+      <w:bookmarkStart w:id="10" w:name="_Toc500423924"/>
       <w:r>
         <w:rPr>
           <w:rFonts w:ascii="Arial" w:hAnsi="Arial" w:cs="Arial"/>
@@ -7234,7 +8976,7 @@
           <w:szCs w:val="24"/>
         </w:rPr>
       </w:pPr>
-      <w:bookmarkStart w:id="11" w:name="_Toc500317043"/>
+      <w:bookmarkStart w:id="11" w:name="_Toc500423925"/>
       <w:r>
         <w:rPr>
           <w:rFonts w:ascii="Arial" w:hAnsi="Arial" w:cs="Arial"/>
@@ -7817,7 +9559,7 @@
           <w:szCs w:val="24"/>
         </w:rPr>
       </w:pPr>
-      <w:bookmarkStart w:id="12" w:name="_Toc500317044"/>
+      <w:bookmarkStart w:id="12" w:name="_Toc500423926"/>
       <w:r>
         <w:rPr>
           <w:rFonts w:ascii="Arial" w:hAnsi="Arial" w:cs="Arial"/>
@@ -8306,7 +10048,7 @@
           <w:szCs w:val="24"/>
         </w:rPr>
       </w:pPr>
-      <w:bookmarkStart w:id="13" w:name="_Toc500317045"/>
+      <w:bookmarkStart w:id="13" w:name="_Toc500423927"/>
       <w:r>
         <w:rPr>
           <w:rFonts w:ascii="Arial" w:hAnsi="Arial" w:cs="Arial"/>
@@ -8761,7 +10503,7 @@
           <w:szCs w:val="24"/>
         </w:rPr>
       </w:pPr>
-      <w:bookmarkStart w:id="14" w:name="_Toc500317046"/>
+      <w:bookmarkStart w:id="14" w:name="_Toc500423928"/>
       <w:r>
         <w:rPr>
           <w:rFonts w:ascii="Arial" w:hAnsi="Arial" w:cs="Arial"/>
@@ -9207,7 +10949,7 @@
           <w:szCs w:val="24"/>
         </w:rPr>
       </w:pPr>
-      <w:bookmarkStart w:id="15" w:name="_Toc500317047"/>
+      <w:bookmarkStart w:id="15" w:name="_Toc500423929"/>
       <w:r>
         <w:rPr>
           <w:rFonts w:ascii="Arial" w:hAnsi="Arial" w:cs="Arial"/>
@@ -9773,7 +11515,7 @@
           <w:szCs w:val="24"/>
         </w:rPr>
       </w:pPr>
-      <w:bookmarkStart w:id="16" w:name="_Toc500317048"/>
+      <w:bookmarkStart w:id="16" w:name="_Toc500423930"/>
       <w:r>
         <w:rPr>
           <w:rFonts w:ascii="Arial" w:hAnsi="Arial" w:cs="Arial"/>
@@ -10584,7 +12326,7 @@
           <w:szCs w:val="24"/>
         </w:rPr>
       </w:pPr>
-      <w:bookmarkStart w:id="17" w:name="_Toc500317049"/>
+      <w:bookmarkStart w:id="17" w:name="_Toc500423931"/>
       <w:r>
         <w:rPr>
           <w:rFonts w:ascii="Arial" w:hAnsi="Arial" w:cs="Arial"/>
@@ -11150,7 +12892,7 @@
           <w:szCs w:val="24"/>
         </w:rPr>
       </w:pPr>
-      <w:bookmarkStart w:id="18" w:name="_Toc500317050"/>
+      <w:bookmarkStart w:id="18" w:name="_Toc500423932"/>
       <w:r>
         <w:rPr>
           <w:rFonts w:ascii="Arial" w:hAnsi="Arial" w:cs="Arial"/>
@@ -11796,7 +13538,7 @@
           <w:szCs w:val="24"/>
         </w:rPr>
       </w:pPr>
-      <w:bookmarkStart w:id="19" w:name="_Toc500317051"/>
+      <w:bookmarkStart w:id="19" w:name="_Toc500423933"/>
       <w:r>
         <w:rPr>
           <w:rFonts w:ascii="Arial" w:hAnsi="Arial" w:cs="Arial"/>
@@ -12337,7 +14079,7 @@
           <w:szCs w:val="24"/>
         </w:rPr>
       </w:pPr>
-      <w:bookmarkStart w:id="20" w:name="_Toc500317052"/>
+      <w:bookmarkStart w:id="20" w:name="_Toc500423934"/>
       <w:r>
         <w:rPr>
           <w:rFonts w:ascii="Arial" w:hAnsi="Arial" w:cs="Arial"/>
@@ -13106,7 +14848,7 @@
           <w:szCs w:val="24"/>
         </w:rPr>
       </w:pPr>
-      <w:bookmarkStart w:id="21" w:name="_Toc500317053"/>
+      <w:bookmarkStart w:id="21" w:name="_Toc500423935"/>
       <w:r>
         <w:rPr>
           <w:rFonts w:ascii="Arial" w:hAnsi="Arial" w:cs="Arial"/>
@@ -13658,7 +15400,7 @@
           <w:szCs w:val="24"/>
         </w:rPr>
       </w:pPr>
-      <w:bookmarkStart w:id="22" w:name="_Toc500317054"/>
+      <w:bookmarkStart w:id="22" w:name="_Toc500423936"/>
       <w:r>
         <w:rPr>
           <w:rFonts w:ascii="Arial" w:hAnsi="Arial" w:cs="Arial"/>
@@ -13678,12 +15420,14 @@
           <w:numId w:val="12"/>
         </w:numPr>
         <w:spacing w:after="0"/>
-        <w:rPr>
-          <w:rFonts w:ascii="Arial" w:hAnsi="Arial" w:cs="Arial"/>
-          <w:sz w:val="24"/>
-          <w:szCs w:val="24"/>
-        </w:rPr>
-      </w:pPr>
+        <w:outlineLvl w:val="1"/>
+        <w:rPr>
+          <w:rFonts w:ascii="Arial" w:hAnsi="Arial" w:cs="Arial"/>
+          <w:sz w:val="24"/>
+          <w:szCs w:val="24"/>
+        </w:rPr>
+      </w:pPr>
+      <w:bookmarkStart w:id="23" w:name="_Toc500423937"/>
       <w:r>
         <w:rPr>
           <w:rFonts w:ascii="Arial" w:hAnsi="Arial" w:cs="Arial"/>
@@ -13692,6 +15436,7 @@
         </w:rPr>
         <w:t>Use case Quản lý CD:</w:t>
       </w:r>
+      <w:bookmarkEnd w:id="23"/>
     </w:p>
     <w:p>
       <w:pPr>
@@ -13750,7 +15495,7 @@
                     </pic:cNvPicPr>
                   </pic:nvPicPr>
                   <pic:blipFill>
-                    <a:blip r:embed="rId8">
+                    <a:blip r:embed="rId12">
                       <a:extLst>
                         <a:ext uri="{28A0092B-C50C-407E-A947-70E740481C1C}">
                           <a14:useLocalDpi xmlns:a14="http://schemas.microsoft.com/office/drawing/2010/main" val="0"/>
@@ -15084,7 +16829,7 @@
                     <pic:cNvPicPr/>
                   </pic:nvPicPr>
                   <pic:blipFill>
-                    <a:blip r:embed="rId9">
+                    <a:blip r:embed="rId13">
                       <a:extLst>
                         <a:ext uri="{28A0092B-C50C-407E-A947-70E740481C1C}">
                           <a14:useLocalDpi xmlns:a14="http://schemas.microsoft.com/office/drawing/2010/main" val="0"/>
@@ -16993,14 +18738,14 @@
     </w:p>
     <w:p>
       <w:pPr>
-        <w:spacing w:after="0"/>
-        <w:ind w:left="360"/>
-        <w:rPr>
-          <w:rFonts w:ascii="Arial" w:hAnsi="Arial" w:cs="Arial"/>
-          <w:sz w:val="24"/>
-          <w:szCs w:val="24"/>
-        </w:rPr>
-      </w:pPr>
+        <w:pStyle w:val="Heading2"/>
+        <w:rPr>
+          <w:rFonts w:ascii="Arial" w:hAnsi="Arial" w:cs="Arial"/>
+          <w:sz w:val="24"/>
+          <w:szCs w:val="24"/>
+        </w:rPr>
+      </w:pPr>
+      <w:bookmarkStart w:id="24" w:name="_Toc500423938"/>
       <w:r>
         <w:rPr>
           <w:rFonts w:ascii="Arial" w:hAnsi="Arial" w:cs="Arial"/>
@@ -17026,6 +18771,7 @@
         </w:rPr>
         <w:t>Use case Quản lý kho hàng</w:t>
       </w:r>
+      <w:bookmarkEnd w:id="24"/>
     </w:p>
     <w:p>
       <w:pPr>
@@ -17082,7 +18828,7 @@
                     <pic:cNvPicPr/>
                   </pic:nvPicPr>
                   <pic:blipFill>
-                    <a:blip r:embed="rId10">
+                    <a:blip r:embed="rId14">
                       <a:extLst>
                         <a:ext uri="{28A0092B-C50C-407E-A947-70E740481C1C}">
                           <a14:useLocalDpi xmlns:a14="http://schemas.microsoft.com/office/drawing/2010/main" val="0"/>
@@ -18297,7 +20043,7 @@
                     </pic:cNvPicPr>
                   </pic:nvPicPr>
                   <pic:blipFill>
-                    <a:blip r:embed="rId11">
+                    <a:blip r:embed="rId15">
                       <a:extLst>
                         <a:ext uri="{28A0092B-C50C-407E-A947-70E740481C1C}">
                           <a14:useLocalDpi xmlns:a14="http://schemas.microsoft.com/office/drawing/2010/main" val="0"/>
@@ -18331,7 +20077,7 @@
     </w:p>
     <w:p>
       <w:pPr>
-        <w:spacing w:after="0"/>
+        <w:pStyle w:val="Heading2"/>
         <w:rPr>
           <w:rFonts w:ascii="Arial" w:hAnsi="Arial" w:cs="Arial"/>
           <w:sz w:val="24"/>
@@ -18346,17 +20092,6 @@
         </w:rPr>
         <w:br w:type="page"/>
       </w:r>
-    </w:p>
-    <w:p>
-      <w:pPr>
-        <w:spacing w:after="0"/>
-        <w:ind w:left="360"/>
-        <w:rPr>
-          <w:rFonts w:ascii="Arial" w:hAnsi="Arial" w:cs="Arial"/>
-          <w:sz w:val="24"/>
-          <w:szCs w:val="24"/>
-        </w:rPr>
-      </w:pPr>
       <w:r>
         <w:rPr>
           <w:rFonts w:ascii="Arial" w:hAnsi="Arial" w:cs="Arial"/>
@@ -18364,7 +20099,7 @@
           <w:szCs w:val="24"/>
         </w:rPr>
         <w:lastRenderedPageBreak/>
-        <w:t xml:space="preserve">3. </w:t>
+        <w:t xml:space="preserve">     </w:t>
       </w:r>
       <w:r>
         <w:rPr>
@@ -18372,8 +20107,34 @@
           <w:sz w:val="24"/>
           <w:szCs w:val="24"/>
         </w:rPr>
+        <w:tab/>
+      </w:r>
+      <w:bookmarkStart w:id="25" w:name="_Toc500423939"/>
+      <w:r>
+        <w:rPr>
+          <w:rFonts w:ascii="Arial" w:hAnsi="Arial" w:cs="Arial"/>
+          <w:sz w:val="24"/>
+          <w:szCs w:val="24"/>
+        </w:rPr>
+        <w:t>3.</w:t>
+      </w:r>
+      <w:r>
+        <w:rPr>
+          <w:rFonts w:ascii="Arial" w:hAnsi="Arial" w:cs="Arial"/>
+          <w:sz w:val="24"/>
+          <w:szCs w:val="24"/>
+        </w:rPr>
+        <w:t xml:space="preserve">   </w:t>
+      </w:r>
+      <w:r>
+        <w:rPr>
+          <w:rFonts w:ascii="Arial" w:hAnsi="Arial" w:cs="Arial"/>
+          <w:sz w:val="24"/>
+          <w:szCs w:val="24"/>
+        </w:rPr>
         <w:t>Use case Quản lý người dùng</w:t>
       </w:r>
+      <w:bookmarkEnd w:id="25"/>
     </w:p>
     <w:p>
       <w:pPr>
@@ -18430,7 +20191,7 @@
                     <pic:cNvPicPr/>
                   </pic:nvPicPr>
                   <pic:blipFill>
-                    <a:blip r:embed="rId12">
+                    <a:blip r:embed="rId16">
                       <a:extLst>
                         <a:ext uri="{28A0092B-C50C-407E-A947-70E740481C1C}">
                           <a14:useLocalDpi xmlns:a14="http://schemas.microsoft.com/office/drawing/2010/main" val="0"/>
@@ -19523,7 +21284,7 @@
                     <pic:cNvPicPr/>
                   </pic:nvPicPr>
                   <pic:blipFill>
-                    <a:blip r:embed="rId13">
+                    <a:blip r:embed="rId17">
                       <a:extLst>
                         <a:ext uri="{28A0092B-C50C-407E-A947-70E740481C1C}">
                           <a14:useLocalDpi xmlns:a14="http://schemas.microsoft.com/office/drawing/2010/main" val="0"/>
@@ -22153,7 +23914,7 @@
           <w:szCs w:val="24"/>
         </w:rPr>
       </w:pPr>
-      <w:bookmarkStart w:id="23" w:name="_Toc500317055"/>
+      <w:bookmarkStart w:id="26" w:name="_Toc500423940"/>
       <w:r>
         <w:rPr>
           <w:rFonts w:ascii="Arial" w:hAnsi="Arial" w:cs="Arial"/>
@@ -22171,24 +23932,31 @@
         </w:rPr>
         <w:t>Bằng</w:t>
       </w:r>
-      <w:bookmarkEnd w:id="23"/>
+      <w:bookmarkEnd w:id="26"/>
     </w:p>
     <w:p>
       <w:pPr>
-        <w:rPr>
-          <w:rFonts w:ascii="Arial" w:hAnsi="Arial" w:cs="Arial"/>
-          <w:sz w:val="24"/>
-          <w:szCs w:val="24"/>
-        </w:rPr>
-      </w:pPr>
+        <w:pStyle w:val="Heading2"/>
+        <w:numPr>
+          <w:ilvl w:val="0"/>
+          <w:numId w:val="46"/>
+        </w:numPr>
+        <w:rPr>
+          <w:rFonts w:ascii="Arial" w:hAnsi="Arial" w:cs="Arial"/>
+          <w:sz w:val="24"/>
+          <w:szCs w:val="24"/>
+        </w:rPr>
+      </w:pPr>
+      <w:bookmarkStart w:id="27" w:name="_Toc500423941"/>
       <w:r>
         <w:rPr>
           <w:rFonts w:ascii="Arial" w:hAnsi="Arial" w:cs="Arial"/>
           <w:sz w:val="24"/>
           <w:szCs w:val="24"/>
         </w:rPr>
-        <w:t>3.Use Case Đặt Hàng</w:t>
+        <w:t>Use Case Đặt Hàng</w:t>
       </w:r>
+      <w:bookmarkEnd w:id="27"/>
     </w:p>
     <w:p>
       <w:pPr>
@@ -22229,7 +23997,7 @@
           <w:szCs w:val="24"/>
         </w:rPr>
         <w:drawing>
-          <wp:anchor distT="0" distB="0" distL="114300" distR="114300" simplePos="0" relativeHeight="251660288" behindDoc="0" locked="0" layoutInCell="1" allowOverlap="1" wp14:anchorId="7BB5446C" wp14:editId="740EEB14">
+          <wp:anchor distT="0" distB="0" distL="114300" distR="114300" simplePos="0" relativeHeight="251658240" behindDoc="0" locked="0" layoutInCell="1" allowOverlap="1" wp14:anchorId="7BB5446C" wp14:editId="740EEB14">
             <wp:simplePos x="0" y="0"/>
             <wp:positionH relativeFrom="margin">
               <wp:align>right</wp:align>
@@ -22252,7 +24020,7 @@
                     <pic:cNvPicPr/>
                   </pic:nvPicPr>
                   <pic:blipFill>
-                    <a:blip r:embed="rId14">
+                    <a:blip r:embed="rId18">
                       <a:extLst>
                         <a:ext uri="{28A0092B-C50C-407E-A947-70E740481C1C}">
                           <a14:useLocalDpi xmlns:a14="http://schemas.microsoft.com/office/drawing/2010/main" val="0"/>
@@ -23115,7 +24883,7 @@
           <w:szCs w:val="24"/>
         </w:rPr>
         <w:drawing>
-          <wp:anchor distT="0" distB="0" distL="114300" distR="114300" simplePos="0" relativeHeight="251661312" behindDoc="0" locked="0" layoutInCell="1" allowOverlap="1" wp14:anchorId="7B5D443D" wp14:editId="440FE09B">
+          <wp:anchor distT="0" distB="0" distL="114300" distR="114300" simplePos="0" relativeHeight="251659264" behindDoc="0" locked="0" layoutInCell="1" allowOverlap="1" wp14:anchorId="7B5D443D" wp14:editId="440FE09B">
             <wp:simplePos x="0" y="0"/>
             <wp:positionH relativeFrom="margin">
               <wp:align>right</wp:align>
@@ -23138,7 +24906,7 @@
                     <pic:cNvPicPr/>
                   </pic:nvPicPr>
                   <pic:blipFill>
-                    <a:blip r:embed="rId15">
+                    <a:blip r:embed="rId19">
                       <a:extLst>
                         <a:ext uri="{28A0092B-C50C-407E-A947-70E740481C1C}">
                           <a14:useLocalDpi xmlns:a14="http://schemas.microsoft.com/office/drawing/2010/main" val="0"/>
@@ -23627,6 +25395,7 @@
                 <w:sz w:val="24"/>
                 <w:szCs w:val="24"/>
               </w:rPr>
+              <w:lastRenderedPageBreak/>
               <w:t>Kiểu dữ liệu trả về:</w:t>
             </w:r>
           </w:p>
@@ -24975,44 +26744,28 @@
     </w:p>
     <w:p>
       <w:pPr>
-        <w:rPr>
-          <w:rFonts w:ascii="Arial" w:hAnsi="Arial" w:cs="Arial"/>
-          <w:sz w:val="24"/>
-          <w:szCs w:val="24"/>
-        </w:rPr>
-      </w:pPr>
+        <w:pStyle w:val="ListParagraph"/>
+        <w:numPr>
+          <w:ilvl w:val="0"/>
+          <w:numId w:val="46"/>
+        </w:numPr>
+        <w:outlineLvl w:val="1"/>
+        <w:rPr>
+          <w:rFonts w:ascii="Arial" w:hAnsi="Arial" w:cs="Arial"/>
+          <w:sz w:val="24"/>
+          <w:szCs w:val="24"/>
+        </w:rPr>
+      </w:pPr>
+      <w:bookmarkStart w:id="28" w:name="_Toc500423942"/>
       <w:r>
         <w:rPr>
           <w:rFonts w:ascii="Arial" w:hAnsi="Arial" w:cs="Arial"/>
           <w:sz w:val="24"/>
           <w:szCs w:val="24"/>
         </w:rPr>
-        <w:t>4</w:t>
+        <w:t>Use Case Tìm Kiếm CD</w:t>
       </w:r>
-      <w:r>
-        <w:rPr>
-          <w:rFonts w:ascii="Arial" w:hAnsi="Arial" w:cs="Arial"/>
-          <w:sz w:val="24"/>
-          <w:szCs w:val="24"/>
-        </w:rPr>
-        <w:t>.Use</w:t>
-      </w:r>
-      <w:r>
-        <w:rPr>
-          <w:rFonts w:ascii="Arial" w:hAnsi="Arial" w:cs="Arial"/>
-          <w:sz w:val="24"/>
-          <w:szCs w:val="24"/>
-        </w:rPr>
-        <w:t xml:space="preserve"> </w:t>
-      </w:r>
-      <w:r>
-        <w:rPr>
-          <w:rFonts w:ascii="Arial" w:hAnsi="Arial" w:cs="Arial"/>
-          <w:sz w:val="24"/>
-          <w:szCs w:val="24"/>
-        </w:rPr>
-        <w:t>Case Tìm Kiếm CD</w:t>
-      </w:r>
+      <w:bookmarkEnd w:id="28"/>
     </w:p>
     <w:p>
       <w:pPr>
@@ -25079,7 +26832,7 @@
                     <pic:cNvPicPr/>
                   </pic:nvPicPr>
                   <pic:blipFill>
-                    <a:blip r:embed="rId16">
+                    <a:blip r:embed="rId20">
                       <a:extLst>
                         <a:ext uri="{28A0092B-C50C-407E-A947-70E740481C1C}">
                           <a14:useLocalDpi xmlns:a14="http://schemas.microsoft.com/office/drawing/2010/main" val="0"/>
@@ -25877,7 +27630,7 @@
           <w:szCs w:val="24"/>
         </w:rPr>
         <w:drawing>
-          <wp:anchor distT="0" distB="0" distL="114300" distR="114300" simplePos="0" relativeHeight="251659264" behindDoc="0" locked="0" layoutInCell="1" allowOverlap="1" wp14:anchorId="153CFD9D" wp14:editId="5FDA386A">
+          <wp:anchor distT="0" distB="0" distL="114300" distR="114300" simplePos="0" relativeHeight="251657216" behindDoc="0" locked="0" layoutInCell="1" allowOverlap="1" wp14:anchorId="153CFD9D" wp14:editId="5FDA386A">
             <wp:simplePos x="0" y="0"/>
             <wp:positionH relativeFrom="margin">
               <wp:align>left</wp:align>
@@ -25900,7 +27653,7 @@
                     <pic:cNvPicPr/>
                   </pic:nvPicPr>
                   <pic:blipFill>
-                    <a:blip r:embed="rId17">
+                    <a:blip r:embed="rId21">
                       <a:extLst>
                         <a:ext uri="{28A0092B-C50C-407E-A947-70E740481C1C}">
                           <a14:useLocalDpi xmlns:a14="http://schemas.microsoft.com/office/drawing/2010/main" val="0"/>
@@ -25963,7 +27716,7 @@
           <w:szCs w:val="24"/>
         </w:rPr>
       </w:pPr>
-      <w:bookmarkStart w:id="24" w:name="_Toc500317056"/>
+      <w:bookmarkStart w:id="29" w:name="_Toc500423943"/>
       <w:r>
         <w:rPr>
           <w:rFonts w:ascii="Arial" w:hAnsi="Arial" w:cs="Arial"/>
@@ -25992,22 +27745,24 @@
         </w:rPr>
         <w:t>Use case của Huy</w:t>
       </w:r>
-      <w:bookmarkEnd w:id="24"/>
+      <w:bookmarkEnd w:id="29"/>
     </w:p>
     <w:p>
       <w:pPr>
         <w:pStyle w:val="ListParagraph"/>
         <w:numPr>
           <w:ilvl w:val="0"/>
-          <w:numId w:val="12"/>
+          <w:numId w:val="47"/>
         </w:numPr>
         <w:spacing w:after="0"/>
-        <w:rPr>
-          <w:rFonts w:ascii="Arial" w:hAnsi="Arial" w:cs="Arial"/>
-          <w:sz w:val="24"/>
-          <w:szCs w:val="24"/>
-        </w:rPr>
-      </w:pPr>
+        <w:outlineLvl w:val="1"/>
+        <w:rPr>
+          <w:rFonts w:ascii="Arial" w:hAnsi="Arial" w:cs="Arial"/>
+          <w:sz w:val="24"/>
+          <w:szCs w:val="24"/>
+        </w:rPr>
+      </w:pPr>
+      <w:bookmarkStart w:id="30" w:name="_Toc500423944"/>
       <w:r>
         <w:rPr>
           <w:rFonts w:ascii="Arial" w:hAnsi="Arial" w:cs="Arial"/>
@@ -26016,6 +27771,7 @@
         </w:rPr>
         <w:t>Use case Chấp nhận Đơn Hàng:</w:t>
       </w:r>
+      <w:bookmarkEnd w:id="30"/>
     </w:p>
     <w:p>
       <w:pPr>
@@ -26074,7 +27830,7 @@
                     </pic:cNvPicPr>
                   </pic:nvPicPr>
                   <pic:blipFill>
-                    <a:blip r:embed="rId18">
+                    <a:blip r:embed="rId22">
                       <a:extLst>
                         <a:ext uri="{28A0092B-C50C-407E-A947-70E740481C1C}">
                           <a14:useLocalDpi xmlns:a14="http://schemas.microsoft.com/office/drawing/2010/main" val="0"/>
@@ -26634,7 +28390,7 @@
               <w:pStyle w:val="ListParagraph"/>
               <w:numPr>
                 <w:ilvl w:val="0"/>
-                <w:numId w:val="15"/>
+                <w:numId w:val="29"/>
               </w:numPr>
               <w:rPr>
                 <w:rFonts w:ascii="Arial" w:hAnsi="Arial" w:cs="Arial"/>
@@ -26656,7 +28412,7 @@
               <w:pStyle w:val="ListParagraph"/>
               <w:numPr>
                 <w:ilvl w:val="0"/>
-                <w:numId w:val="15"/>
+                <w:numId w:val="29"/>
               </w:numPr>
               <w:rPr>
                 <w:rFonts w:ascii="Arial" w:hAnsi="Arial" w:cs="Arial"/>
@@ -26678,7 +28434,7 @@
               <w:pStyle w:val="ListParagraph"/>
               <w:numPr>
                 <w:ilvl w:val="0"/>
-                <w:numId w:val="15"/>
+                <w:numId w:val="29"/>
               </w:numPr>
               <w:rPr>
                 <w:rFonts w:ascii="Arial" w:hAnsi="Arial" w:cs="Arial"/>
@@ -26700,7 +28456,7 @@
               <w:pStyle w:val="ListParagraph"/>
               <w:numPr>
                 <w:ilvl w:val="0"/>
-                <w:numId w:val="15"/>
+                <w:numId w:val="29"/>
               </w:numPr>
               <w:rPr>
                 <w:rFonts w:ascii="Arial" w:hAnsi="Arial" w:cs="Arial"/>
@@ -26722,7 +28478,7 @@
               <w:pStyle w:val="ListParagraph"/>
               <w:numPr>
                 <w:ilvl w:val="0"/>
-                <w:numId w:val="15"/>
+                <w:numId w:val="29"/>
               </w:numPr>
               <w:rPr>
                 <w:rFonts w:ascii="Arial" w:hAnsi="Arial" w:cs="Arial"/>
@@ -26913,7 +28669,7 @@
                     </pic:cNvPicPr>
                   </pic:nvPicPr>
                   <pic:blipFill>
-                    <a:blip r:embed="rId19">
+                    <a:blip r:embed="rId23">
                       <a:extLst>
                         <a:ext uri="{28A0092B-C50C-407E-A947-70E740481C1C}">
                           <a14:useLocalDpi xmlns:a14="http://schemas.microsoft.com/office/drawing/2010/main" val="0"/>
@@ -26947,14 +28703,14 @@
     </w:p>
     <w:p>
       <w:pPr>
-        <w:spacing w:after="0"/>
-        <w:ind w:left="360"/>
-        <w:rPr>
-          <w:rFonts w:ascii="Arial" w:hAnsi="Arial" w:cs="Arial"/>
-          <w:sz w:val="24"/>
-          <w:szCs w:val="24"/>
-        </w:rPr>
-      </w:pPr>
+        <w:pStyle w:val="Heading2"/>
+        <w:rPr>
+          <w:rFonts w:ascii="Arial" w:hAnsi="Arial" w:cs="Arial"/>
+          <w:sz w:val="24"/>
+          <w:szCs w:val="24"/>
+        </w:rPr>
+      </w:pPr>
+      <w:bookmarkStart w:id="31" w:name="_Toc500423945"/>
       <w:r>
         <w:rPr>
           <w:rFonts w:ascii="Arial" w:hAnsi="Arial" w:cs="Arial"/>
@@ -26972,6 +28728,7 @@
         <w:tab/>
         <w:t>Use case Bảo trì đơn hàng</w:t>
       </w:r>
+      <w:bookmarkEnd w:id="31"/>
     </w:p>
     <w:p>
       <w:pPr>
@@ -27030,7 +28787,7 @@
                     </pic:cNvPicPr>
                   </pic:nvPicPr>
                   <pic:blipFill>
-                    <a:blip r:embed="rId20">
+                    <a:blip r:embed="rId24">
                       <a:extLst>
                         <a:ext uri="{28A0092B-C50C-407E-A947-70E740481C1C}">
                           <a14:useLocalDpi xmlns:a14="http://schemas.microsoft.com/office/drawing/2010/main" val="0"/>
@@ -27850,7 +29607,7 @@
                     </pic:cNvPicPr>
                   </pic:nvPicPr>
                   <pic:blipFill>
-                    <a:blip r:embed="rId21">
+                    <a:blip r:embed="rId25">
                       <a:extLst>
                         <a:ext uri="{28A0092B-C50C-407E-A947-70E740481C1C}">
                           <a14:useLocalDpi xmlns:a14="http://schemas.microsoft.com/office/drawing/2010/main" val="0"/>
@@ -27905,15 +29662,17 @@
         <w:pStyle w:val="ListParagraph"/>
         <w:numPr>
           <w:ilvl w:val="0"/>
-          <w:numId w:val="23"/>
+          <w:numId w:val="46"/>
         </w:numPr>
         <w:spacing w:after="0"/>
-        <w:rPr>
-          <w:rFonts w:ascii="Arial" w:hAnsi="Arial" w:cs="Arial"/>
-          <w:sz w:val="24"/>
-          <w:szCs w:val="24"/>
-        </w:rPr>
-      </w:pPr>
+        <w:outlineLvl w:val="1"/>
+        <w:rPr>
+          <w:rFonts w:ascii="Arial" w:hAnsi="Arial" w:cs="Arial"/>
+          <w:sz w:val="24"/>
+          <w:szCs w:val="24"/>
+        </w:rPr>
+      </w:pPr>
+      <w:bookmarkStart w:id="32" w:name="_Toc500423946"/>
       <w:r>
         <w:rPr>
           <w:rFonts w:ascii="Arial" w:hAnsi="Arial" w:cs="Arial"/>
@@ -27923,6 +29682,7 @@
         <w:lastRenderedPageBreak/>
         <w:t>Use case Hủy đơn hàng</w:t>
       </w:r>
+      <w:bookmarkEnd w:id="32"/>
     </w:p>
     <w:p>
       <w:pPr>
@@ -27981,7 +29741,7 @@
                     </pic:cNvPicPr>
                   </pic:nvPicPr>
                   <pic:blipFill>
-                    <a:blip r:embed="rId22">
+                    <a:blip r:embed="rId26">
                       <a:extLst>
                         <a:ext uri="{28A0092B-C50C-407E-A947-70E740481C1C}">
                           <a14:useLocalDpi xmlns:a14="http://schemas.microsoft.com/office/drawing/2010/main" val="0"/>
@@ -28849,7 +30609,7 @@
                     </pic:cNvPicPr>
                   </pic:nvPicPr>
                   <pic:blipFill>
-                    <a:blip r:embed="rId23">
+                    <a:blip r:embed="rId27">
                       <a:extLst>
                         <a:ext uri="{28A0092B-C50C-407E-A947-70E740481C1C}">
                           <a14:useLocalDpi xmlns:a14="http://schemas.microsoft.com/office/drawing/2010/main" val="0"/>
@@ -30329,6 +32089,148 @@
           <w:szCs w:val="24"/>
         </w:rPr>
       </w:pPr>
+    </w:p>
+    <w:p>
+      <w:pPr>
+        <w:spacing w:after="0"/>
+        <w:rPr>
+          <w:rFonts w:ascii="Arial" w:hAnsi="Arial" w:cs="Arial"/>
+          <w:sz w:val="24"/>
+          <w:szCs w:val="24"/>
+        </w:rPr>
+      </w:pPr>
+      <w:r>
+        <w:rPr>
+          <w:rFonts w:ascii="Arial" w:hAnsi="Arial" w:cs="Arial"/>
+          <w:sz w:val="24"/>
+          <w:szCs w:val="24"/>
+        </w:rPr>
+        <w:t>Kịch bản Test:</w:t>
+      </w:r>
+    </w:p>
+    <w:p>
+      <w:pPr>
+        <w:spacing w:after="0" w:line="240" w:lineRule="auto"/>
+        <w:rPr>
+          <w:rFonts w:ascii="Arial" w:eastAsia="Times New Roman" w:hAnsi="Arial" w:cs="Arial"/>
+          <w:sz w:val="24"/>
+          <w:szCs w:val="24"/>
+        </w:rPr>
+      </w:pPr>
+      <w:r>
+        <w:rPr>
+          <w:rFonts w:ascii="Arial" w:eastAsia="Times New Roman" w:hAnsi="Arial" w:cs="Arial"/>
+          <w:b/>
+          <w:bCs/>
+          <w:sz w:val="24"/>
+          <w:szCs w:val="24"/>
+        </w:rPr>
+        <w:t>Kiểm thử lớp Đặt Hàng</w:t>
+      </w:r>
+      <w:r>
+        <w:rPr>
+          <w:rFonts w:ascii="Arial" w:eastAsia="Times New Roman" w:hAnsi="Arial" w:cs="Arial"/>
+          <w:sz w:val="24"/>
+          <w:szCs w:val="24"/>
+        </w:rPr>
+        <w:t xml:space="preserve"> </w:t>
+      </w:r>
+    </w:p>
+    <w:p>
+      <w:pPr>
+        <w:spacing w:after="0" w:line="240" w:lineRule="auto"/>
+        <w:rPr>
+          <w:rFonts w:ascii="Arial" w:eastAsia="Times New Roman" w:hAnsi="Arial" w:cs="Arial"/>
+          <w:sz w:val="24"/>
+          <w:szCs w:val="24"/>
+        </w:rPr>
+      </w:pPr>
+      <w:r>
+        <w:rPr>
+          <w:rFonts w:ascii="Arial" w:eastAsia="Times New Roman" w:hAnsi="Arial" w:cs="Arial"/>
+          <w:sz w:val="24"/>
+          <w:szCs w:val="24"/>
+        </w:rPr>
+        <w:t>yêu cầu đặt hàng({</w:t>
+      </w:r>
+      <w:r>
+        <w:rPr>
+          <w:rFonts w:ascii="Arial" w:eastAsia="Times New Roman" w:hAnsi="Arial" w:cs="Arial"/>
+          <w:sz w:val="24"/>
+          <w:szCs w:val="24"/>
+        </w:rPr>
+        <w:br/>
+      </w:r>
+      <w:r>
+        <w:rPr>
+          <w:rFonts w:ascii="Arial" w:eastAsia="Times New Roman" w:hAnsi="Arial" w:cs="Arial"/>
+          <w:sz w:val="24"/>
+          <w:szCs w:val="24"/>
+        </w:rPr>
+        <w:t> </w:t>
+      </w:r>
+      <w:r>
+        <w:rPr>
+          <w:rFonts w:ascii="Arial" w:eastAsia="Times New Roman" w:hAnsi="Arial" w:cs="Arial"/>
+          <w:sz w:val="24"/>
+          <w:szCs w:val="24"/>
+        </w:rPr>
+        <w:t xml:space="preserve"> có 1 mặt hàng đã bị hết</w:t>
+      </w:r>
+      <w:r>
+        <w:rPr>
+          <w:rFonts w:ascii="Arial" w:eastAsia="Times New Roman" w:hAnsi="Arial" w:cs="Arial"/>
+          <w:sz w:val="24"/>
+          <w:szCs w:val="24"/>
+        </w:rPr>
+        <w:br/>
+        <w:t>})</w:t>
+      </w:r>
+      <w:r>
+        <w:rPr>
+          <w:rFonts w:ascii="Arial" w:eastAsia="Times New Roman" w:hAnsi="Arial" w:cs="Arial"/>
+          <w:sz w:val="24"/>
+          <w:szCs w:val="24"/>
+        </w:rPr>
+        <w:br/>
+        <w:t>thông báo()</w:t>
+      </w:r>
+      <w:r>
+        <w:rPr>
+          <w:rFonts w:ascii="Arial" w:eastAsia="Times New Roman" w:hAnsi="Arial" w:cs="Arial"/>
+          <w:sz w:val="24"/>
+          <w:szCs w:val="24"/>
+        </w:rPr>
+        <w:br/>
+        <w:t xml:space="preserve">=&gt; </w:t>
+      </w:r>
+      <w:r>
+        <w:rPr>
+          <w:rFonts w:ascii="Arial" w:eastAsia="Times New Roman" w:hAnsi="Arial" w:cs="Arial"/>
+          <w:b/>
+          <w:bCs/>
+          <w:sz w:val="24"/>
+          <w:szCs w:val="24"/>
+        </w:rPr>
+        <w:t>mong đợi</w:t>
+      </w:r>
+      <w:r>
+        <w:rPr>
+          <w:rFonts w:ascii="Arial" w:eastAsia="Times New Roman" w:hAnsi="Arial" w:cs="Arial"/>
+          <w:sz w:val="24"/>
+          <w:szCs w:val="24"/>
+        </w:rPr>
+        <w:t>: thông báo: "mặt hàng xxx đã hết"</w:t>
+      </w:r>
+    </w:p>
+    <w:p>
+      <w:pPr>
+        <w:rPr>
+          <w:rFonts w:ascii="Arial" w:hAnsi="Arial" w:cs="Arial"/>
+          <w:sz w:val="24"/>
+          <w:szCs w:val="24"/>
+        </w:rPr>
+      </w:pPr>
       <w:r>
         <w:rPr>
           <w:rFonts w:ascii="Arial" w:hAnsi="Arial" w:cs="Arial"/>
@@ -30340,170 +32242,10 @@
     </w:p>
     <w:p>
       <w:pPr>
-        <w:spacing w:after="0"/>
-        <w:rPr>
-          <w:rFonts w:ascii="Arial" w:hAnsi="Arial" w:cs="Arial"/>
-          <w:sz w:val="24"/>
-          <w:szCs w:val="24"/>
-        </w:rPr>
-      </w:pPr>
-    </w:p>
-    <w:p>
-      <w:pPr>
-        <w:spacing w:after="0" w:line="360" w:lineRule="auto"/>
-        <w:rPr>
-          <w:rFonts w:ascii="Arial" w:hAnsi="Arial" w:cs="Arial"/>
-          <w:sz w:val="24"/>
-          <w:szCs w:val="24"/>
-        </w:rPr>
-      </w:pPr>
-      <w:r>
-        <w:rPr>
-          <w:rFonts w:ascii="Arial" w:hAnsi="Arial" w:cs="Arial"/>
-          <w:sz w:val="24"/>
-          <w:szCs w:val="24"/>
-        </w:rPr>
-        <w:t>Kịch bản Test:</w:t>
-      </w:r>
-    </w:p>
-    <w:p>
-      <w:pPr>
-        <w:spacing w:after="0" w:line="240" w:lineRule="auto"/>
-        <w:rPr>
-          <w:rFonts w:ascii="Arial" w:eastAsia="Times New Roman" w:hAnsi="Arial" w:cs="Arial"/>
-          <w:sz w:val="24"/>
-          <w:szCs w:val="24"/>
-        </w:rPr>
-      </w:pPr>
-      <w:r>
-        <w:rPr>
-          <w:rFonts w:ascii="Arial" w:eastAsia="Times New Roman" w:hAnsi="Arial" w:cs="Arial"/>
-          <w:b/>
-          <w:bCs/>
-          <w:sz w:val="24"/>
-          <w:szCs w:val="24"/>
-        </w:rPr>
-        <w:t>Kiểm thử lớp Đặt Hàng</w:t>
-      </w:r>
-      <w:r>
-        <w:rPr>
-          <w:rFonts w:ascii="Arial" w:eastAsia="Times New Roman" w:hAnsi="Arial" w:cs="Arial"/>
-          <w:sz w:val="24"/>
-          <w:szCs w:val="24"/>
-        </w:rPr>
-        <w:t xml:space="preserve"> </w:t>
-      </w:r>
-    </w:p>
-    <w:p>
-      <w:pPr>
-        <w:spacing w:after="0" w:line="240" w:lineRule="auto"/>
-        <w:rPr>
-          <w:rFonts w:ascii="Arial" w:eastAsia="Times New Roman" w:hAnsi="Arial" w:cs="Arial"/>
-          <w:sz w:val="24"/>
-          <w:szCs w:val="24"/>
-        </w:rPr>
-      </w:pPr>
-      <w:r>
-        <w:rPr>
-          <w:rFonts w:ascii="Arial" w:eastAsia="Times New Roman" w:hAnsi="Arial" w:cs="Arial"/>
-          <w:sz w:val="24"/>
-          <w:szCs w:val="24"/>
-        </w:rPr>
-        <w:t>yêu cầu đặt hàng({</w:t>
-      </w:r>
-      <w:r>
-        <w:rPr>
-          <w:rFonts w:ascii="Arial" w:eastAsia="Times New Roman" w:hAnsi="Arial" w:cs="Arial"/>
-          <w:sz w:val="24"/>
-          <w:szCs w:val="24"/>
-        </w:rPr>
-        <w:br/>
-      </w:r>
-      <w:r>
-        <w:rPr>
-          <w:rFonts w:ascii="Arial" w:eastAsia="Times New Roman" w:hAnsi="Arial" w:cs="Arial"/>
-          <w:sz w:val="24"/>
-          <w:szCs w:val="24"/>
-        </w:rPr>
-        <w:t> </w:t>
-      </w:r>
-      <w:r>
-        <w:rPr>
-          <w:rFonts w:ascii="Arial" w:eastAsia="Times New Roman" w:hAnsi="Arial" w:cs="Arial"/>
-          <w:sz w:val="24"/>
-          <w:szCs w:val="24"/>
-        </w:rPr>
-        <w:t xml:space="preserve"> có 1 mặt hàng đã bị hết</w:t>
-      </w:r>
-      <w:r>
-        <w:rPr>
-          <w:rFonts w:ascii="Arial" w:eastAsia="Times New Roman" w:hAnsi="Arial" w:cs="Arial"/>
-          <w:sz w:val="24"/>
-          <w:szCs w:val="24"/>
-        </w:rPr>
-        <w:br/>
-        <w:t>})</w:t>
-      </w:r>
-      <w:r>
-        <w:rPr>
-          <w:rFonts w:ascii="Arial" w:eastAsia="Times New Roman" w:hAnsi="Arial" w:cs="Arial"/>
-          <w:sz w:val="24"/>
-          <w:szCs w:val="24"/>
-        </w:rPr>
-        <w:br/>
-        <w:t>thông báo()</w:t>
-      </w:r>
-      <w:r>
-        <w:rPr>
-          <w:rFonts w:ascii="Arial" w:eastAsia="Times New Roman" w:hAnsi="Arial" w:cs="Arial"/>
-          <w:sz w:val="24"/>
-          <w:szCs w:val="24"/>
-        </w:rPr>
-        <w:br/>
-        <w:t xml:space="preserve">=&gt; </w:t>
-      </w:r>
-      <w:r>
-        <w:rPr>
-          <w:rFonts w:ascii="Arial" w:eastAsia="Times New Roman" w:hAnsi="Arial" w:cs="Arial"/>
-          <w:b/>
-          <w:bCs/>
-          <w:sz w:val="24"/>
-          <w:szCs w:val="24"/>
-        </w:rPr>
-        <w:t>mong đợi</w:t>
-      </w:r>
-      <w:r>
-        <w:rPr>
-          <w:rFonts w:ascii="Arial" w:eastAsia="Times New Roman" w:hAnsi="Arial" w:cs="Arial"/>
-          <w:sz w:val="24"/>
-          <w:szCs w:val="24"/>
-        </w:rPr>
-        <w:t>: thông báo: "mặt hàng xxx đã hết"</w:t>
-      </w:r>
-    </w:p>
-    <w:p>
-      <w:pPr>
-        <w:rPr>
-          <w:rFonts w:ascii="Arial" w:hAnsi="Arial" w:cs="Arial"/>
-          <w:sz w:val="24"/>
-          <w:szCs w:val="24"/>
-        </w:rPr>
-      </w:pPr>
-      <w:r>
-        <w:rPr>
-          <w:rFonts w:ascii="Arial" w:hAnsi="Arial" w:cs="Arial"/>
-          <w:sz w:val="24"/>
-          <w:szCs w:val="24"/>
-        </w:rPr>
-        <w:br w:type="page"/>
-      </w:r>
-    </w:p>
-    <w:p>
-      <w:pPr>
         <w:pStyle w:val="ListParagraph"/>
         <w:numPr>
           <w:ilvl w:val="0"/>
-          <w:numId w:val="23"/>
+          <w:numId w:val="46"/>
         </w:numPr>
         <w:outlineLvl w:val="0"/>
         <w:rPr>
@@ -30512,7 +32254,7 @@
           <w:szCs w:val="24"/>
         </w:rPr>
       </w:pPr>
-      <w:bookmarkStart w:id="25" w:name="_Toc500317057"/>
+      <w:bookmarkStart w:id="33" w:name="_Toc500423947"/>
       <w:r>
         <w:rPr>
           <w:rFonts w:ascii="Arial" w:hAnsi="Arial" w:cs="Arial"/>
@@ -30522,22 +32264,24 @@
         <w:lastRenderedPageBreak/>
         <w:t>Use case của Thắng</w:t>
       </w:r>
-      <w:bookmarkEnd w:id="25"/>
+      <w:bookmarkEnd w:id="33"/>
     </w:p>
     <w:p>
       <w:pPr>
         <w:pStyle w:val="ListParagraph"/>
         <w:numPr>
           <w:ilvl w:val="0"/>
-          <w:numId w:val="12"/>
+          <w:numId w:val="48"/>
         </w:numPr>
         <w:spacing w:after="0"/>
-        <w:rPr>
-          <w:rFonts w:ascii="Arial" w:hAnsi="Arial" w:cs="Arial"/>
-          <w:sz w:val="24"/>
-          <w:szCs w:val="24"/>
-        </w:rPr>
-      </w:pPr>
+        <w:outlineLvl w:val="1"/>
+        <w:rPr>
+          <w:rFonts w:ascii="Arial" w:hAnsi="Arial" w:cs="Arial"/>
+          <w:sz w:val="24"/>
+          <w:szCs w:val="24"/>
+        </w:rPr>
+      </w:pPr>
+      <w:bookmarkStart w:id="34" w:name="_Toc500423948"/>
       <w:r>
         <w:rPr>
           <w:rFonts w:ascii="Arial" w:hAnsi="Arial" w:cs="Arial"/>
@@ -30546,6 +32290,7 @@
         </w:rPr>
         <w:t>Use case Đăng Nhập :</w:t>
       </w:r>
+      <w:bookmarkEnd w:id="34"/>
     </w:p>
     <w:p>
       <w:pPr>
@@ -30605,7 +32350,7 @@
                     </pic:cNvPicPr>
                   </pic:nvPicPr>
                   <pic:blipFill>
-                    <a:blip r:embed="rId24">
+                    <a:blip r:embed="rId28">
                       <a:extLst>
                         <a:ext uri="{28A0092B-C50C-407E-A947-70E740481C1C}">
                           <a14:useLocalDpi xmlns:a14="http://schemas.microsoft.com/office/drawing/2010/main" val="0"/>
@@ -31607,7 +33352,7 @@
                     </pic:cNvPicPr>
                   </pic:nvPicPr>
                   <pic:blipFill>
-                    <a:blip r:embed="rId25">
+                    <a:blip r:embed="rId29">
                       <a:extLst>
                         <a:ext uri="{28A0092B-C50C-407E-A947-70E740481C1C}">
                           <a14:useLocalDpi xmlns:a14="http://schemas.microsoft.com/office/drawing/2010/main" val="0"/>
@@ -31647,12 +33392,14 @@
           <w:numId w:val="12"/>
         </w:numPr>
         <w:spacing w:after="0"/>
-        <w:rPr>
-          <w:rFonts w:ascii="Arial" w:hAnsi="Arial" w:cs="Arial"/>
-          <w:sz w:val="24"/>
-          <w:szCs w:val="24"/>
-        </w:rPr>
-      </w:pPr>
+        <w:outlineLvl w:val="1"/>
+        <w:rPr>
+          <w:rFonts w:ascii="Arial" w:hAnsi="Arial" w:cs="Arial"/>
+          <w:sz w:val="24"/>
+          <w:szCs w:val="24"/>
+        </w:rPr>
+      </w:pPr>
+      <w:bookmarkStart w:id="35" w:name="_Toc500423949"/>
       <w:r>
         <w:rPr>
           <w:rFonts w:ascii="Arial" w:hAnsi="Arial" w:cs="Arial"/>
@@ -31661,6 +33408,7 @@
         </w:rPr>
         <w:t>Use case Đăng Kí :</w:t>
       </w:r>
+      <w:bookmarkEnd w:id="35"/>
     </w:p>
     <w:p>
       <w:pPr>
@@ -31721,7 +33469,7 @@
                     </pic:cNvPicPr>
                   </pic:nvPicPr>
                   <pic:blipFill>
-                    <a:blip r:embed="rId26">
+                    <a:blip r:embed="rId30">
                       <a:extLst>
                         <a:ext uri="{28A0092B-C50C-407E-A947-70E740481C1C}">
                           <a14:useLocalDpi xmlns:a14="http://schemas.microsoft.com/office/drawing/2010/main" val="0"/>
@@ -32727,7 +34475,7 @@
                     </pic:cNvPicPr>
                   </pic:nvPicPr>
                   <pic:blipFill>
-                    <a:blip r:embed="rId27">
+                    <a:blip r:embed="rId31">
                       <a:extLst>
                         <a:ext uri="{28A0092B-C50C-407E-A947-70E740481C1C}">
                           <a14:useLocalDpi xmlns:a14="http://schemas.microsoft.com/office/drawing/2010/main" val="0"/>
@@ -32776,12 +34524,14 @@
           <w:numId w:val="12"/>
         </w:numPr>
         <w:spacing w:after="0"/>
-        <w:rPr>
-          <w:rFonts w:ascii="Arial" w:hAnsi="Arial" w:cs="Arial"/>
-          <w:sz w:val="24"/>
-          <w:szCs w:val="24"/>
-        </w:rPr>
-      </w:pPr>
+        <w:outlineLvl w:val="1"/>
+        <w:rPr>
+          <w:rFonts w:ascii="Arial" w:hAnsi="Arial" w:cs="Arial"/>
+          <w:sz w:val="24"/>
+          <w:szCs w:val="24"/>
+        </w:rPr>
+      </w:pPr>
+      <w:bookmarkStart w:id="36" w:name="_Toc500423950"/>
       <w:r>
         <w:rPr>
           <w:rFonts w:ascii="Arial" w:hAnsi="Arial" w:cs="Arial"/>
@@ -32790,6 +34540,7 @@
         </w:rPr>
         <w:t>Use case Đăng Xuất :</w:t>
       </w:r>
+      <w:bookmarkEnd w:id="36"/>
     </w:p>
     <w:p>
       <w:pPr>
@@ -32850,7 +34601,7 @@
                     </pic:cNvPicPr>
                   </pic:nvPicPr>
                   <pic:blipFill>
-                    <a:blip r:embed="rId28">
+                    <a:blip r:embed="rId32">
                       <a:extLst>
                         <a:ext uri="{28A0092B-C50C-407E-A947-70E740481C1C}">
                           <a14:useLocalDpi xmlns:a14="http://schemas.microsoft.com/office/drawing/2010/main" val="0"/>
@@ -33636,7 +35387,7 @@
                     </pic:cNvPicPr>
                   </pic:nvPicPr>
                   <pic:blipFill>
-                    <a:blip r:embed="rId29">
+                    <a:blip r:embed="rId33">
                       <a:extLst>
                         <a:ext uri="{28A0092B-C50C-407E-A947-70E740481C1C}">
                           <a14:useLocalDpi xmlns:a14="http://schemas.microsoft.com/office/drawing/2010/main" val="0"/>
@@ -33705,6 +35456,7 @@
       </w:pPr>
     </w:p>
     <w:sectPr>
+      <w:footerReference w:type="default" r:id="rId34"/>
       <w:pgSz w:w="12240" w:h="15840"/>
       <w:pgMar w:top="1985" w:right="1701" w:bottom="1701" w:left="1701" w:header="720" w:footer="720" w:gutter="0"/>
       <w:cols w:space="720"/>
@@ -33714,6 +35466,174 @@
 </w:document>
 </file>
 
+<file path=word/endnotes.xml><?xml version="1.0" encoding="utf-8"?>
+<w:endnotes xmlns:wpc="http://schemas.microsoft.com/office/word/2010/wordprocessingCanvas" xmlns:cx="http://schemas.microsoft.com/office/drawing/2014/chartex" xmlns:cx1="http://schemas.microsoft.com/office/drawing/2015/9/8/chartex" xmlns:cx2="http://schemas.microsoft.com/office/drawing/2015/10/21/chartex" xmlns:cx3="http://schemas.microsoft.com/office/drawing/2016/5/9/chartex" xmlns:cx4="http://schemas.microsoft.com/office/drawing/2016/5/10/chartex" xmlns:cx5="http://schemas.microsoft.com/office/drawing/2016/5/11/chartex" xmlns:cx6="http://schemas.microsoft.com/office/drawing/2016/5/12/chartex" xmlns:cx7="http://schemas.microsoft.com/office/drawing/2016/5/13/chartex" xmlns:cx8="http://schemas.microsoft.com/office/drawing/2016/5/14/chartex" xmlns:mc="http://schemas.openxmlformats.org/markup-compatibility/2006" xmlns:aink="http://schemas.microsoft.com/office/drawing/2016/ink" xmlns:am3d="http://schemas.microsoft.com/office/drawing/2017/model3d" xmlns:o="urn:schemas-microsoft-com:office:office" xmlns:r="http://schemas.openxmlformats.org/officeDocument/2006/relationships" xmlns:m="http://schemas.openxmlformats.org/officeDocument/2006/math" xmlns:v="urn:schemas-microsoft-com:vml" xmlns:wp14="http://schemas.microsoft.com/office/word/2010/wordprocessingDrawing" xmlns:wp="http://schemas.openxmlformats.org/drawingml/2006/wordprocessingDrawing" xmlns:w10="urn:schemas-microsoft-com:office:word" xmlns:w="http://schemas.openxmlformats.org/wordprocessingml/2006/main" xmlns:w14="http://schemas.microsoft.com/office/word/2010/wordml" xmlns:w15="http://schemas.microsoft.com/office/word/2012/wordml" xmlns:w16cid="http://schemas.microsoft.com/office/word/2016/wordml/cid" xmlns:w16se="http://schemas.microsoft.com/office/word/2015/wordml/symex" xmlns:wpg="http://schemas.microsoft.com/office/word/2010/wordprocessingGroup" xmlns:wpi="http://schemas.microsoft.com/office/word/2010/wordprocessingInk" xmlns:wne="http://schemas.microsoft.com/office/word/2006/wordml" xmlns:wps="http://schemas.microsoft.com/office/word/2010/wordprocessingShape" mc:Ignorable="w14 w15 w16se w16cid wp14">
+  <w:endnote w:type="separator" w:id="-1">
+    <w:p>
+      <w:pPr>
+        <w:spacing w:after="0" w:line="240" w:lineRule="auto"/>
+      </w:pPr>
+      <w:r>
+        <w:separator/>
+      </w:r>
+    </w:p>
+  </w:endnote>
+  <w:endnote w:type="continuationSeparator" w:id="0">
+    <w:p>
+      <w:pPr>
+        <w:spacing w:after="0" w:line="240" w:lineRule="auto"/>
+      </w:pPr>
+      <w:r>
+        <w:continuationSeparator/>
+      </w:r>
+    </w:p>
+  </w:endnote>
+</w:endnotes>
+</file>
+
+<file path=word/footer1.xml><?xml version="1.0" encoding="utf-8"?>
+<w:ftr xmlns:wpc="http://schemas.microsoft.com/office/word/2010/wordprocessingCanvas" xmlns:cx="http://schemas.microsoft.com/office/drawing/2014/chartex" xmlns:cx1="http://schemas.microsoft.com/office/drawing/2015/9/8/chartex" xmlns:cx2="http://schemas.microsoft.com/office/drawing/2015/10/21/chartex" xmlns:cx3="http://schemas.microsoft.com/office/drawing/2016/5/9/chartex" xmlns:cx4="http://schemas.microsoft.com/office/drawing/2016/5/10/chartex" xmlns:cx5="http://schemas.microsoft.com/office/drawing/2016/5/11/chartex" xmlns:cx6="http://schemas.microsoft.com/office/drawing/2016/5/12/chartex" xmlns:cx7="http://schemas.microsoft.com/office/drawing/2016/5/13/chartex" xmlns:cx8="http://schemas.microsoft.com/office/drawing/2016/5/14/chartex" xmlns:mc="http://schemas.openxmlformats.org/markup-compatibility/2006" xmlns:aink="http://schemas.microsoft.com/office/drawing/2016/ink" xmlns:am3d="http://schemas.microsoft.com/office/drawing/2017/model3d" xmlns:o="urn:schemas-microsoft-com:office:office" xmlns:r="http://schemas.openxmlformats.org/officeDocument/2006/relationships" xmlns:m="http://schemas.openxmlformats.org/officeDocument/2006/math" xmlns:v="urn:schemas-microsoft-com:vml" xmlns:wp14="http://schemas.microsoft.com/office/word/2010/wordprocessingDrawing" xmlns:wp="http://schemas.openxmlformats.org/drawingml/2006/wordprocessingDrawing" xmlns:w10="urn:schemas-microsoft-com:office:word" xmlns:w="http://schemas.openxmlformats.org/wordprocessingml/2006/main" xmlns:w14="http://schemas.microsoft.com/office/word/2010/wordml" xmlns:w15="http://schemas.microsoft.com/office/word/2012/wordml" xmlns:w16cid="http://schemas.microsoft.com/office/word/2016/wordml/cid" xmlns:w16se="http://schemas.microsoft.com/office/word/2015/wordml/symex" xmlns:wpg="http://schemas.microsoft.com/office/word/2010/wordprocessingGroup" xmlns:wpi="http://schemas.microsoft.com/office/word/2010/wordprocessingInk" xmlns:wne="http://schemas.microsoft.com/office/word/2006/wordml" xmlns:wps="http://schemas.microsoft.com/office/word/2010/wordprocessingShape" mc:Ignorable="w14 w15 w16se w16cid wp14">
+  <w:p>
+    <w:pPr>
+      <w:tabs>
+        <w:tab w:val="center" w:pos="4550"/>
+        <w:tab w:val="left" w:pos="5818"/>
+      </w:tabs>
+      <w:ind w:right="260"/>
+      <w:jc w:val="right"/>
+      <w:rPr>
+        <w:sz w:val="24"/>
+        <w:szCs w:val="24"/>
+      </w:rPr>
+    </w:pPr>
+    <w:r>
+      <w:rPr>
+        <w:spacing w:val="60"/>
+        <w:sz w:val="24"/>
+        <w:szCs w:val="24"/>
+      </w:rPr>
+      <w:t>Page</w:t>
+    </w:r>
+    <w:r>
+      <w:rPr>
+        <w:sz w:val="24"/>
+        <w:szCs w:val="24"/>
+      </w:rPr>
+      <w:t xml:space="preserve"> </w:t>
+    </w:r>
+    <w:r>
+      <w:rPr>
+        <w:sz w:val="24"/>
+        <w:szCs w:val="24"/>
+      </w:rPr>
+      <w:fldChar w:fldCharType="begin"/>
+    </w:r>
+    <w:r>
+      <w:rPr>
+        <w:sz w:val="24"/>
+        <w:szCs w:val="24"/>
+      </w:rPr>
+      <w:instrText xml:space="preserve"> PAGE   \* MERGEFORMAT </w:instrText>
+    </w:r>
+    <w:r>
+      <w:rPr>
+        <w:sz w:val="24"/>
+        <w:szCs w:val="24"/>
+      </w:rPr>
+      <w:fldChar w:fldCharType="separate"/>
+    </w:r>
+    <w:r>
+      <w:rPr>
+        <w:noProof/>
+        <w:sz w:val="24"/>
+        <w:szCs w:val="24"/>
+      </w:rPr>
+      <w:t>4</w:t>
+    </w:r>
+    <w:r>
+      <w:rPr>
+        <w:sz w:val="24"/>
+        <w:szCs w:val="24"/>
+      </w:rPr>
+      <w:fldChar w:fldCharType="end"/>
+    </w:r>
+    <w:r>
+      <w:rPr>
+        <w:sz w:val="24"/>
+        <w:szCs w:val="24"/>
+      </w:rPr>
+      <w:t xml:space="preserve"> | </w:t>
+    </w:r>
+    <w:r>
+      <w:rPr>
+        <w:sz w:val="24"/>
+        <w:szCs w:val="24"/>
+      </w:rPr>
+      <w:fldChar w:fldCharType="begin"/>
+    </w:r>
+    <w:r>
+      <w:rPr>
+        <w:sz w:val="24"/>
+        <w:szCs w:val="24"/>
+      </w:rPr>
+      <w:instrText xml:space="preserve"> NUMPAGES  \* Arabic  \* MERGEFORMAT </w:instrText>
+    </w:r>
+    <w:r>
+      <w:rPr>
+        <w:sz w:val="24"/>
+        <w:szCs w:val="24"/>
+      </w:rPr>
+      <w:fldChar w:fldCharType="separate"/>
+    </w:r>
+    <w:r>
+      <w:rPr>
+        <w:noProof/>
+        <w:sz w:val="24"/>
+        <w:szCs w:val="24"/>
+      </w:rPr>
+      <w:t>66</w:t>
+    </w:r>
+    <w:r>
+      <w:rPr>
+        <w:sz w:val="24"/>
+        <w:szCs w:val="24"/>
+      </w:rPr>
+      <w:fldChar w:fldCharType="end"/>
+    </w:r>
+  </w:p>
+  <w:p>
+    <w:pPr>
+      <w:pStyle w:val="Footer"/>
+    </w:pPr>
+  </w:p>
+</w:ftr>
+</file>
+
+<file path=word/footnotes.xml><?xml version="1.0" encoding="utf-8"?>
+<w:footnotes xmlns:wpc="http://schemas.microsoft.com/office/word/2010/wordprocessingCanvas" xmlns:cx="http://schemas.microsoft.com/office/drawing/2014/chartex" xmlns:cx1="http://schemas.microsoft.com/office/drawing/2015/9/8/chartex" xmlns:cx2="http://schemas.microsoft.com/office/drawing/2015/10/21/chartex" xmlns:cx3="http://schemas.microsoft.com/office/drawing/2016/5/9/chartex" xmlns:cx4="http://schemas.microsoft.com/office/drawing/2016/5/10/chartex" xmlns:cx5="http://schemas.microsoft.com/office/drawing/2016/5/11/chartex" xmlns:cx6="http://schemas.microsoft.com/office/drawing/2016/5/12/chartex" xmlns:cx7="http://schemas.microsoft.com/office/drawing/2016/5/13/chartex" xmlns:cx8="http://schemas.microsoft.com/office/drawing/2016/5/14/chartex" xmlns:mc="http://schemas.openxmlformats.org/markup-compatibility/2006" xmlns:aink="http://schemas.microsoft.com/office/drawing/2016/ink" xmlns:am3d="http://schemas.microsoft.com/office/drawing/2017/model3d" xmlns:o="urn:schemas-microsoft-com:office:office" xmlns:r="http://schemas.openxmlformats.org/officeDocument/2006/relationships" xmlns:m="http://schemas.openxmlformats.org/officeDocument/2006/math" xmlns:v="urn:schemas-microsoft-com:vml" xmlns:wp14="http://schemas.microsoft.com/office/word/2010/wordprocessingDrawing" xmlns:wp="http://schemas.openxmlformats.org/drawingml/2006/wordprocessingDrawing" xmlns:w10="urn:schemas-microsoft-com:office:word" xmlns:w="http://schemas.openxmlformats.org/wordprocessingml/2006/main" xmlns:w14="http://schemas.microsoft.com/office/word/2010/wordml" xmlns:w15="http://schemas.microsoft.com/office/word/2012/wordml" xmlns:w16cid="http://schemas.microsoft.com/office/word/2016/wordml/cid" xmlns:w16se="http://schemas.microsoft.com/office/word/2015/wordml/symex" xmlns:wpg="http://schemas.microsoft.com/office/word/2010/wordprocessingGroup" xmlns:wpi="http://schemas.microsoft.com/office/word/2010/wordprocessingInk" xmlns:wne="http://schemas.microsoft.com/office/word/2006/wordml" xmlns:wps="http://schemas.microsoft.com/office/word/2010/wordprocessingShape" mc:Ignorable="w14 w15 w16se w16cid wp14">
+  <w:footnote w:type="separator" w:id="-1">
+    <w:p>
+      <w:pPr>
+        <w:spacing w:after="0" w:line="240" w:lineRule="auto"/>
+      </w:pPr>
+      <w:r>
+        <w:separator/>
+      </w:r>
+    </w:p>
+  </w:footnote>
+  <w:footnote w:type="continuationSeparator" w:id="0">
+    <w:p>
+      <w:pPr>
+        <w:spacing w:after="0" w:line="240" w:lineRule="auto"/>
+      </w:pPr>
+      <w:r>
+        <w:continuationSeparator/>
+      </w:r>
+    </w:p>
+  </w:footnote>
+</w:footnotes>
+</file>
+
 <file path=word/numbering.xml><?xml version="1.0" encoding="utf-8"?>
 <w:numbering xmlns:wpc="http://schemas.microsoft.com/office/word/2010/wordprocessingCanvas" xmlns:cx="http://schemas.microsoft.com/office/drawing/2014/chartex" xmlns:cx1="http://schemas.microsoft.com/office/drawing/2015/9/8/chartex" xmlns:cx2="http://schemas.microsoft.com/office/drawing/2015/10/21/chartex" xmlns:cx3="http://schemas.microsoft.com/office/drawing/2016/5/9/chartex" xmlns:cx4="http://schemas.microsoft.com/office/drawing/2016/5/10/chartex" xmlns:cx5="http://schemas.microsoft.com/office/drawing/2016/5/11/chartex" xmlns:cx6="http://schemas.microsoft.com/office/drawing/2016/5/12/chartex" xmlns:cx7="http://schemas.microsoft.com/office/drawing/2016/5/13/chartex" xmlns:cx8="http://schemas.microsoft.com/office/drawing/2016/5/14/chartex" xmlns:mc="http://schemas.openxmlformats.org/markup-compatibility/2006" xmlns:aink="http://schemas.microsoft.com/office/drawing/2016/ink" xmlns:am3d="http://schemas.microsoft.com/office/drawing/2017/model3d" xmlns:o="urn:schemas-microsoft-com:office:office" xmlns:r="http://schemas.openxmlformats.org/officeDocument/2006/relationships" xmlns:m="http://schemas.openxmlformats.org/officeDocument/2006/math" xmlns:v="urn:schemas-microsoft-com:vml" xmlns:wp14="http://schemas.microsoft.com/office/word/2010/wordprocessingDrawing" xmlns:wp="http://schemas.openxmlformats.org/drawingml/2006/wordprocessingDrawing" xmlns:w10="urn:schemas-microsoft-com:office:word" xmlns:w="http://schemas.openxmlformats.org/wordprocessingml/2006/main" xmlns:w14="http://schemas.microsoft.com/office/word/2010/wordml" xmlns:w15="http://schemas.microsoft.com/office/word/2012/wordml" xmlns:w16cid="http://schemas.microsoft.com/office/word/2016/wordml/cid" xmlns:w16se="http://schemas.microsoft.com/office/word/2015/wordml/symex" xmlns:wpg="http://schemas.microsoft.com/office/word/2010/wordprocessingGroup" xmlns:wpi="http://schemas.microsoft.com/office/word/2010/wordprocessingInk" xmlns:wne="http://schemas.microsoft.com/office/word/2006/wordml" xmlns:wps="http://schemas.microsoft.com/office/word/2010/wordprocessingShape" mc:Ignorable="w14 w15 w16se w16cid wp14">
   <w:abstractNum w:abstractNumId="0" w15:restartNumberingAfterBreak="0">
@@ -35024,6 +36944,95 @@
     </w:lvl>
   </w:abstractNum>
   <w:abstractNum w:abstractNumId="13" w15:restartNumberingAfterBreak="0">
+    <w:nsid w:val="2313441E"/>
+    <w:multiLevelType w:val="hybridMultilevel"/>
+    <w:tmpl w:val="01300DA8"/>
+    <w:lvl w:ilvl="0" w:tplc="0409000F">
+      <w:start w:val="1"/>
+      <w:numFmt w:val="decimal"/>
+      <w:lvlText w:val="%1."/>
+      <w:lvlJc w:val="left"/>
+      <w:pPr>
+        <w:ind w:left="720" w:hanging="360"/>
+      </w:pPr>
+      <w:rPr>
+        <w:rFonts w:hint="default"/>
+      </w:rPr>
+    </w:lvl>
+    <w:lvl w:ilvl="1" w:tplc="04090019" w:tentative="1">
+      <w:start w:val="1"/>
+      <w:numFmt w:val="lowerLetter"/>
+      <w:lvlText w:val="%2."/>
+      <w:lvlJc w:val="left"/>
+      <w:pPr>
+        <w:ind w:left="1440" w:hanging="360"/>
+      </w:pPr>
+    </w:lvl>
+    <w:lvl w:ilvl="2" w:tplc="0409001B" w:tentative="1">
+      <w:start w:val="1"/>
+      <w:numFmt w:val="lowerRoman"/>
+      <w:lvlText w:val="%3."/>
+      <w:lvlJc w:val="right"/>
+      <w:pPr>
+        <w:ind w:left="2160" w:hanging="180"/>
+      </w:pPr>
+    </w:lvl>
+    <w:lvl w:ilvl="3" w:tplc="0409000F" w:tentative="1">
+      <w:start w:val="1"/>
+      <w:numFmt w:val="decimal"/>
+      <w:lvlText w:val="%4."/>
+      <w:lvlJc w:val="left"/>
+      <w:pPr>
+        <w:ind w:left="2880" w:hanging="360"/>
+      </w:pPr>
+    </w:lvl>
+    <w:lvl w:ilvl="4" w:tplc="04090019" w:tentative="1">
+      <w:start w:val="1"/>
+      <w:numFmt w:val="lowerLetter"/>
+      <w:lvlText w:val="%5."/>
+      <w:lvlJc w:val="left"/>
+      <w:pPr>
+        <w:ind w:left="3600" w:hanging="360"/>
+      </w:pPr>
+    </w:lvl>
+    <w:lvl w:ilvl="5" w:tplc="0409001B" w:tentative="1">
+      <w:start w:val="1"/>
+      <w:numFmt w:val="lowerRoman"/>
+      <w:lvlText w:val="%6."/>
+      <w:lvlJc w:val="right"/>
+      <w:pPr>
+        <w:ind w:left="4320" w:hanging="180"/>
+      </w:pPr>
+    </w:lvl>
+    <w:lvl w:ilvl="6" w:tplc="0409000F" w:tentative="1">
+      <w:start w:val="1"/>
+      <w:numFmt w:val="decimal"/>
+      <w:lvlText w:val="%7."/>
+      <w:lvlJc w:val="left"/>
+      <w:pPr>
+        <w:ind w:left="5040" w:hanging="360"/>
+      </w:pPr>
+    </w:lvl>
+    <w:lvl w:ilvl="7" w:tplc="04090019" w:tentative="1">
+      <w:start w:val="1"/>
+      <w:numFmt w:val="lowerLetter"/>
+      <w:lvlText w:val="%8."/>
+      <w:lvlJc w:val="left"/>
+      <w:pPr>
+        <w:ind w:left="5760" w:hanging="360"/>
+      </w:pPr>
+    </w:lvl>
+    <w:lvl w:ilvl="8" w:tplc="0409001B" w:tentative="1">
+      <w:start w:val="1"/>
+      <w:numFmt w:val="lowerRoman"/>
+      <w:lvlText w:val="%9."/>
+      <w:lvlJc w:val="right"/>
+      <w:pPr>
+        <w:ind w:left="6480" w:hanging="180"/>
+      </w:pPr>
+    </w:lvl>
+  </w:abstractNum>
+  <w:abstractNum w:abstractNumId="14" w15:restartNumberingAfterBreak="0">
     <w:nsid w:val="29B71BDF"/>
     <w:multiLevelType w:val="hybridMultilevel"/>
     <w:tmpl w:val="4810FDB4"/>
@@ -35109,7 +37118,7 @@
       </w:pPr>
     </w:lvl>
   </w:abstractNum>
-  <w:abstractNum w:abstractNumId="14" w15:restartNumberingAfterBreak="0">
+  <w:abstractNum w:abstractNumId="15" w15:restartNumberingAfterBreak="0">
     <w:nsid w:val="2D183877"/>
     <w:multiLevelType w:val="hybridMultilevel"/>
     <w:tmpl w:val="3008160A"/>
@@ -35198,7 +37207,7 @@
       </w:pPr>
     </w:lvl>
   </w:abstractNum>
-  <w:abstractNum w:abstractNumId="15" w15:restartNumberingAfterBreak="0">
+  <w:abstractNum w:abstractNumId="16" w15:restartNumberingAfterBreak="0">
     <w:nsid w:val="2D457E9F"/>
     <w:multiLevelType w:val="hybridMultilevel"/>
     <w:tmpl w:val="CACA37EA"/>
@@ -35311,7 +37320,7 @@
       </w:rPr>
     </w:lvl>
   </w:abstractNum>
-  <w:abstractNum w:abstractNumId="16" w15:restartNumberingAfterBreak="0">
+  <w:abstractNum w:abstractNumId="17" w15:restartNumberingAfterBreak="0">
     <w:nsid w:val="2E52368F"/>
     <w:multiLevelType w:val="multilevel"/>
     <w:tmpl w:val="0409001F"/>
@@ -35397,7 +37406,7 @@
       </w:pPr>
     </w:lvl>
   </w:abstractNum>
-  <w:abstractNum w:abstractNumId="17" w15:restartNumberingAfterBreak="0">
+  <w:abstractNum w:abstractNumId="18" w15:restartNumberingAfterBreak="0">
     <w:nsid w:val="33D11C6B"/>
     <w:multiLevelType w:val="hybridMultilevel"/>
     <w:tmpl w:val="BFDE1A32"/>
@@ -35510,7 +37519,7 @@
       </w:rPr>
     </w:lvl>
   </w:abstractNum>
-  <w:abstractNum w:abstractNumId="18" w15:restartNumberingAfterBreak="0">
+  <w:abstractNum w:abstractNumId="19" w15:restartNumberingAfterBreak="0">
     <w:nsid w:val="355C4DE7"/>
     <w:multiLevelType w:val="hybridMultilevel"/>
     <w:tmpl w:val="C7DCFA8C"/>
@@ -35596,7 +37605,7 @@
       </w:pPr>
     </w:lvl>
   </w:abstractNum>
-  <w:abstractNum w:abstractNumId="19" w15:restartNumberingAfterBreak="0">
+  <w:abstractNum w:abstractNumId="20" w15:restartNumberingAfterBreak="0">
     <w:nsid w:val="35B46D58"/>
     <w:multiLevelType w:val="hybridMultilevel"/>
     <w:tmpl w:val="2D06C022"/>
@@ -35709,7 +37718,7 @@
       </w:rPr>
     </w:lvl>
   </w:abstractNum>
-  <w:abstractNum w:abstractNumId="20" w15:restartNumberingAfterBreak="0">
+  <w:abstractNum w:abstractNumId="21" w15:restartNumberingAfterBreak="0">
     <w:nsid w:val="3A6903E7"/>
     <w:multiLevelType w:val="hybridMultilevel"/>
     <w:tmpl w:val="EEF4B5F8"/>
@@ -35822,7 +37831,7 @@
       </w:rPr>
     </w:lvl>
   </w:abstractNum>
-  <w:abstractNum w:abstractNumId="21" w15:restartNumberingAfterBreak="0">
+  <w:abstractNum w:abstractNumId="22" w15:restartNumberingAfterBreak="0">
     <w:nsid w:val="3A9F2E8D"/>
     <w:multiLevelType w:val="hybridMultilevel"/>
     <w:tmpl w:val="4C442EEA"/>
@@ -35908,7 +37917,7 @@
       </w:pPr>
     </w:lvl>
   </w:abstractNum>
-  <w:abstractNum w:abstractNumId="22" w15:restartNumberingAfterBreak="0">
+  <w:abstractNum w:abstractNumId="23" w15:restartNumberingAfterBreak="0">
     <w:nsid w:val="3B061FEB"/>
     <w:multiLevelType w:val="hybridMultilevel"/>
     <w:tmpl w:val="44247314"/>
@@ -36021,7 +38030,7 @@
       </w:rPr>
     </w:lvl>
   </w:abstractNum>
-  <w:abstractNum w:abstractNumId="23" w15:restartNumberingAfterBreak="0">
+  <w:abstractNum w:abstractNumId="24" w15:restartNumberingAfterBreak="0">
     <w:nsid w:val="3F9751A9"/>
     <w:multiLevelType w:val="hybridMultilevel"/>
     <w:tmpl w:val="156AF378"/>
@@ -36107,7 +38116,7 @@
       </w:pPr>
     </w:lvl>
   </w:abstractNum>
-  <w:abstractNum w:abstractNumId="24" w15:restartNumberingAfterBreak="0">
+  <w:abstractNum w:abstractNumId="25" w15:restartNumberingAfterBreak="0">
     <w:nsid w:val="3F9D34C4"/>
     <w:multiLevelType w:val="hybridMultilevel"/>
     <w:tmpl w:val="BD96A3DA"/>
@@ -36220,7 +38229,7 @@
       </w:rPr>
     </w:lvl>
   </w:abstractNum>
-  <w:abstractNum w:abstractNumId="25" w15:restartNumberingAfterBreak="0">
+  <w:abstractNum w:abstractNumId="26" w15:restartNumberingAfterBreak="0">
     <w:nsid w:val="41CA296C"/>
     <w:multiLevelType w:val="multilevel"/>
     <w:tmpl w:val="B9440FFA"/>
@@ -36333,7 +38342,7 @@
       </w:pPr>
     </w:lvl>
   </w:abstractNum>
-  <w:abstractNum w:abstractNumId="26" w15:restartNumberingAfterBreak="0">
+  <w:abstractNum w:abstractNumId="27" w15:restartNumberingAfterBreak="0">
     <w:nsid w:val="428355DC"/>
     <w:multiLevelType w:val="hybridMultilevel"/>
     <w:tmpl w:val="1C5AEAA2"/>
@@ -36446,7 +38455,7 @@
       </w:rPr>
     </w:lvl>
   </w:abstractNum>
-  <w:abstractNum w:abstractNumId="27" w15:restartNumberingAfterBreak="0">
+  <w:abstractNum w:abstractNumId="28" w15:restartNumberingAfterBreak="0">
     <w:nsid w:val="43ED2F7E"/>
     <w:multiLevelType w:val="hybridMultilevel"/>
     <w:tmpl w:val="0C14AA78"/>
@@ -36559,7 +38568,7 @@
       </w:rPr>
     </w:lvl>
   </w:abstractNum>
-  <w:abstractNum w:abstractNumId="28" w15:restartNumberingAfterBreak="0">
+  <w:abstractNum w:abstractNumId="29" w15:restartNumberingAfterBreak="0">
     <w:nsid w:val="44A40094"/>
     <w:multiLevelType w:val="hybridMultilevel"/>
     <w:tmpl w:val="6D5CD78C"/>
@@ -36672,7 +38681,7 @@
       </w:rPr>
     </w:lvl>
   </w:abstractNum>
-  <w:abstractNum w:abstractNumId="29" w15:restartNumberingAfterBreak="0">
+  <w:abstractNum w:abstractNumId="30" w15:restartNumberingAfterBreak="0">
     <w:nsid w:val="452F55FE"/>
     <w:multiLevelType w:val="multilevel"/>
     <w:tmpl w:val="0409001F"/>
@@ -36758,7 +38767,7 @@
       </w:pPr>
     </w:lvl>
   </w:abstractNum>
-  <w:abstractNum w:abstractNumId="30" w15:restartNumberingAfterBreak="0">
+  <w:abstractNum w:abstractNumId="31" w15:restartNumberingAfterBreak="0">
     <w:nsid w:val="45BD2A5F"/>
     <w:multiLevelType w:val="hybridMultilevel"/>
     <w:tmpl w:val="918AE0F4"/>
@@ -36871,7 +38880,7 @@
       </w:rPr>
     </w:lvl>
   </w:abstractNum>
-  <w:abstractNum w:abstractNumId="31" w15:restartNumberingAfterBreak="0">
+  <w:abstractNum w:abstractNumId="32" w15:restartNumberingAfterBreak="0">
     <w:nsid w:val="46C667B7"/>
     <w:multiLevelType w:val="hybridMultilevel"/>
     <w:tmpl w:val="742E8A56"/>
@@ -36881,7 +38890,7 @@
       <w:lvlText w:val="%1."/>
       <w:lvlJc w:val="left"/>
       <w:pPr>
-        <w:ind w:left="720" w:hanging="360"/>
+        <w:ind w:left="630" w:hanging="360"/>
       </w:pPr>
     </w:lvl>
     <w:lvl w:ilvl="1" w:tplc="04090019" w:tentative="1">
@@ -36957,7 +38966,7 @@
       </w:pPr>
     </w:lvl>
   </w:abstractNum>
-  <w:abstractNum w:abstractNumId="32" w15:restartNumberingAfterBreak="0">
+  <w:abstractNum w:abstractNumId="33" w15:restartNumberingAfterBreak="0">
     <w:nsid w:val="4A696D9A"/>
     <w:multiLevelType w:val="hybridMultilevel"/>
     <w:tmpl w:val="6C4E5114"/>
@@ -37043,7 +39052,7 @@
       </w:pPr>
     </w:lvl>
   </w:abstractNum>
-  <w:abstractNum w:abstractNumId="33" w15:restartNumberingAfterBreak="0">
+  <w:abstractNum w:abstractNumId="34" w15:restartNumberingAfterBreak="0">
     <w:nsid w:val="4ADB6C66"/>
     <w:multiLevelType w:val="hybridMultilevel"/>
     <w:tmpl w:val="D2467BCA"/>
@@ -37132,7 +39141,96 @@
       </w:pPr>
     </w:lvl>
   </w:abstractNum>
-  <w:abstractNum w:abstractNumId="34" w15:restartNumberingAfterBreak="0">
+  <w:abstractNum w:abstractNumId="35" w15:restartNumberingAfterBreak="0">
+    <w:nsid w:val="4B926600"/>
+    <w:multiLevelType w:val="hybridMultilevel"/>
+    <w:tmpl w:val="C0BCA51A"/>
+    <w:lvl w:ilvl="0" w:tplc="0409000F">
+      <w:start w:val="1"/>
+      <w:numFmt w:val="decimal"/>
+      <w:lvlText w:val="%1."/>
+      <w:lvlJc w:val="left"/>
+      <w:pPr>
+        <w:ind w:left="720" w:hanging="360"/>
+      </w:pPr>
+      <w:rPr>
+        <w:rFonts w:hint="default"/>
+      </w:rPr>
+    </w:lvl>
+    <w:lvl w:ilvl="1" w:tplc="04090019" w:tentative="1">
+      <w:start w:val="1"/>
+      <w:numFmt w:val="lowerLetter"/>
+      <w:lvlText w:val="%2."/>
+      <w:lvlJc w:val="left"/>
+      <w:pPr>
+        <w:ind w:left="1440" w:hanging="360"/>
+      </w:pPr>
+    </w:lvl>
+    <w:lvl w:ilvl="2" w:tplc="0409001B" w:tentative="1">
+      <w:start w:val="1"/>
+      <w:numFmt w:val="lowerRoman"/>
+      <w:lvlText w:val="%3."/>
+      <w:lvlJc w:val="right"/>
+      <w:pPr>
+        <w:ind w:left="2160" w:hanging="180"/>
+      </w:pPr>
+    </w:lvl>
+    <w:lvl w:ilvl="3" w:tplc="0409000F" w:tentative="1">
+      <w:start w:val="1"/>
+      <w:numFmt w:val="decimal"/>
+      <w:lvlText w:val="%4."/>
+      <w:lvlJc w:val="left"/>
+      <w:pPr>
+        <w:ind w:left="2880" w:hanging="360"/>
+      </w:pPr>
+    </w:lvl>
+    <w:lvl w:ilvl="4" w:tplc="04090019" w:tentative="1">
+      <w:start w:val="1"/>
+      <w:numFmt w:val="lowerLetter"/>
+      <w:lvlText w:val="%5."/>
+      <w:lvlJc w:val="left"/>
+      <w:pPr>
+        <w:ind w:left="3600" w:hanging="360"/>
+      </w:pPr>
+    </w:lvl>
+    <w:lvl w:ilvl="5" w:tplc="0409001B" w:tentative="1">
+      <w:start w:val="1"/>
+      <w:numFmt w:val="lowerRoman"/>
+      <w:lvlText w:val="%6."/>
+      <w:lvlJc w:val="right"/>
+      <w:pPr>
+        <w:ind w:left="4320" w:hanging="180"/>
+      </w:pPr>
+    </w:lvl>
+    <w:lvl w:ilvl="6" w:tplc="0409000F" w:tentative="1">
+      <w:start w:val="1"/>
+      <w:numFmt w:val="decimal"/>
+      <w:lvlText w:val="%7."/>
+      <w:lvlJc w:val="left"/>
+      <w:pPr>
+        <w:ind w:left="5040" w:hanging="360"/>
+      </w:pPr>
+    </w:lvl>
+    <w:lvl w:ilvl="7" w:tplc="04090019" w:tentative="1">
+      <w:start w:val="1"/>
+      <w:numFmt w:val="lowerLetter"/>
+      <w:lvlText w:val="%8."/>
+      <w:lvlJc w:val="left"/>
+      <w:pPr>
+        <w:ind w:left="5760" w:hanging="360"/>
+      </w:pPr>
+    </w:lvl>
+    <w:lvl w:ilvl="8" w:tplc="0409001B" w:tentative="1">
+      <w:start w:val="1"/>
+      <w:numFmt w:val="lowerRoman"/>
+      <w:lvlText w:val="%9."/>
+      <w:lvlJc w:val="right"/>
+      <w:pPr>
+        <w:ind w:left="6480" w:hanging="180"/>
+      </w:pPr>
+    </w:lvl>
+  </w:abstractNum>
+  <w:abstractNum w:abstractNumId="36" w15:restartNumberingAfterBreak="0">
     <w:nsid w:val="4BCB6A49"/>
     <w:multiLevelType w:val="multilevel"/>
     <w:tmpl w:val="643A83C6"/>
@@ -37245,7 +39343,7 @@
       </w:pPr>
     </w:lvl>
   </w:abstractNum>
-  <w:abstractNum w:abstractNumId="35" w15:restartNumberingAfterBreak="0">
+  <w:abstractNum w:abstractNumId="37" w15:restartNumberingAfterBreak="0">
     <w:nsid w:val="540B67AA"/>
     <w:multiLevelType w:val="hybridMultilevel"/>
     <w:tmpl w:val="D4184D46"/>
@@ -37331,7 +39429,7 @@
       </w:pPr>
     </w:lvl>
   </w:abstractNum>
-  <w:abstractNum w:abstractNumId="36" w15:restartNumberingAfterBreak="0">
+  <w:abstractNum w:abstractNumId="38" w15:restartNumberingAfterBreak="0">
     <w:nsid w:val="56500C25"/>
     <w:multiLevelType w:val="multilevel"/>
     <w:tmpl w:val="0409001F"/>
@@ -37417,7 +39515,96 @@
       </w:pPr>
     </w:lvl>
   </w:abstractNum>
-  <w:abstractNum w:abstractNumId="37" w15:restartNumberingAfterBreak="0">
+  <w:abstractNum w:abstractNumId="39" w15:restartNumberingAfterBreak="0">
+    <w:nsid w:val="58A20284"/>
+    <w:multiLevelType w:val="hybridMultilevel"/>
+    <w:tmpl w:val="55CE1F86"/>
+    <w:lvl w:ilvl="0" w:tplc="8206A9D8">
+      <w:start w:val="1"/>
+      <w:numFmt w:val="decimal"/>
+      <w:lvlText w:val="%1."/>
+      <w:lvlJc w:val="left"/>
+      <w:pPr>
+        <w:ind w:left="990" w:hanging="360"/>
+      </w:pPr>
+      <w:rPr>
+        <w:rFonts w:hint="default"/>
+      </w:rPr>
+    </w:lvl>
+    <w:lvl w:ilvl="1" w:tplc="04090019" w:tentative="1">
+      <w:start w:val="1"/>
+      <w:numFmt w:val="lowerLetter"/>
+      <w:lvlText w:val="%2."/>
+      <w:lvlJc w:val="left"/>
+      <w:pPr>
+        <w:ind w:left="1710" w:hanging="360"/>
+      </w:pPr>
+    </w:lvl>
+    <w:lvl w:ilvl="2" w:tplc="0409001B" w:tentative="1">
+      <w:start w:val="1"/>
+      <w:numFmt w:val="lowerRoman"/>
+      <w:lvlText w:val="%3."/>
+      <w:lvlJc w:val="right"/>
+      <w:pPr>
+        <w:ind w:left="2430" w:hanging="180"/>
+      </w:pPr>
+    </w:lvl>
+    <w:lvl w:ilvl="3" w:tplc="0409000F" w:tentative="1">
+      <w:start w:val="1"/>
+      <w:numFmt w:val="decimal"/>
+      <w:lvlText w:val="%4."/>
+      <w:lvlJc w:val="left"/>
+      <w:pPr>
+        <w:ind w:left="3150" w:hanging="360"/>
+      </w:pPr>
+    </w:lvl>
+    <w:lvl w:ilvl="4" w:tplc="04090019" w:tentative="1">
+      <w:start w:val="1"/>
+      <w:numFmt w:val="lowerLetter"/>
+      <w:lvlText w:val="%5."/>
+      <w:lvlJc w:val="left"/>
+      <w:pPr>
+        <w:ind w:left="3870" w:hanging="360"/>
+      </w:pPr>
+    </w:lvl>
+    <w:lvl w:ilvl="5" w:tplc="0409001B" w:tentative="1">
+      <w:start w:val="1"/>
+      <w:numFmt w:val="lowerRoman"/>
+      <w:lvlText w:val="%6."/>
+      <w:lvlJc w:val="right"/>
+      <w:pPr>
+        <w:ind w:left="4590" w:hanging="180"/>
+      </w:pPr>
+    </w:lvl>
+    <w:lvl w:ilvl="6" w:tplc="0409000F" w:tentative="1">
+      <w:start w:val="1"/>
+      <w:numFmt w:val="decimal"/>
+      <w:lvlText w:val="%7."/>
+      <w:lvlJc w:val="left"/>
+      <w:pPr>
+        <w:ind w:left="5310" w:hanging="360"/>
+      </w:pPr>
+    </w:lvl>
+    <w:lvl w:ilvl="7" w:tplc="04090019" w:tentative="1">
+      <w:start w:val="1"/>
+      <w:numFmt w:val="lowerLetter"/>
+      <w:lvlText w:val="%8."/>
+      <w:lvlJc w:val="left"/>
+      <w:pPr>
+        <w:ind w:left="6030" w:hanging="360"/>
+      </w:pPr>
+    </w:lvl>
+    <w:lvl w:ilvl="8" w:tplc="0409001B" w:tentative="1">
+      <w:start w:val="1"/>
+      <w:numFmt w:val="lowerRoman"/>
+      <w:lvlText w:val="%9."/>
+      <w:lvlJc w:val="right"/>
+      <w:pPr>
+        <w:ind w:left="6750" w:hanging="180"/>
+      </w:pPr>
+    </w:lvl>
+  </w:abstractNum>
+  <w:abstractNum w:abstractNumId="40" w15:restartNumberingAfterBreak="0">
     <w:nsid w:val="60DF1915"/>
     <w:multiLevelType w:val="multilevel"/>
     <w:tmpl w:val="DCDC5F06"/>
@@ -37530,7 +39717,7 @@
       </w:pPr>
     </w:lvl>
   </w:abstractNum>
-  <w:abstractNum w:abstractNumId="38" w15:restartNumberingAfterBreak="0">
+  <w:abstractNum w:abstractNumId="41" w15:restartNumberingAfterBreak="0">
     <w:nsid w:val="61387C77"/>
     <w:multiLevelType w:val="hybridMultilevel"/>
     <w:tmpl w:val="49827ABC"/>
@@ -37643,7 +39830,7 @@
       </w:rPr>
     </w:lvl>
   </w:abstractNum>
-  <w:abstractNum w:abstractNumId="39" w15:restartNumberingAfterBreak="0">
+  <w:abstractNum w:abstractNumId="42" w15:restartNumberingAfterBreak="0">
     <w:nsid w:val="63CD7826"/>
     <w:multiLevelType w:val="hybridMultilevel"/>
     <w:tmpl w:val="47C6C8DE"/>
@@ -37756,7 +39943,7 @@
       </w:rPr>
     </w:lvl>
   </w:abstractNum>
-  <w:abstractNum w:abstractNumId="40" w15:restartNumberingAfterBreak="0">
+  <w:abstractNum w:abstractNumId="43" w15:restartNumberingAfterBreak="0">
     <w:nsid w:val="6AA17215"/>
     <w:multiLevelType w:val="hybridMultilevel"/>
     <w:tmpl w:val="266EBFDE"/>
@@ -37845,7 +40032,7 @@
       </w:pPr>
     </w:lvl>
   </w:abstractNum>
-  <w:abstractNum w:abstractNumId="41" w15:restartNumberingAfterBreak="0">
+  <w:abstractNum w:abstractNumId="44" w15:restartNumberingAfterBreak="0">
     <w:nsid w:val="6DC734CD"/>
     <w:multiLevelType w:val="hybridMultilevel"/>
     <w:tmpl w:val="1F625B00"/>
@@ -37931,7 +40118,7 @@
       </w:pPr>
     </w:lvl>
   </w:abstractNum>
-  <w:abstractNum w:abstractNumId="42" w15:restartNumberingAfterBreak="0">
+  <w:abstractNum w:abstractNumId="45" w15:restartNumberingAfterBreak="0">
     <w:nsid w:val="6DD842B4"/>
     <w:multiLevelType w:val="hybridMultilevel"/>
     <w:tmpl w:val="4810FDB4"/>
@@ -38017,7 +40204,7 @@
       </w:pPr>
     </w:lvl>
   </w:abstractNum>
-  <w:abstractNum w:abstractNumId="43" w15:restartNumberingAfterBreak="0">
+  <w:abstractNum w:abstractNumId="46" w15:restartNumberingAfterBreak="0">
     <w:nsid w:val="6F1660D0"/>
     <w:multiLevelType w:val="hybridMultilevel"/>
     <w:tmpl w:val="B08C9414"/>
@@ -38103,7 +40290,7 @@
       </w:pPr>
     </w:lvl>
   </w:abstractNum>
-  <w:abstractNum w:abstractNumId="44" w15:restartNumberingAfterBreak="0">
+  <w:abstractNum w:abstractNumId="47" w15:restartNumberingAfterBreak="0">
     <w:nsid w:val="7E2F3266"/>
     <w:multiLevelType w:val="multilevel"/>
     <w:tmpl w:val="0409001F"/>
@@ -38190,85 +40377,85 @@
     </w:lvl>
   </w:abstractNum>
   <w:num w:numId="1">
-    <w:abstractNumId w:val="33"/>
+    <w:abstractNumId w:val="34"/>
   </w:num>
   <w:num w:numId="2">
-    <w:abstractNumId w:val="20"/>
+    <w:abstractNumId w:val="21"/>
   </w:num>
   <w:num w:numId="3">
     <w:abstractNumId w:val="6"/>
   </w:num>
   <w:num w:numId="4">
-    <w:abstractNumId w:val="36"/>
+    <w:abstractNumId w:val="38"/>
   </w:num>
   <w:num w:numId="5">
-    <w:abstractNumId w:val="19"/>
+    <w:abstractNumId w:val="20"/>
   </w:num>
   <w:num w:numId="6">
-    <w:abstractNumId w:val="40"/>
+    <w:abstractNumId w:val="43"/>
   </w:num>
   <w:num w:numId="7">
-    <w:abstractNumId w:val="29"/>
+    <w:abstractNumId w:val="30"/>
   </w:num>
   <w:num w:numId="8">
-    <w:abstractNumId w:val="16"/>
+    <w:abstractNumId w:val="17"/>
   </w:num>
   <w:num w:numId="9">
-    <w:abstractNumId w:val="44"/>
+    <w:abstractNumId w:val="47"/>
   </w:num>
   <w:num w:numId="10">
-    <w:abstractNumId w:val="22"/>
+    <w:abstractNumId w:val="23"/>
   </w:num>
   <w:num w:numId="11">
-    <w:abstractNumId w:val="14"/>
+    <w:abstractNumId w:val="15"/>
   </w:num>
   <w:num w:numId="12">
-    <w:abstractNumId w:val="31"/>
+    <w:abstractNumId w:val="32"/>
   </w:num>
   <w:num w:numId="13">
     <w:abstractNumId w:val="8"/>
   </w:num>
   <w:num w:numId="14">
-    <w:abstractNumId w:val="28"/>
+    <w:abstractNumId w:val="29"/>
   </w:num>
   <w:num w:numId="15">
-    <w:abstractNumId w:val="13"/>
+    <w:abstractNumId w:val="14"/>
   </w:num>
   <w:num w:numId="16">
-    <w:abstractNumId w:val="17"/>
+    <w:abstractNumId w:val="18"/>
   </w:num>
   <w:num w:numId="17">
-    <w:abstractNumId w:val="42"/>
+    <w:abstractNumId w:val="45"/>
   </w:num>
   <w:num w:numId="18">
     <w:abstractNumId w:val="3"/>
   </w:num>
   <w:num w:numId="19">
-    <w:abstractNumId w:val="39"/>
+    <w:abstractNumId w:val="42"/>
   </w:num>
   <w:num w:numId="20">
     <w:abstractNumId w:val="12"/>
   </w:num>
   <w:num w:numId="21">
-    <w:abstractNumId w:val="15"/>
+    <w:abstractNumId w:val="16"/>
   </w:num>
   <w:num w:numId="22">
-    <w:abstractNumId w:val="41"/>
+    <w:abstractNumId w:val="44"/>
   </w:num>
   <w:num w:numId="23">
-    <w:abstractNumId w:val="35"/>
+    <w:abstractNumId w:val="37"/>
   </w:num>
   <w:num w:numId="24">
-    <w:abstractNumId w:val="27"/>
+    <w:abstractNumId w:val="28"/>
   </w:num>
   <w:num w:numId="25">
-    <w:abstractNumId w:val="32"/>
+    <w:abstractNumId w:val="33"/>
   </w:num>
   <w:num w:numId="26">
     <w:abstractNumId w:val="1"/>
   </w:num>
   <w:num w:numId="27">
-    <w:abstractNumId w:val="43"/>
+    <w:abstractNumId w:val="46"/>
   </w:num>
   <w:num w:numId="28">
     <w:abstractNumId w:val="11"/>
@@ -38277,28 +40464,28 @@
     <w:abstractNumId w:val="5"/>
   </w:num>
   <w:num w:numId="30">
-    <w:abstractNumId w:val="38"/>
+    <w:abstractNumId w:val="41"/>
   </w:num>
   <w:num w:numId="31">
-    <w:abstractNumId w:val="21"/>
+    <w:abstractNumId w:val="22"/>
   </w:num>
   <w:num w:numId="32">
-    <w:abstractNumId w:val="30"/>
+    <w:abstractNumId w:val="31"/>
   </w:num>
   <w:num w:numId="33">
-    <w:abstractNumId w:val="26"/>
+    <w:abstractNumId w:val="27"/>
   </w:num>
   <w:num w:numId="34">
     <w:abstractNumId w:val="9"/>
   </w:num>
   <w:num w:numId="35">
-    <w:abstractNumId w:val="18"/>
+    <w:abstractNumId w:val="19"/>
   </w:num>
   <w:num w:numId="36">
     <w:abstractNumId w:val="10"/>
   </w:num>
   <w:num w:numId="37">
-    <w:abstractNumId w:val="24"/>
+    <w:abstractNumId w:val="25"/>
   </w:num>
   <w:num w:numId="38">
     <w:abstractNumId w:val="0"/>
@@ -38307,22 +40494,31 @@
     <w:abstractNumId w:val="2"/>
   </w:num>
   <w:num w:numId="40">
-    <w:abstractNumId w:val="34"/>
+    <w:abstractNumId w:val="36"/>
   </w:num>
   <w:num w:numId="41">
-    <w:abstractNumId w:val="25"/>
+    <w:abstractNumId w:val="26"/>
   </w:num>
   <w:num w:numId="42">
     <w:abstractNumId w:val="4"/>
   </w:num>
   <w:num w:numId="43">
-    <w:abstractNumId w:val="37"/>
+    <w:abstractNumId w:val="40"/>
   </w:num>
   <w:num w:numId="44">
     <w:abstractNumId w:val="7"/>
   </w:num>
   <w:num w:numId="45">
-    <w:abstractNumId w:val="23"/>
+    <w:abstractNumId w:val="24"/>
+  </w:num>
+  <w:num w:numId="46">
+    <w:abstractNumId w:val="13"/>
+  </w:num>
+  <w:num w:numId="47">
+    <w:abstractNumId w:val="35"/>
+  </w:num>
+  <w:num w:numId="48">
+    <w:abstractNumId w:val="39"/>
   </w:num>
 </w:numbering>
 </file>
@@ -38746,6 +40942,29 @@
       <w:szCs w:val="32"/>
     </w:rPr>
   </w:style>
+  <w:style w:type="paragraph" w:styleId="Heading2">
+    <w:name w:val="heading 2"/>
+    <w:basedOn w:val="Normal"/>
+    <w:next w:val="Normal"/>
+    <w:link w:val="Heading2Char"/>
+    <w:uiPriority w:val="9"/>
+    <w:semiHidden/>
+    <w:unhideWhenUsed/>
+    <w:qFormat/>
+    <w:rsid w:val="000B0FA1"/>
+    <w:pPr>
+      <w:keepNext/>
+      <w:keepLines/>
+      <w:spacing w:before="40" w:after="0"/>
+      <w:outlineLvl w:val="1"/>
+    </w:pPr>
+    <w:rPr>
+      <w:rFonts w:asciiTheme="majorHAnsi" w:eastAsiaTheme="majorEastAsia" w:hAnsiTheme="majorHAnsi" w:cstheme="majorBidi"/>
+      <w:color w:val="2E74B5" w:themeColor="accent1" w:themeShade="BF"/>
+      <w:sz w:val="26"/>
+      <w:szCs w:val="26"/>
+    </w:rPr>
+  </w:style>
   <w:style w:type="character" w:default="1" w:styleId="DefaultParagraphFont">
     <w:name w:val="Default Paragraph Font"/>
     <w:uiPriority w:val="1"/>
@@ -38866,6 +41085,64 @@
       <w:spacing w:after="100"/>
       <w:ind w:left="220"/>
     </w:pPr>
+  </w:style>
+  <w:style w:type="paragraph" w:styleId="Header">
+    <w:name w:val="header"/>
+    <w:basedOn w:val="Normal"/>
+    <w:link w:val="HeaderChar"/>
+    <w:uiPriority w:val="99"/>
+    <w:unhideWhenUsed/>
+    <w:rsid w:val="00BE7849"/>
+    <w:pPr>
+      <w:tabs>
+        <w:tab w:val="center" w:pos="4419"/>
+        <w:tab w:val="right" w:pos="8838"/>
+      </w:tabs>
+      <w:spacing w:after="0" w:line="240" w:lineRule="auto"/>
+    </w:pPr>
+  </w:style>
+  <w:style w:type="character" w:customStyle="1" w:styleId="HeaderChar">
+    <w:name w:val="Header Char"/>
+    <w:basedOn w:val="DefaultParagraphFont"/>
+    <w:link w:val="Header"/>
+    <w:uiPriority w:val="99"/>
+    <w:rsid w:val="00BE7849"/>
+  </w:style>
+  <w:style w:type="paragraph" w:styleId="Footer">
+    <w:name w:val="footer"/>
+    <w:basedOn w:val="Normal"/>
+    <w:link w:val="FooterChar"/>
+    <w:uiPriority w:val="99"/>
+    <w:unhideWhenUsed/>
+    <w:rsid w:val="00BE7849"/>
+    <w:pPr>
+      <w:tabs>
+        <w:tab w:val="center" w:pos="4419"/>
+        <w:tab w:val="right" w:pos="8838"/>
+      </w:tabs>
+      <w:spacing w:after="0" w:line="240" w:lineRule="auto"/>
+    </w:pPr>
+  </w:style>
+  <w:style w:type="character" w:customStyle="1" w:styleId="FooterChar">
+    <w:name w:val="Footer Char"/>
+    <w:basedOn w:val="DefaultParagraphFont"/>
+    <w:link w:val="Footer"/>
+    <w:uiPriority w:val="99"/>
+    <w:rsid w:val="00BE7849"/>
+  </w:style>
+  <w:style w:type="character" w:customStyle="1" w:styleId="Heading2Char">
+    <w:name w:val="Heading 2 Char"/>
+    <w:basedOn w:val="DefaultParagraphFont"/>
+    <w:link w:val="Heading2"/>
+    <w:uiPriority w:val="9"/>
+    <w:semiHidden/>
+    <w:rsid w:val="000B0FA1"/>
+    <w:rPr>
+      <w:rFonts w:asciiTheme="majorHAnsi" w:eastAsiaTheme="majorEastAsia" w:hAnsiTheme="majorHAnsi" w:cstheme="majorBidi"/>
+      <w:color w:val="2E74B5" w:themeColor="accent1" w:themeShade="BF"/>
+      <w:sz w:val="26"/>
+      <w:szCs w:val="26"/>
+    </w:rPr>
   </w:style>
 </w:styles>
 </file>
@@ -39136,7 +41413,7 @@
 </file>
 
 <file path=customXml/itemProps1.xml><?xml version="1.0" encoding="utf-8"?>
-<ds:datastoreItem xmlns:ds="http://schemas.openxmlformats.org/officeDocument/2006/customXml" ds:itemID="{FDB27CE6-CEAF-4B9E-ADAF-6D7B24082ED3}">
+<ds:datastoreItem xmlns:ds="http://schemas.openxmlformats.org/officeDocument/2006/customXml" ds:itemID="{3B855AF7-E1D7-406D-91F3-3F568146117B}">
   <ds:schemaRefs>
     <ds:schemaRef ds:uri="http://schemas.openxmlformats.org/officeDocument/2006/bibliography"/>
   </ds:schemaRefs>

</xml_diff>